<commit_message>
completed inital solve of 6 and 7, and half of 8
</commit_message>
<xml_diff>
--- a/hw1.docx
+++ b/hw1.docx
@@ -20,7 +20,7 @@
     <w:p>
       <w:pPr>
         <w:rPr>
-          <w:rFonts w:ascii="David" w:hAnsi="David" w:cs="David" w:hint="cs"/>
+          <w:rFonts w:ascii="David" w:hAnsi="David" w:cs="David"/>
           <w:rtl/>
         </w:rPr>
       </w:pPr>
@@ -126,7 +126,7 @@
                     </pic:cNvPicPr>
                   </pic:nvPicPr>
                   <pic:blipFill>
-                    <a:blip r:embed="rId4" cstate="print">
+                    <a:blip r:embed="rId5" cstate="print">
                       <a:extLst>
                         <a:ext uri="{28A0092B-C50C-407E-A947-70E740481C1C}">
                           <a14:useLocalDpi xmlns:a14="http://schemas.microsoft.com/office/drawing/2010/main" val="0"/>
@@ -216,7 +216,7 @@
                     </pic:cNvPicPr>
                   </pic:nvPicPr>
                   <pic:blipFill>
-                    <a:blip r:embed="rId5" cstate="print">
+                    <a:blip r:embed="rId6" cstate="print">
                       <a:extLst>
                         <a:ext uri="{28A0092B-C50C-407E-A947-70E740481C1C}">
                           <a14:useLocalDpi xmlns:a14="http://schemas.microsoft.com/office/drawing/2010/main" val="0"/>
@@ -461,7 +461,7 @@
                     </pic:cNvPicPr>
                   </pic:nvPicPr>
                   <pic:blipFill>
-                    <a:blip r:embed="rId6" cstate="print">
+                    <a:blip r:embed="rId7" cstate="print">
                       <a:extLst>
                         <a:ext uri="{28A0092B-C50C-407E-A947-70E740481C1C}">
                           <a14:useLocalDpi xmlns:a14="http://schemas.microsoft.com/office/drawing/2010/main" val="0"/>
@@ -549,6 +549,693 @@
         <w:t>נשים לב שעבור בעיית המבוך המוגדרת לפי המטריצה לעיל יש את מצב ההתחלה אשר ממנו בעזרת התקדמות אפשר להגיע למצב סופי. לכן אין אף בור במרחב בחיפוש הנ"ל.</w:t>
       </w:r>
     </w:p>
+    <w:p>
+      <w:pPr>
+        <w:rPr>
+          <w:rFonts w:ascii="David" w:eastAsiaTheme="minorEastAsia" w:hAnsi="David" w:cs="David"/>
+          <w:i/>
+          <w:rtl/>
+        </w:rPr>
+      </w:pPr>
+    </w:p>
+    <w:p>
+      <w:pPr>
+        <w:rPr>
+          <w:rFonts w:ascii="David" w:eastAsiaTheme="minorEastAsia" w:hAnsi="David" w:cs="David"/>
+          <w:i/>
+          <w:rtl/>
+        </w:rPr>
+      </w:pPr>
+    </w:p>
+    <w:p>
+      <w:pPr>
+        <w:rPr>
+          <w:rFonts w:ascii="David" w:eastAsiaTheme="minorEastAsia" w:hAnsi="David" w:cs="David"/>
+          <w:i/>
+          <w:u w:val="single"/>
+          <w:rtl/>
+        </w:rPr>
+      </w:pPr>
+      <w:r>
+        <w:rPr>
+          <w:rFonts w:ascii="David" w:eastAsiaTheme="minorEastAsia" w:hAnsi="David" w:cs="David" w:hint="cs"/>
+          <w:i/>
+          <w:u w:val="single"/>
+          <w:rtl/>
+        </w:rPr>
+        <w:lastRenderedPageBreak/>
+        <w:t>משימה 6:</w:t>
+      </w:r>
+    </w:p>
+    <w:p>
+      <w:pPr>
+        <w:pStyle w:val="ListParagraph"/>
+        <w:numPr>
+          <w:ilvl w:val="0"/>
+          <w:numId w:val="2"/>
+        </w:numPr>
+        <w:rPr>
+          <w:rFonts w:ascii="David" w:eastAsiaTheme="minorEastAsia" w:hAnsi="David" w:cs="David"/>
+          <w:i/>
+        </w:rPr>
+      </w:pPr>
+      <w:r>
+        <w:rPr>
+          <w:rFonts w:ascii="David" w:eastAsiaTheme="minorEastAsia" w:hAnsi="David" w:cs="David" w:hint="cs"/>
+          <w:i/>
+          <w:rtl/>
+        </w:rPr>
+        <w:t xml:space="preserve">בשני המקרים התגלה מסלול בעל מחיר נמוך יותר אך אשר </w:t>
+      </w:r>
+      <w:r>
+        <w:rPr>
+          <w:rFonts w:ascii="David" w:eastAsiaTheme="minorEastAsia" w:hAnsi="David" w:cs="David" w:hint="cs"/>
+          <w:i/>
+          <w:rtl/>
+        </w:rPr>
+        <w:t xml:space="preserve">מבצע יותר תנועות. מההגדרה של </w:t>
+      </w:r>
+      <w:r>
+        <w:rPr>
+          <w:rFonts w:ascii="David" w:eastAsiaTheme="minorEastAsia" w:hAnsi="David" w:cs="David" w:hint="cs"/>
+          <w:i/>
+        </w:rPr>
+        <w:t>BFS</w:t>
+      </w:r>
+      <w:r>
+        <w:rPr>
+          <w:rFonts w:ascii="David" w:eastAsiaTheme="minorEastAsia" w:hAnsi="David" w:cs="David" w:hint="cs"/>
+          <w:i/>
+          <w:rtl/>
+        </w:rPr>
+        <w:t xml:space="preserve"> </w:t>
+      </w:r>
+      <w:proofErr w:type="spellStart"/>
+      <w:r>
+        <w:rPr>
+          <w:rFonts w:ascii="David" w:eastAsiaTheme="minorEastAsia" w:hAnsi="David" w:cs="David" w:hint="cs"/>
+          <w:i/>
+          <w:rtl/>
+        </w:rPr>
+        <w:t>האלג</w:t>
+      </w:r>
+      <w:proofErr w:type="spellEnd"/>
+      <w:r>
+        <w:rPr>
+          <w:rFonts w:ascii="David" w:eastAsiaTheme="minorEastAsia" w:hAnsi="David" w:cs="David" w:hint="cs"/>
+          <w:i/>
+          <w:rtl/>
+        </w:rPr>
+        <w:t xml:space="preserve">' יעצור ויחזיר את המסלול שהתקבל בפעם הראשונה בה הצליח להגיע למצב סופי, ללא חשיבות בעלות. זה יכול (ובמקרים שלנו כן) להוביל לשימוש יותר נרחב באופרטורים יקרים יותר, במקרה שלנו סיבוב, על מנת להגיע בסך </w:t>
+      </w:r>
+      <w:proofErr w:type="spellStart"/>
+      <w:r>
+        <w:rPr>
+          <w:rFonts w:ascii="David" w:eastAsiaTheme="minorEastAsia" w:hAnsi="David" w:cs="David" w:hint="cs"/>
+          <w:i/>
+          <w:rtl/>
+        </w:rPr>
+        <w:t>הכל</w:t>
+      </w:r>
+      <w:proofErr w:type="spellEnd"/>
+      <w:r>
+        <w:rPr>
+          <w:rFonts w:ascii="David" w:eastAsiaTheme="minorEastAsia" w:hAnsi="David" w:cs="David" w:hint="cs"/>
+          <w:i/>
+          <w:rtl/>
+        </w:rPr>
+        <w:t xml:space="preserve"> פחות צעדים.</w:t>
+      </w:r>
+    </w:p>
+    <w:p>
+      <w:pPr>
+        <w:pStyle w:val="ListParagraph"/>
+        <w:rPr>
+          <w:rFonts w:ascii="David" w:eastAsiaTheme="minorEastAsia" w:hAnsi="David" w:cs="David"/>
+          <w:i/>
+        </w:rPr>
+      </w:pPr>
+      <w:r>
+        <w:rPr>
+          <w:rFonts w:ascii="David" w:eastAsiaTheme="minorEastAsia" w:hAnsi="David" w:cs="David" w:hint="cs"/>
+          <w:i/>
+        </w:rPr>
+        <w:t>UCS</w:t>
+      </w:r>
+      <w:r>
+        <w:rPr>
+          <w:rFonts w:ascii="David" w:eastAsiaTheme="minorEastAsia" w:hAnsi="David" w:cs="David" w:hint="cs"/>
+          <w:i/>
+          <w:rtl/>
+        </w:rPr>
+        <w:t xml:space="preserve"> מחפש את המחיר הזול ביותר ולכן מוכן גם להשתמש ביותר צעדים על מנת לחסוך במחיר. במקרה של מבוכים 1 ו-3 התגלו דרכים בהם </w:t>
+      </w:r>
+      <w:r>
+        <w:rPr>
+          <w:rFonts w:ascii="David" w:eastAsiaTheme="minorEastAsia" w:hAnsi="David" w:cs="David" w:hint="cs"/>
+          <w:i/>
+        </w:rPr>
+        <w:t>UFC</w:t>
+      </w:r>
+      <w:r>
+        <w:rPr>
+          <w:rFonts w:ascii="David" w:eastAsiaTheme="minorEastAsia" w:hAnsi="David" w:cs="David" w:hint="cs"/>
+          <w:i/>
+          <w:rtl/>
+        </w:rPr>
+        <w:t xml:space="preserve"> משתמש יותר באופרטור התקדמות (אשר עולה פחות) על מנת להגיע למצב סופי בדרך זולה יותר סך </w:t>
+      </w:r>
+      <w:proofErr w:type="spellStart"/>
+      <w:r>
+        <w:rPr>
+          <w:rFonts w:ascii="David" w:eastAsiaTheme="minorEastAsia" w:hAnsi="David" w:cs="David" w:hint="cs"/>
+          <w:i/>
+          <w:rtl/>
+        </w:rPr>
+        <w:t>הכל</w:t>
+      </w:r>
+      <w:proofErr w:type="spellEnd"/>
+      <w:r>
+        <w:rPr>
+          <w:rFonts w:ascii="David" w:eastAsiaTheme="minorEastAsia" w:hAnsi="David" w:cs="David" w:hint="cs"/>
+          <w:i/>
+          <w:rtl/>
+        </w:rPr>
+        <w:t>.</w:t>
+      </w:r>
+    </w:p>
+    <w:p>
+      <w:pPr>
+        <w:pStyle w:val="ListParagraph"/>
+        <w:numPr>
+          <w:ilvl w:val="0"/>
+          <w:numId w:val="2"/>
+        </w:numPr>
+        <w:rPr>
+          <w:rFonts w:ascii="David" w:eastAsiaTheme="minorEastAsia" w:hAnsi="David" w:cs="David"/>
+          <w:i/>
+        </w:rPr>
+      </w:pPr>
+      <w:r>
+        <w:rPr>
+          <w:rFonts w:ascii="David" w:eastAsiaTheme="minorEastAsia" w:hAnsi="David" w:cs="David" w:hint="cs"/>
+          <w:i/>
+          <w:rtl/>
+        </w:rPr>
+        <w:t xml:space="preserve">תנאי: </w:t>
+      </w:r>
+      <w:r>
+        <w:rPr>
+          <w:rFonts w:ascii="David" w:eastAsiaTheme="minorEastAsia" w:hAnsi="David" w:cs="David" w:hint="cs"/>
+          <w:i/>
+          <w:rtl/>
+        </w:rPr>
+        <w:t>כל מסלול למצב סופי כלשהו יותר ארוך מהמסלול הקצר ביותר למצב סופי בין כל המצבים הסופיים בבעיית החיפוש מחירם גדול יותר מאותו מסלול קצר יותר.</w:t>
+      </w:r>
+    </w:p>
+    <w:p>
+      <w:pPr>
+        <w:pStyle w:val="ListParagraph"/>
+        <w:rPr>
+          <w:rFonts w:ascii="David" w:eastAsiaTheme="minorEastAsia" w:hAnsi="David" w:cs="David"/>
+          <w:i/>
+          <w:rtl/>
+        </w:rPr>
+      </w:pPr>
+      <w:r>
+        <w:rPr>
+          <w:rFonts w:ascii="David" w:eastAsiaTheme="minorEastAsia" w:hAnsi="David" w:cs="David" w:hint="cs"/>
+          <w:i/>
+          <w:rtl/>
+        </w:rPr>
+        <w:t xml:space="preserve">ההסבר: מכיוון ש </w:t>
+      </w:r>
+      <w:r>
+        <w:rPr>
+          <w:rFonts w:ascii="David" w:eastAsiaTheme="minorEastAsia" w:hAnsi="David" w:cs="David" w:hint="cs"/>
+          <w:i/>
+        </w:rPr>
+        <w:t>BFS</w:t>
+      </w:r>
+      <w:r>
+        <w:rPr>
+          <w:rFonts w:ascii="David" w:eastAsiaTheme="minorEastAsia" w:hAnsi="David" w:cs="David" w:hint="cs"/>
+          <w:i/>
+          <w:rtl/>
+        </w:rPr>
+        <w:t xml:space="preserve"> מוצא את הפתרון בעלי המסלול הקצר ביותר אזי הוא ימצא את אותו מסלול קצר ביותר בין כל המסלולים למצביים סופיים. ומכיוון ש </w:t>
+      </w:r>
+      <w:r>
+        <w:rPr>
+          <w:rFonts w:ascii="David" w:eastAsiaTheme="minorEastAsia" w:hAnsi="David" w:cs="David" w:hint="cs"/>
+          <w:i/>
+        </w:rPr>
+        <w:t>UFC</w:t>
+      </w:r>
+      <w:r>
+        <w:rPr>
+          <w:rFonts w:ascii="David" w:eastAsiaTheme="minorEastAsia" w:hAnsi="David" w:cs="David" w:hint="cs"/>
+          <w:i/>
+          <w:rtl/>
+        </w:rPr>
+        <w:t xml:space="preserve"> מוצא את המסלול הזול ביותר, הוא ימצא את אותו המסלול הקצר ביותר בין כל המסלולים למצבים סופיים.</w:t>
+      </w:r>
+    </w:p>
+    <w:p>
+      <w:pPr>
+        <w:rPr>
+          <w:rFonts w:ascii="David" w:eastAsiaTheme="minorEastAsia" w:hAnsi="David" w:cs="David"/>
+          <w:i/>
+          <w:rtl/>
+        </w:rPr>
+      </w:pPr>
+    </w:p>
+    <w:p>
+      <w:pPr>
+        <w:rPr>
+          <w:rFonts w:ascii="David" w:eastAsiaTheme="minorEastAsia" w:hAnsi="David" w:cs="David"/>
+          <w:i/>
+          <w:u w:val="single"/>
+          <w:rtl/>
+        </w:rPr>
+      </w:pPr>
+      <w:r>
+        <w:rPr>
+          <w:rFonts w:ascii="David" w:eastAsiaTheme="minorEastAsia" w:hAnsi="David" w:cs="David" w:hint="cs"/>
+          <w:i/>
+          <w:u w:val="single"/>
+          <w:rtl/>
+        </w:rPr>
+        <w:t>משימה 8:</w:t>
+      </w:r>
+    </w:p>
+    <w:p>
+      <w:pPr>
+        <w:pStyle w:val="ListParagraph"/>
+        <w:numPr>
+          <w:ilvl w:val="0"/>
+          <w:numId w:val="3"/>
+        </w:numPr>
+        <w:rPr>
+          <w:rFonts w:ascii="David" w:eastAsiaTheme="minorEastAsia" w:hAnsi="David" w:cs="David"/>
+          <w:i/>
+        </w:rPr>
+      </w:pPr>
+      <w:r>
+        <w:rPr>
+          <w:rFonts w:ascii="David" w:eastAsiaTheme="minorEastAsia" w:hAnsi="David" w:cs="David"/>
+          <w:i/>
+          <w:noProof/>
+        </w:rPr>
+        <w:drawing>
+          <wp:anchor distT="0" distB="0" distL="114300" distR="114300" simplePos="0" relativeHeight="251660288" behindDoc="1" locked="0" layoutInCell="1" allowOverlap="1" wp14:anchorId="511AA5B5" wp14:editId="0AA33674">
+            <wp:simplePos x="0" y="0"/>
+            <wp:positionH relativeFrom="column">
+              <wp:posOffset>4229100</wp:posOffset>
+            </wp:positionH>
+            <wp:positionV relativeFrom="paragraph">
+              <wp:posOffset>368935</wp:posOffset>
+            </wp:positionV>
+            <wp:extent cx="676275" cy="1038225"/>
+            <wp:effectExtent l="0" t="0" r="9525" b="0"/>
+            <wp:wrapTight wrapText="bothSides">
+              <wp:wrapPolygon edited="0">
+                <wp:start x="6085" y="1189"/>
+                <wp:lineTo x="0" y="7927"/>
+                <wp:lineTo x="0" y="12286"/>
+                <wp:lineTo x="1217" y="14664"/>
+                <wp:lineTo x="3651" y="14664"/>
+                <wp:lineTo x="608" y="16250"/>
+                <wp:lineTo x="608" y="18628"/>
+                <wp:lineTo x="3651" y="20213"/>
+                <wp:lineTo x="21296" y="20213"/>
+                <wp:lineTo x="21296" y="3963"/>
+                <wp:lineTo x="19470" y="1189"/>
+                <wp:lineTo x="6085" y="1189"/>
+              </wp:wrapPolygon>
+            </wp:wrapTight>
+            <wp:docPr id="4" name="Picture 4"/>
+            <wp:cNvGraphicFramePr>
+              <a:graphicFrameLocks xmlns:a="http://schemas.openxmlformats.org/drawingml/2006/main" noChangeAspect="1"/>
+            </wp:cNvGraphicFramePr>
+            <a:graphic xmlns:a="http://schemas.openxmlformats.org/drawingml/2006/main">
+              <a:graphicData uri="http://schemas.openxmlformats.org/drawingml/2006/picture">
+                <pic:pic xmlns:pic="http://schemas.openxmlformats.org/drawingml/2006/picture">
+                  <pic:nvPicPr>
+                    <pic:cNvPr id="0" name="Picture 1"/>
+                    <pic:cNvPicPr>
+                      <a:picLocks noChangeAspect="1" noChangeArrowheads="1"/>
+                    </pic:cNvPicPr>
+                  </pic:nvPicPr>
+                  <pic:blipFill>
+                    <a:blip r:embed="rId8" cstate="print">
+                      <a:extLst>
+                        <a:ext uri="{28A0092B-C50C-407E-A947-70E740481C1C}">
+                          <a14:useLocalDpi xmlns:a14="http://schemas.microsoft.com/office/drawing/2010/main" val="0"/>
+                        </a:ext>
+                      </a:extLst>
+                    </a:blip>
+                    <a:srcRect/>
+                    <a:stretch>
+                      <a:fillRect/>
+                    </a:stretch>
+                  </pic:blipFill>
+                  <pic:spPr bwMode="auto">
+                    <a:xfrm>
+                      <a:off x="0" y="0"/>
+                      <a:ext cx="676275" cy="1038225"/>
+                    </a:xfrm>
+                    <a:prstGeom prst="rect">
+                      <a:avLst/>
+                    </a:prstGeom>
+                    <a:noFill/>
+                    <a:ln>
+                      <a:noFill/>
+                    </a:ln>
+                  </pic:spPr>
+                </pic:pic>
+              </a:graphicData>
+            </a:graphic>
+          </wp:anchor>
+        </w:drawing>
+      </w:r>
+      <w:r>
+        <w:rPr>
+          <w:rFonts w:ascii="David" w:eastAsiaTheme="minorEastAsia" w:hAnsi="David" w:cs="David" w:hint="cs"/>
+          <w:i/>
+          <w:rtl/>
+        </w:rPr>
+        <w:t xml:space="preserve">נראה דוגמה בה הערך היוריסטיקה גדול </w:t>
+      </w:r>
+      <w:r>
+        <w:rPr>
+          <w:rFonts w:ascii="David" w:eastAsiaTheme="minorEastAsia" w:hAnsi="David" w:cs="David" w:hint="cs"/>
+          <w:i/>
+          <w:rtl/>
+        </w:rPr>
+        <w:t>ממחיר המסלול. נניח כי מחיר סיבוב זהה למחיר התקדמות</w:t>
+      </w:r>
+      <w:r>
+        <w:rPr>
+          <w:rFonts w:ascii="David" w:eastAsiaTheme="minorEastAsia" w:hAnsi="David" w:cs="David" w:hint="cs"/>
+          <w:i/>
+          <w:rtl/>
+        </w:rPr>
+        <w:t xml:space="preserve"> ושניהם אחד</w:t>
+      </w:r>
+    </w:p>
+    <w:p>
+      <w:pPr>
+        <w:rPr>
+          <w:rFonts w:ascii="David" w:eastAsiaTheme="minorEastAsia" w:hAnsi="David" w:cs="David"/>
+          <w:i/>
+          <w:rtl/>
+        </w:rPr>
+      </w:pPr>
+    </w:p>
+    <w:p>
+      <w:pPr>
+        <w:rPr>
+          <w:rFonts w:ascii="David" w:eastAsiaTheme="minorEastAsia" w:hAnsi="David" w:cs="David"/>
+          <w:i/>
+          <w:rtl/>
+        </w:rPr>
+      </w:pPr>
+    </w:p>
+    <w:p>
+      <w:pPr>
+        <w:rPr>
+          <w:rFonts w:ascii="David" w:eastAsiaTheme="minorEastAsia" w:hAnsi="David" w:cs="David"/>
+          <w:i/>
+          <w:rtl/>
+        </w:rPr>
+      </w:pPr>
+    </w:p>
+    <w:p>
+      <w:pPr>
+        <w:rPr>
+          <w:rFonts w:ascii="David" w:eastAsiaTheme="minorEastAsia" w:hAnsi="David" w:cs="David"/>
+          <w:i/>
+          <w:rtl/>
+        </w:rPr>
+      </w:pPr>
+    </w:p>
+    <w:p>
+      <w:pPr>
+        <w:rPr>
+          <w:rFonts w:ascii="David" w:eastAsiaTheme="minorEastAsia" w:hAnsi="David" w:cs="David"/>
+          <w:i/>
+          <w:rtl/>
+        </w:rPr>
+      </w:pPr>
+    </w:p>
+    <w:p>
+      <w:pPr>
+        <w:ind w:left="720"/>
+        <w:rPr>
+          <w:rFonts w:ascii="David" w:eastAsiaTheme="minorEastAsia" w:hAnsi="David" w:cs="David"/>
+          <w:i/>
+          <w:rtl/>
+        </w:rPr>
+      </w:pPr>
+      <w:r>
+        <w:rPr>
+          <w:rFonts w:ascii="David" w:eastAsiaTheme="minorEastAsia" w:hAnsi="David" w:cs="David" w:hint="cs"/>
+          <w:i/>
+          <w:rtl/>
+        </w:rPr>
+        <w:t>בדוגמה הנ"ל ההיוריסטיקה של מרחק מנהטן לפי הזנב תחזיר 2 (מרחק מנהטן של 2 כפול</w:t>
+      </w:r>
+      <w:r>
+        <w:rPr>
+          <w:rFonts w:ascii="David" w:eastAsiaTheme="minorEastAsia" w:hAnsi="David" w:cs="David" w:hint="cs"/>
+          <w:i/>
+          <w:rtl/>
+        </w:rPr>
+        <w:t xml:space="preserve"> אחד) בזמן שסיבוב שמאלה מביא מצב סופי במחיר של סיבוב אחד שהוא אחד. לכן בתנאים האלה ההיוריסטיקה איננה קבילה.</w:t>
+      </w:r>
+    </w:p>
+    <w:p>
+      <w:pPr>
+        <w:ind w:left="720"/>
+        <w:rPr>
+          <w:rFonts w:ascii="David" w:eastAsiaTheme="minorEastAsia" w:hAnsi="David" w:cs="David"/>
+          <w:i/>
+          <w:rtl/>
+        </w:rPr>
+      </w:pPr>
+      <w:r>
+        <w:rPr>
+          <w:rFonts w:ascii="David" w:eastAsiaTheme="minorEastAsia" w:hAnsi="David" w:cs="David" w:hint="cs"/>
+          <w:i/>
+          <w:rtl/>
+        </w:rPr>
+        <w:t xml:space="preserve">תנאי לקבילות: </w:t>
+      </w:r>
+      <w:r>
+        <w:rPr>
+          <w:rFonts w:ascii="David" w:eastAsiaTheme="minorEastAsia" w:hAnsi="David" w:cs="David" w:hint="cs"/>
+          <w:i/>
+          <w:rtl/>
+        </w:rPr>
+        <w:t xml:space="preserve">שמחיר אופרטור הסיבוב יהיה לפחות </w:t>
+      </w:r>
+      <m:oMath>
+        <m:d>
+          <m:dPr>
+            <m:begChr m:val="⌈"/>
+            <m:endChr m:val="⌉"/>
+            <m:ctrlPr>
+              <w:rPr>
+                <w:rFonts w:ascii="Cambria Math" w:eastAsiaTheme="minorEastAsia" w:hAnsi="Cambria Math" w:cs="David"/>
+                <w:i/>
+              </w:rPr>
+            </m:ctrlPr>
+          </m:dPr>
+          <m:e>
+            <m:f>
+              <m:fPr>
+                <m:ctrlPr>
+                  <w:rPr>
+                    <w:rFonts w:ascii="Cambria Math" w:eastAsiaTheme="minorEastAsia" w:hAnsi="Cambria Math" w:cs="David"/>
+                    <w:i/>
+                  </w:rPr>
+                </m:ctrlPr>
+              </m:fPr>
+              <m:num>
+                <m:r>
+                  <w:rPr>
+                    <w:rFonts w:ascii="Cambria Math" w:eastAsiaTheme="minorEastAsia" w:hAnsi="Cambria Math" w:cs="David"/>
+                  </w:rPr>
+                  <m:t>length-2</m:t>
+                </m:r>
+              </m:num>
+              <m:den>
+                <m:r>
+                  <w:rPr>
+                    <w:rFonts w:ascii="Cambria Math" w:eastAsiaTheme="minorEastAsia" w:hAnsi="Cambria Math" w:cs="David"/>
+                  </w:rPr>
+                  <m:t>2</m:t>
+                </m:r>
+              </m:den>
+            </m:f>
+          </m:e>
+        </m:d>
+        <m:r>
+          <w:rPr>
+            <w:rFonts w:ascii="Cambria Math" w:eastAsiaTheme="minorEastAsia" w:hAnsi="Cambria Math" w:cs="David"/>
+          </w:rPr>
+          <m:t>*2*forward cost</m:t>
+        </m:r>
+      </m:oMath>
+      <w:r>
+        <w:rPr>
+          <w:rFonts w:ascii="David" w:eastAsiaTheme="minorEastAsia" w:hAnsi="David" w:cs="David" w:hint="cs"/>
+          <w:i/>
+          <w:rtl/>
+        </w:rPr>
+        <w:t xml:space="preserve"> </w:t>
+      </w:r>
+      <w:r>
+        <w:rPr>
+          <w:rFonts w:ascii="David" w:eastAsiaTheme="minorEastAsia" w:hAnsi="David" w:cs="David" w:hint="cs"/>
+          <w:i/>
+          <w:rtl/>
+        </w:rPr>
+        <w:t xml:space="preserve"> (או במילים, המחיר לסיבוב הוא לפחות מרחק מנהטן שעובר הזנב כפול </w:t>
+      </w:r>
+      <w:r>
+        <w:rPr>
+          <w:rFonts w:ascii="David" w:eastAsiaTheme="minorEastAsia" w:hAnsi="David" w:cs="David" w:hint="cs"/>
+          <w:i/>
+          <w:rtl/>
+        </w:rPr>
+        <w:t>מחיר ההתקדמות).</w:t>
+      </w:r>
+    </w:p>
+    <w:p>
+      <w:pPr>
+        <w:ind w:left="720"/>
+        <w:rPr>
+          <w:rFonts w:ascii="David" w:eastAsiaTheme="minorEastAsia" w:hAnsi="David" w:cs="David"/>
+          <w:i/>
+          <w:rtl/>
+        </w:rPr>
+      </w:pPr>
+      <w:r>
+        <w:rPr>
+          <w:rFonts w:ascii="David" w:eastAsiaTheme="minorEastAsia" w:hAnsi="David" w:cs="David" w:hint="cs"/>
+          <w:i/>
+          <w:rtl/>
+        </w:rPr>
+        <w:t>הכרחי:</w:t>
+      </w:r>
+      <w:r>
+        <w:rPr>
+          <w:rFonts w:ascii="David" w:eastAsiaTheme="minorEastAsia" w:hAnsi="David" w:cs="David" w:hint="cs"/>
+          <w:iCs/>
+          <w:rtl/>
+        </w:rPr>
+        <w:t xml:space="preserve"> </w:t>
+      </w:r>
+      <w:r>
+        <w:rPr>
+          <w:rFonts w:ascii="David" w:eastAsiaTheme="minorEastAsia" w:hAnsi="David" w:cs="David" w:hint="cs"/>
+          <w:i/>
+          <w:rtl/>
+        </w:rPr>
+        <w:t xml:space="preserve">כפי שנראה בדוגמה לעיל, אילו מספיק רק סיבוב אחד על מנת לפתור את המבוך נקבל שהערך </w:t>
+      </w:r>
+      <w:proofErr w:type="spellStart"/>
+      <w:r>
+        <w:rPr>
+          <w:rFonts w:ascii="David" w:eastAsiaTheme="minorEastAsia" w:hAnsi="David" w:cs="David" w:hint="cs"/>
+          <w:i/>
+          <w:rtl/>
+        </w:rPr>
+        <w:t>ההיוריסטי</w:t>
+      </w:r>
+      <w:proofErr w:type="spellEnd"/>
+      <w:r>
+        <w:rPr>
+          <w:rFonts w:ascii="David" w:eastAsiaTheme="minorEastAsia" w:hAnsi="David" w:cs="David" w:hint="cs"/>
+          <w:i/>
+          <w:rtl/>
+        </w:rPr>
+        <w:t xml:space="preserve"> של מצב ההתחלה הוא בדיוק מרחק המנהטן שהזב יעבור בסיבוב כפול מחיר ההתקדמות, ולכן כל מחיר לסיבוב שפחות מזה מביא לכך שהמחיר המינימלי להגעה למצב סופי הינו זול יתר מהמחיר </w:t>
+      </w:r>
+      <w:proofErr w:type="spellStart"/>
+      <w:r>
+        <w:rPr>
+          <w:rFonts w:ascii="David" w:eastAsiaTheme="minorEastAsia" w:hAnsi="David" w:cs="David" w:hint="cs"/>
+          <w:i/>
+          <w:rtl/>
+        </w:rPr>
+        <w:t>ההיוריסטי</w:t>
+      </w:r>
+      <w:proofErr w:type="spellEnd"/>
+      <w:r>
+        <w:rPr>
+          <w:rFonts w:ascii="David" w:eastAsiaTheme="minorEastAsia" w:hAnsi="David" w:cs="David" w:hint="cs"/>
+          <w:i/>
+          <w:rtl/>
+        </w:rPr>
+        <w:t xml:space="preserve"> מכאן ההיוריסטיקה לא קבילה.</w:t>
+      </w:r>
+    </w:p>
+    <w:p>
+      <w:pPr>
+        <w:ind w:left="720"/>
+        <w:rPr>
+          <w:rFonts w:ascii="David" w:eastAsiaTheme="minorEastAsia" w:hAnsi="David" w:cs="David"/>
+          <w:i/>
+          <w:rtl/>
+        </w:rPr>
+      </w:pPr>
+      <w:r>
+        <w:rPr>
+          <w:rFonts w:ascii="David" w:eastAsiaTheme="minorEastAsia" w:hAnsi="David" w:cs="David" w:hint="cs"/>
+          <w:i/>
+          <w:rtl/>
+        </w:rPr>
+        <w:t xml:space="preserve">מספיק: </w:t>
+      </w:r>
+    </w:p>
+    <w:p>
+      <w:pPr>
+        <w:ind w:left="720"/>
+        <w:rPr>
+          <w:rFonts w:ascii="David" w:eastAsiaTheme="minorEastAsia" w:hAnsi="David" w:cs="David" w:hint="cs"/>
+          <w:i/>
+          <w:rtl/>
+        </w:rPr>
+      </w:pPr>
+    </w:p>
+    <w:p>
+      <w:pPr>
+        <w:rPr>
+          <w:rFonts w:ascii="David" w:eastAsiaTheme="minorEastAsia" w:hAnsi="David" w:cs="David"/>
+          <w:i/>
+          <w:rtl/>
+        </w:rPr>
+      </w:pPr>
+      <w:r>
+        <w:rPr>
+          <w:rFonts w:ascii="David" w:eastAsiaTheme="minorEastAsia" w:hAnsi="David" w:cs="David" w:hint="cs"/>
+          <w:i/>
+          <w:rtl/>
+        </w:rPr>
+        <w:t xml:space="preserve"> </w:t>
+      </w:r>
+      <w:r>
+        <w:rPr>
+          <w:rFonts w:ascii="David" w:eastAsiaTheme="minorEastAsia" w:hAnsi="David" w:cs="David"/>
+          <w:i/>
+          <w:rtl/>
+        </w:rPr>
+        <w:tab/>
+      </w:r>
+    </w:p>
     <w:sectPr>
       <w:pgSz w:w="11906" w:h="16838"/>
       <w:pgMar w:top="1440" w:right="1800" w:bottom="1440" w:left="1800" w:header="708" w:footer="708" w:gutter="0"/>
@@ -559,6 +1246,287 @@
     </w:sectPr>
   </w:body>
 </w:document>
+</file>
+
+<file path=word/numbering.xml><?xml version="1.0" encoding="utf-8"?>
+<w:numbering xmlns:wpc="http://schemas.microsoft.com/office/word/2010/wordprocessingCanvas" xmlns:cx="http://schemas.microsoft.com/office/drawing/2014/chartex" xmlns:cx1="http://schemas.microsoft.com/office/drawing/2015/9/8/chartex" xmlns:cx2="http://schemas.microsoft.com/office/drawing/2015/10/21/chartex" xmlns:cx3="http://schemas.microsoft.com/office/drawing/2016/5/9/chartex" xmlns:cx4="http://schemas.microsoft.com/office/drawing/2016/5/10/chartex" xmlns:cx5="http://schemas.microsoft.com/office/drawing/2016/5/11/chartex" xmlns:cx6="http://schemas.microsoft.com/office/drawing/2016/5/12/chartex" xmlns:cx7="http://schemas.microsoft.com/office/drawing/2016/5/13/chartex" xmlns:cx8="http://schemas.microsoft.com/office/drawing/2016/5/14/chartex" xmlns:mc="http://schemas.openxmlformats.org/markup-compatibility/2006" xmlns:aink="http://schemas.microsoft.com/office/drawing/2016/ink" xmlns:am3d="http://schemas.microsoft.com/office/drawing/2017/model3d" xmlns:o="urn:schemas-microsoft-com:office:office" xmlns:r="http://schemas.openxmlformats.org/officeDocument/2006/relationships" xmlns:m="http://schemas.openxmlformats.org/officeDocument/2006/math" xmlns:v="urn:schemas-microsoft-com:vml" xmlns:wp14="http://schemas.microsoft.com/office/word/2010/wordprocessingDrawing" xmlns:wp="http://schemas.openxmlformats.org/drawingml/2006/wordprocessingDrawing" xmlns:w10="urn:schemas-microsoft-com:office:word" xmlns:w="http://schemas.openxmlformats.org/wordprocessingml/2006/main" xmlns:w14="http://schemas.microsoft.com/office/word/2010/wordml" xmlns:w15="http://schemas.microsoft.com/office/word/2012/wordml" xmlns:w16cex="http://schemas.microsoft.com/office/word/2018/wordml/cex" xmlns:w16cid="http://schemas.microsoft.com/office/word/2016/wordml/cid" xmlns:w16="http://schemas.microsoft.com/office/word/2018/wordml" xmlns:w16sdtdh="http://schemas.microsoft.com/office/word/2020/wordml/sdtdatahash" xmlns:w16se="http://schemas.microsoft.com/office/word/2015/wordml/symex" xmlns:wpg="http://schemas.microsoft.com/office/word/2010/wordprocessingGroup" xmlns:wpi="http://schemas.microsoft.com/office/word/2010/wordprocessingInk" xmlns:wne="http://schemas.microsoft.com/office/word/2006/wordml" xmlns:wps="http://schemas.microsoft.com/office/word/2010/wordprocessingShape" mc:Ignorable="w14 w15 w16se w16cid w16 w16cex w16sdtdh wp14">
+  <w:abstractNum w:abstractNumId="0" w15:restartNumberingAfterBreak="0">
+    <w:nsid w:val="1A112DE4"/>
+    <w:multiLevelType w:val="hybridMultilevel"/>
+    <w:tmpl w:val="214A5A4C"/>
+    <w:lvl w:ilvl="0" w:tplc="0409000F">
+      <w:start w:val="1"/>
+      <w:numFmt w:val="decimal"/>
+      <w:lvlText w:val="%1."/>
+      <w:lvlJc w:val="left"/>
+      <w:pPr>
+        <w:ind w:left="720" w:hanging="360"/>
+      </w:pPr>
+      <w:rPr>
+        <w:rFonts w:hint="default"/>
+      </w:rPr>
+    </w:lvl>
+    <w:lvl w:ilvl="1" w:tplc="04090019" w:tentative="1">
+      <w:start w:val="1"/>
+      <w:numFmt w:val="lowerLetter"/>
+      <w:lvlText w:val="%2."/>
+      <w:lvlJc w:val="left"/>
+      <w:pPr>
+        <w:ind w:left="1440" w:hanging="360"/>
+      </w:pPr>
+    </w:lvl>
+    <w:lvl w:ilvl="2" w:tplc="0409001B" w:tentative="1">
+      <w:start w:val="1"/>
+      <w:numFmt w:val="lowerRoman"/>
+      <w:lvlText w:val="%3."/>
+      <w:lvlJc w:val="right"/>
+      <w:pPr>
+        <w:ind w:left="2160" w:hanging="180"/>
+      </w:pPr>
+    </w:lvl>
+    <w:lvl w:ilvl="3" w:tplc="0409000F" w:tentative="1">
+      <w:start w:val="1"/>
+      <w:numFmt w:val="decimal"/>
+      <w:lvlText w:val="%4."/>
+      <w:lvlJc w:val="left"/>
+      <w:pPr>
+        <w:ind w:left="2880" w:hanging="360"/>
+      </w:pPr>
+    </w:lvl>
+    <w:lvl w:ilvl="4" w:tplc="04090019" w:tentative="1">
+      <w:start w:val="1"/>
+      <w:numFmt w:val="lowerLetter"/>
+      <w:lvlText w:val="%5."/>
+      <w:lvlJc w:val="left"/>
+      <w:pPr>
+        <w:ind w:left="3600" w:hanging="360"/>
+      </w:pPr>
+    </w:lvl>
+    <w:lvl w:ilvl="5" w:tplc="0409001B" w:tentative="1">
+      <w:start w:val="1"/>
+      <w:numFmt w:val="lowerRoman"/>
+      <w:lvlText w:val="%6."/>
+      <w:lvlJc w:val="right"/>
+      <w:pPr>
+        <w:ind w:left="4320" w:hanging="180"/>
+      </w:pPr>
+    </w:lvl>
+    <w:lvl w:ilvl="6" w:tplc="0409000F" w:tentative="1">
+      <w:start w:val="1"/>
+      <w:numFmt w:val="decimal"/>
+      <w:lvlText w:val="%7."/>
+      <w:lvlJc w:val="left"/>
+      <w:pPr>
+        <w:ind w:left="5040" w:hanging="360"/>
+      </w:pPr>
+    </w:lvl>
+    <w:lvl w:ilvl="7" w:tplc="04090019" w:tentative="1">
+      <w:start w:val="1"/>
+      <w:numFmt w:val="lowerLetter"/>
+      <w:lvlText w:val="%8."/>
+      <w:lvlJc w:val="left"/>
+      <w:pPr>
+        <w:ind w:left="5760" w:hanging="360"/>
+      </w:pPr>
+    </w:lvl>
+    <w:lvl w:ilvl="8" w:tplc="0409001B" w:tentative="1">
+      <w:start w:val="1"/>
+      <w:numFmt w:val="lowerRoman"/>
+      <w:lvlText w:val="%9."/>
+      <w:lvlJc w:val="right"/>
+      <w:pPr>
+        <w:ind w:left="6480" w:hanging="180"/>
+      </w:pPr>
+    </w:lvl>
+  </w:abstractNum>
+  <w:abstractNum w:abstractNumId="1" w15:restartNumberingAfterBreak="0">
+    <w:nsid w:val="5D00095A"/>
+    <w:multiLevelType w:val="hybridMultilevel"/>
+    <w:tmpl w:val="DA88335A"/>
+    <w:lvl w:ilvl="0" w:tplc="0409000F">
+      <w:start w:val="1"/>
+      <w:numFmt w:val="decimal"/>
+      <w:lvlText w:val="%1."/>
+      <w:lvlJc w:val="left"/>
+      <w:pPr>
+        <w:ind w:left="720" w:hanging="360"/>
+      </w:pPr>
+      <w:rPr>
+        <w:rFonts w:hint="default"/>
+      </w:rPr>
+    </w:lvl>
+    <w:lvl w:ilvl="1" w:tplc="04090019" w:tentative="1">
+      <w:start w:val="1"/>
+      <w:numFmt w:val="lowerLetter"/>
+      <w:lvlText w:val="%2."/>
+      <w:lvlJc w:val="left"/>
+      <w:pPr>
+        <w:ind w:left="1440" w:hanging="360"/>
+      </w:pPr>
+    </w:lvl>
+    <w:lvl w:ilvl="2" w:tplc="0409001B" w:tentative="1">
+      <w:start w:val="1"/>
+      <w:numFmt w:val="lowerRoman"/>
+      <w:lvlText w:val="%3."/>
+      <w:lvlJc w:val="right"/>
+      <w:pPr>
+        <w:ind w:left="2160" w:hanging="180"/>
+      </w:pPr>
+    </w:lvl>
+    <w:lvl w:ilvl="3" w:tplc="0409000F" w:tentative="1">
+      <w:start w:val="1"/>
+      <w:numFmt w:val="decimal"/>
+      <w:lvlText w:val="%4."/>
+      <w:lvlJc w:val="left"/>
+      <w:pPr>
+        <w:ind w:left="2880" w:hanging="360"/>
+      </w:pPr>
+    </w:lvl>
+    <w:lvl w:ilvl="4" w:tplc="04090019" w:tentative="1">
+      <w:start w:val="1"/>
+      <w:numFmt w:val="lowerLetter"/>
+      <w:lvlText w:val="%5."/>
+      <w:lvlJc w:val="left"/>
+      <w:pPr>
+        <w:ind w:left="3600" w:hanging="360"/>
+      </w:pPr>
+    </w:lvl>
+    <w:lvl w:ilvl="5" w:tplc="0409001B" w:tentative="1">
+      <w:start w:val="1"/>
+      <w:numFmt w:val="lowerRoman"/>
+      <w:lvlText w:val="%6."/>
+      <w:lvlJc w:val="right"/>
+      <w:pPr>
+        <w:ind w:left="4320" w:hanging="180"/>
+      </w:pPr>
+    </w:lvl>
+    <w:lvl w:ilvl="6" w:tplc="0409000F" w:tentative="1">
+      <w:start w:val="1"/>
+      <w:numFmt w:val="decimal"/>
+      <w:lvlText w:val="%7."/>
+      <w:lvlJc w:val="left"/>
+      <w:pPr>
+        <w:ind w:left="5040" w:hanging="360"/>
+      </w:pPr>
+    </w:lvl>
+    <w:lvl w:ilvl="7" w:tplc="04090019" w:tentative="1">
+      <w:start w:val="1"/>
+      <w:numFmt w:val="lowerLetter"/>
+      <w:lvlText w:val="%8."/>
+      <w:lvlJc w:val="left"/>
+      <w:pPr>
+        <w:ind w:left="5760" w:hanging="360"/>
+      </w:pPr>
+    </w:lvl>
+    <w:lvl w:ilvl="8" w:tplc="0409001B" w:tentative="1">
+      <w:start w:val="1"/>
+      <w:numFmt w:val="lowerRoman"/>
+      <w:lvlText w:val="%9."/>
+      <w:lvlJc w:val="right"/>
+      <w:pPr>
+        <w:ind w:left="6480" w:hanging="180"/>
+      </w:pPr>
+    </w:lvl>
+  </w:abstractNum>
+  <w:abstractNum w:abstractNumId="2" w15:restartNumberingAfterBreak="0">
+    <w:nsid w:val="5D3746B0"/>
+    <w:multiLevelType w:val="hybridMultilevel"/>
+    <w:tmpl w:val="ED520FC2"/>
+    <w:lvl w:ilvl="0" w:tplc="0409000F">
+      <w:start w:val="1"/>
+      <w:numFmt w:val="decimal"/>
+      <w:lvlText w:val="%1."/>
+      <w:lvlJc w:val="left"/>
+      <w:pPr>
+        <w:ind w:left="720" w:hanging="360"/>
+      </w:pPr>
+      <w:rPr>
+        <w:rFonts w:hint="default"/>
+      </w:rPr>
+    </w:lvl>
+    <w:lvl w:ilvl="1" w:tplc="04090019">
+      <w:start w:val="1"/>
+      <w:numFmt w:val="lowerLetter"/>
+      <w:lvlText w:val="%2."/>
+      <w:lvlJc w:val="left"/>
+      <w:pPr>
+        <w:ind w:left="1440" w:hanging="360"/>
+      </w:pPr>
+    </w:lvl>
+    <w:lvl w:ilvl="2" w:tplc="0409001B" w:tentative="1">
+      <w:start w:val="1"/>
+      <w:numFmt w:val="lowerRoman"/>
+      <w:lvlText w:val="%3."/>
+      <w:lvlJc w:val="right"/>
+      <w:pPr>
+        <w:ind w:left="2160" w:hanging="180"/>
+      </w:pPr>
+    </w:lvl>
+    <w:lvl w:ilvl="3" w:tplc="0409000F" w:tentative="1">
+      <w:start w:val="1"/>
+      <w:numFmt w:val="decimal"/>
+      <w:lvlText w:val="%4."/>
+      <w:lvlJc w:val="left"/>
+      <w:pPr>
+        <w:ind w:left="2880" w:hanging="360"/>
+      </w:pPr>
+    </w:lvl>
+    <w:lvl w:ilvl="4" w:tplc="04090019" w:tentative="1">
+      <w:start w:val="1"/>
+      <w:numFmt w:val="lowerLetter"/>
+      <w:lvlText w:val="%5."/>
+      <w:lvlJc w:val="left"/>
+      <w:pPr>
+        <w:ind w:left="3600" w:hanging="360"/>
+      </w:pPr>
+    </w:lvl>
+    <w:lvl w:ilvl="5" w:tplc="0409001B" w:tentative="1">
+      <w:start w:val="1"/>
+      <w:numFmt w:val="lowerRoman"/>
+      <w:lvlText w:val="%6."/>
+      <w:lvlJc w:val="right"/>
+      <w:pPr>
+        <w:ind w:left="4320" w:hanging="180"/>
+      </w:pPr>
+    </w:lvl>
+    <w:lvl w:ilvl="6" w:tplc="0409000F" w:tentative="1">
+      <w:start w:val="1"/>
+      <w:numFmt w:val="decimal"/>
+      <w:lvlText w:val="%7."/>
+      <w:lvlJc w:val="left"/>
+      <w:pPr>
+        <w:ind w:left="5040" w:hanging="360"/>
+      </w:pPr>
+    </w:lvl>
+    <w:lvl w:ilvl="7" w:tplc="04090019" w:tentative="1">
+      <w:start w:val="1"/>
+      <w:numFmt w:val="lowerLetter"/>
+      <w:lvlText w:val="%8."/>
+      <w:lvlJc w:val="left"/>
+      <w:pPr>
+        <w:ind w:left="5760" w:hanging="360"/>
+      </w:pPr>
+    </w:lvl>
+    <w:lvl w:ilvl="8" w:tplc="0409001B" w:tentative="1">
+      <w:start w:val="1"/>
+      <w:numFmt w:val="lowerRoman"/>
+      <w:lvlText w:val="%9."/>
+      <w:lvlJc w:val="right"/>
+      <w:pPr>
+        <w:ind w:left="6480" w:hanging="180"/>
+      </w:pPr>
+    </w:lvl>
+  </w:abstractNum>
+  <w:num w:numId="1">
+    <w:abstractNumId w:val="1"/>
+  </w:num>
+  <w:num w:numId="2">
+    <w:abstractNumId w:val="2"/>
+  </w:num>
+  <w:num w:numId="3">
+    <w:abstractNumId w:val="0"/>
+  </w:num>
+</w:numbering>
 </file>
 
 <file path=word/styles.xml><?xml version="1.0" encoding="utf-8"?>
@@ -1000,6 +1968,17 @@
       <w:color w:val="808080"/>
     </w:rPr>
   </w:style>
+  <w:style w:type="paragraph" w:styleId="ListParagraph">
+    <w:name w:val="List Paragraph"/>
+    <w:basedOn w:val="Normal"/>
+    <w:uiPriority w:val="34"/>
+    <w:qFormat/>
+    <w:rsid w:val="00FC1E5E"/>
+    <w:pPr>
+      <w:ind w:left="720"/>
+      <w:contextualSpacing/>
+    </w:pPr>
+  </w:style>
 </w:styles>
 </file>
 

</xml_diff>

<commit_message>
finished the written poriton of q 8
</commit_message>
<xml_diff>
--- a/hw1.docx
+++ b/hw1.docx
@@ -628,43 +628,7 @@
           <w:i/>
           <w:rtl/>
         </w:rPr>
-        <w:t xml:space="preserve"> </w:t>
-      </w:r>
-      <w:proofErr w:type="spellStart"/>
-      <w:r>
-        <w:rPr>
-          <w:rFonts w:ascii="David" w:eastAsiaTheme="minorEastAsia" w:hAnsi="David" w:cs="David" w:hint="cs"/>
-          <w:i/>
-          <w:rtl/>
-        </w:rPr>
-        <w:t>האלג</w:t>
-      </w:r>
-      <w:proofErr w:type="spellEnd"/>
-      <w:r>
-        <w:rPr>
-          <w:rFonts w:ascii="David" w:eastAsiaTheme="minorEastAsia" w:hAnsi="David" w:cs="David" w:hint="cs"/>
-          <w:i/>
-          <w:rtl/>
-        </w:rPr>
-        <w:t xml:space="preserve">' יעצור ויחזיר את המסלול שהתקבל בפעם הראשונה בה הצליח להגיע למצב סופי, ללא חשיבות בעלות. זה יכול (ובמקרים שלנו כן) להוביל לשימוש יותר נרחב באופרטורים יקרים יותר, במקרה שלנו סיבוב, על מנת להגיע בסך </w:t>
-      </w:r>
-      <w:proofErr w:type="spellStart"/>
-      <w:r>
-        <w:rPr>
-          <w:rFonts w:ascii="David" w:eastAsiaTheme="minorEastAsia" w:hAnsi="David" w:cs="David" w:hint="cs"/>
-          <w:i/>
-          <w:rtl/>
-        </w:rPr>
-        <w:t>הכל</w:t>
-      </w:r>
-      <w:proofErr w:type="spellEnd"/>
-      <w:r>
-        <w:rPr>
-          <w:rFonts w:ascii="David" w:eastAsiaTheme="minorEastAsia" w:hAnsi="David" w:cs="David" w:hint="cs"/>
-          <w:i/>
-          <w:rtl/>
-        </w:rPr>
-        <w:t xml:space="preserve"> פחות צעדים.</w:t>
+        <w:t xml:space="preserve"> האלג' יעצור ויחזיר את המסלול שהתקבל בפעם הראשונה בה הצליח להגיע למצב סופי, ללא חשיבות בעלות. זה יכול (ובמקרים שלנו כן) להוביל לשימוש יותר נרחב באופרטורים יקרים יותר, במקרה שלנו סיבוב, על מנת להגיע בסך הכל פחות צעדים.</w:t>
       </w:r>
     </w:p>
     <w:p>
@@ -703,25 +667,7 @@
           <w:i/>
           <w:rtl/>
         </w:rPr>
-        <w:t xml:space="preserve"> משתמש יותר באופרטור התקדמות (אשר עולה פחות) על מנת להגיע למצב סופי בדרך זולה יותר סך </w:t>
-      </w:r>
-      <w:proofErr w:type="spellStart"/>
-      <w:r>
-        <w:rPr>
-          <w:rFonts w:ascii="David" w:eastAsiaTheme="minorEastAsia" w:hAnsi="David" w:cs="David" w:hint="cs"/>
-          <w:i/>
-          <w:rtl/>
-        </w:rPr>
-        <w:t>הכל</w:t>
-      </w:r>
-      <w:proofErr w:type="spellEnd"/>
-      <w:r>
-        <w:rPr>
-          <w:rFonts w:ascii="David" w:eastAsiaTheme="minorEastAsia" w:hAnsi="David" w:cs="David" w:hint="cs"/>
-          <w:i/>
-          <w:rtl/>
-        </w:rPr>
-        <w:t>.</w:t>
+        <w:t xml:space="preserve"> משתמש יותר באופרטור התקדמות (אשר עולה פחות) על מנת להגיע למצב סופי בדרך זולה יותר סך הכל.</w:t>
       </w:r>
     </w:p>
     <w:p>
@@ -1144,43 +1090,7 @@
           <w:i/>
           <w:rtl/>
         </w:rPr>
-        <w:t xml:space="preserve">כפי שנראה בדוגמה לעיל, אילו מספיק רק סיבוב אחד על מנת לפתור את המבוך נקבל שהערך </w:t>
-      </w:r>
-      <w:proofErr w:type="spellStart"/>
-      <w:r>
-        <w:rPr>
-          <w:rFonts w:ascii="David" w:eastAsiaTheme="minorEastAsia" w:hAnsi="David" w:cs="David" w:hint="cs"/>
-          <w:i/>
-          <w:rtl/>
-        </w:rPr>
-        <w:t>ההיוריסטי</w:t>
-      </w:r>
-      <w:proofErr w:type="spellEnd"/>
-      <w:r>
-        <w:rPr>
-          <w:rFonts w:ascii="David" w:eastAsiaTheme="minorEastAsia" w:hAnsi="David" w:cs="David" w:hint="cs"/>
-          <w:i/>
-          <w:rtl/>
-        </w:rPr>
-        <w:t xml:space="preserve"> של מצב ההתחלה הוא בדיוק מרחק המנהטן שהזב יעבור בסיבוב כפול מחיר ההתקדמות, ולכן כל מחיר לסיבוב שפחות מזה מביא לכך שהמחיר המינימלי להגעה למצב סופי הינו זול יתר מהמחיר </w:t>
-      </w:r>
-      <w:proofErr w:type="spellStart"/>
-      <w:r>
-        <w:rPr>
-          <w:rFonts w:ascii="David" w:eastAsiaTheme="minorEastAsia" w:hAnsi="David" w:cs="David" w:hint="cs"/>
-          <w:i/>
-          <w:rtl/>
-        </w:rPr>
-        <w:t>ההיוריסטי</w:t>
-      </w:r>
-      <w:proofErr w:type="spellEnd"/>
-      <w:r>
-        <w:rPr>
-          <w:rFonts w:ascii="David" w:eastAsiaTheme="minorEastAsia" w:hAnsi="David" w:cs="David" w:hint="cs"/>
-          <w:i/>
-          <w:rtl/>
-        </w:rPr>
-        <w:t xml:space="preserve"> מכאן ההיוריסטיקה לא קבילה.</w:t>
+        <w:t>כפי שנראה בדוגמה לעיל, אילו מספיק רק סיבוב אחד על מנת לפתור את המבוך נקבל שהערך ההיוריסטי של מצב ההתחלה הוא בדיוק מרחק המנהטן שהזב יעבור בסיבוב כפול מחיר ההתקדמות, ולכן כל מחיר לסיבוב שפחות מזה מביא לכך שהמחיר המינימלי להגעה למצב סופי הינו זול יתר מהמחיר ההיוריסטי מכאן ההיוריסטיקה לא קבילה.</w:t>
       </w:r>
     </w:p>
     <w:p>
@@ -1198,8 +1108,837 @@
           <w:i/>
           <w:rtl/>
         </w:rPr>
-        <w:t xml:space="preserve">מספיק: </w:t>
-      </w:r>
+        <w:t>מספיק:</w:t>
+      </w:r>
+      <w:r>
+        <w:rPr>
+          <w:rFonts w:ascii="David" w:eastAsiaTheme="minorEastAsia" w:hAnsi="David" w:cs="David" w:hint="cs"/>
+          <w:i/>
+          <w:rtl/>
+        </w:rPr>
+        <w:t xml:space="preserve"> </w:t>
+      </w:r>
+      <w:r>
+        <w:rPr>
+          <w:rFonts w:ascii="David" w:eastAsiaTheme="minorEastAsia" w:hAnsi="David" w:cs="David" w:hint="cs"/>
+          <w:i/>
+          <w:rtl/>
+        </w:rPr>
+        <w:t xml:space="preserve"> </w:t>
+      </w:r>
+      <w:r>
+        <w:rPr>
+          <w:rFonts w:ascii="David" w:eastAsiaTheme="minorEastAsia" w:hAnsi="David" w:cs="David" w:hint="cs"/>
+          <w:i/>
+          <w:rtl/>
+        </w:rPr>
+        <w:t>נניח ואנו נמצאים במצב לא סופי כלשהו</w:t>
+      </w:r>
+      <w:r>
+        <w:rPr>
+          <w:rFonts w:ascii="David" w:eastAsiaTheme="minorEastAsia" w:hAnsi="David" w:cs="David" w:hint="cs"/>
+          <w:i/>
+          <w:rtl/>
+        </w:rPr>
+        <w:t xml:space="preserve"> </w:t>
+      </w:r>
+      <m:oMath>
+        <m:r>
+          <w:rPr>
+            <w:rFonts w:ascii="Cambria Math" w:eastAsiaTheme="minorEastAsia" w:hAnsi="Cambria Math" w:cs="David"/>
+          </w:rPr>
+          <m:t>c</m:t>
+        </m:r>
+      </m:oMath>
+      <w:r>
+        <w:rPr>
+          <w:rFonts w:ascii="David" w:eastAsiaTheme="minorEastAsia" w:hAnsi="David" w:cs="David"/>
+          <w:i/>
+        </w:rPr>
+        <w:t xml:space="preserve"> </w:t>
+      </w:r>
+      <w:r>
+        <w:rPr>
+          <w:rFonts w:ascii="David" w:eastAsiaTheme="minorEastAsia" w:hAnsi="David" w:cs="David" w:hint="cs"/>
+          <w:i/>
+          <w:rtl/>
+        </w:rPr>
+        <w:t>ושעד כה ההיוריסטיקה קבילה</w:t>
+      </w:r>
+    </w:p>
+    <w:p>
+      <w:pPr>
+        <w:ind w:left="720"/>
+        <w:rPr>
+          <w:rFonts w:ascii="David" w:eastAsiaTheme="minorEastAsia" w:hAnsi="David" w:cs="David"/>
+          <w:i/>
+          <w:rtl/>
+        </w:rPr>
+      </w:pPr>
+      <w:r>
+        <w:rPr>
+          <w:rFonts w:ascii="David" w:eastAsiaTheme="minorEastAsia" w:hAnsi="David" w:cs="David" w:hint="cs"/>
+          <w:i/>
+          <w:rtl/>
+        </w:rPr>
+        <w:t xml:space="preserve"> </w:t>
+      </w:r>
+      <m:oMath>
+        <m:sSup>
+          <m:sSupPr>
+            <m:ctrlPr>
+              <w:rPr>
+                <w:rFonts w:ascii="Cambria Math" w:eastAsiaTheme="minorEastAsia" w:hAnsi="Cambria Math" w:cs="David"/>
+                <w:i/>
+              </w:rPr>
+            </m:ctrlPr>
+          </m:sSupPr>
+          <m:e>
+            <m:r>
+              <w:rPr>
+                <w:rFonts w:ascii="Cambria Math" w:eastAsiaTheme="minorEastAsia" w:hAnsi="Cambria Math" w:cs="David"/>
+              </w:rPr>
+              <m:t>h</m:t>
+            </m:r>
+          </m:e>
+          <m:sup>
+            <m:r>
+              <w:rPr>
+                <w:rFonts w:ascii="Cambria Math" w:eastAsiaTheme="minorEastAsia" w:hAnsi="Cambria Math" w:cs="David"/>
+              </w:rPr>
+              <m:t>*</m:t>
+            </m:r>
+          </m:sup>
+        </m:sSup>
+        <m:d>
+          <m:dPr>
+            <m:ctrlPr>
+              <w:rPr>
+                <w:rFonts w:ascii="Cambria Math" w:eastAsiaTheme="minorEastAsia" w:hAnsi="Cambria Math" w:cs="David"/>
+                <w:i/>
+              </w:rPr>
+            </m:ctrlPr>
+          </m:dPr>
+          <m:e>
+            <m:r>
+              <w:rPr>
+                <w:rFonts w:ascii="Cambria Math" w:eastAsiaTheme="minorEastAsia" w:hAnsi="Cambria Math" w:cs="David"/>
+              </w:rPr>
+              <m:t>c</m:t>
+            </m:r>
+          </m:e>
+        </m:d>
+        <m:r>
+          <w:rPr>
+            <w:rFonts w:ascii="Cambria Math" w:eastAsiaTheme="minorEastAsia" w:hAnsi="Cambria Math" w:cs="David"/>
+          </w:rPr>
+          <m:t>≥h(c)</m:t>
+        </m:r>
+      </m:oMath>
+      <w:r>
+        <w:rPr>
+          <w:rFonts w:ascii="David" w:eastAsiaTheme="minorEastAsia" w:hAnsi="David" w:cs="David" w:hint="cs"/>
+          <w:i/>
+          <w:rtl/>
+        </w:rPr>
+        <w:t xml:space="preserve">. </w:t>
+      </w:r>
+      <w:r>
+        <w:rPr>
+          <w:rFonts w:ascii="David" w:eastAsiaTheme="minorEastAsia" w:hAnsi="David" w:cs="David" w:hint="cs"/>
+          <w:i/>
+          <w:rtl/>
+        </w:rPr>
+        <w:t>נראה כי הערך היוריסטי של הצעד הבא במסלול הזול ביותר</w:t>
+      </w:r>
+      <w:r>
+        <w:rPr>
+          <w:rFonts w:ascii="David" w:eastAsiaTheme="minorEastAsia" w:hAnsi="David" w:cs="David" w:hint="cs"/>
+          <w:i/>
+          <w:rtl/>
+        </w:rPr>
+        <w:t xml:space="preserve"> </w:t>
+      </w:r>
+      <m:oMath>
+        <m:r>
+          <w:rPr>
+            <w:rFonts w:ascii="Cambria Math" w:eastAsiaTheme="minorEastAsia" w:hAnsi="Cambria Math" w:cs="David"/>
+          </w:rPr>
+          <m:t>t</m:t>
+        </m:r>
+      </m:oMath>
+      <w:r>
+        <w:rPr>
+          <w:rFonts w:ascii="David" w:eastAsiaTheme="minorEastAsia" w:hAnsi="David" w:cs="David" w:hint="cs"/>
+          <w:i/>
+          <w:rtl/>
+        </w:rPr>
+        <w:t xml:space="preserve"> עדיין נמוך מהמחיר </w:t>
+      </w:r>
+      <w:r>
+        <w:rPr>
+          <w:rFonts w:ascii="David" w:eastAsiaTheme="minorEastAsia" w:hAnsi="David" w:cs="David" w:hint="cs"/>
+          <w:i/>
+          <w:rtl/>
+        </w:rPr>
+        <w:t>של המסלול כולו</w:t>
+      </w:r>
+    </w:p>
+    <w:p>
+      <w:pPr>
+        <w:pStyle w:val="ListParagraph"/>
+        <w:numPr>
+          <w:ilvl w:val="0"/>
+          <w:numId w:val="5"/>
+        </w:numPr>
+        <w:rPr>
+          <w:rFonts w:ascii="David" w:eastAsiaTheme="minorEastAsia" w:hAnsi="David" w:cs="David"/>
+          <w:i/>
+        </w:rPr>
+      </w:pPr>
+      <w:r>
+        <w:rPr>
+          <w:rFonts w:ascii="David" w:eastAsiaTheme="minorEastAsia" w:hAnsi="David" w:cs="David" w:hint="cs"/>
+          <w:i/>
+          <w:rtl/>
+        </w:rPr>
+        <w:t xml:space="preserve">אם הצעד הבא הוא התקדמות אז </w:t>
+      </w:r>
+      <m:oMath>
+        <m:sSup>
+          <m:sSupPr>
+            <m:ctrlPr>
+              <w:rPr>
+                <w:rFonts w:ascii="Cambria Math" w:eastAsiaTheme="minorEastAsia" w:hAnsi="Cambria Math" w:cs="David"/>
+                <w:i/>
+              </w:rPr>
+            </m:ctrlPr>
+          </m:sSupPr>
+          <m:e>
+            <m:r>
+              <w:rPr>
+                <w:rFonts w:ascii="Cambria Math" w:eastAsiaTheme="minorEastAsia" w:hAnsi="Cambria Math" w:cs="David"/>
+              </w:rPr>
+              <m:t>h</m:t>
+            </m:r>
+          </m:e>
+          <m:sup>
+            <m:r>
+              <w:rPr>
+                <w:rFonts w:ascii="Cambria Math" w:eastAsiaTheme="minorEastAsia" w:hAnsi="Cambria Math" w:cs="David"/>
+              </w:rPr>
+              <m:t>*</m:t>
+            </m:r>
+          </m:sup>
+        </m:sSup>
+        <m:d>
+          <m:dPr>
+            <m:ctrlPr>
+              <w:rPr>
+                <w:rFonts w:ascii="Cambria Math" w:eastAsiaTheme="minorEastAsia" w:hAnsi="Cambria Math" w:cs="David"/>
+                <w:i/>
+              </w:rPr>
+            </m:ctrlPr>
+          </m:dPr>
+          <m:e>
+            <m:r>
+              <w:rPr>
+                <w:rFonts w:ascii="Cambria Math" w:eastAsiaTheme="minorEastAsia" w:hAnsi="Cambria Math" w:cs="David"/>
+              </w:rPr>
+              <m:t>t</m:t>
+            </m:r>
+          </m:e>
+        </m:d>
+        <m:r>
+          <w:rPr>
+            <w:rFonts w:ascii="Cambria Math" w:eastAsiaTheme="minorEastAsia" w:hAnsi="Cambria Math" w:cs="David"/>
+          </w:rPr>
+          <m:t>=</m:t>
+        </m:r>
+        <m:sSup>
+          <m:sSupPr>
+            <m:ctrlPr>
+              <w:rPr>
+                <w:rFonts w:ascii="Cambria Math" w:eastAsiaTheme="minorEastAsia" w:hAnsi="Cambria Math" w:cs="David"/>
+                <w:i/>
+              </w:rPr>
+            </m:ctrlPr>
+          </m:sSupPr>
+          <m:e>
+            <m:r>
+              <w:rPr>
+                <w:rFonts w:ascii="Cambria Math" w:eastAsiaTheme="minorEastAsia" w:hAnsi="Cambria Math" w:cs="David"/>
+              </w:rPr>
+              <m:t>h</m:t>
+            </m:r>
+          </m:e>
+          <m:sup>
+            <m:r>
+              <w:rPr>
+                <w:rFonts w:ascii="Cambria Math" w:eastAsiaTheme="minorEastAsia" w:hAnsi="Cambria Math" w:cs="David"/>
+              </w:rPr>
+              <m:t>*</m:t>
+            </m:r>
+          </m:sup>
+        </m:sSup>
+        <m:d>
+          <m:dPr>
+            <m:ctrlPr>
+              <w:rPr>
+                <w:rFonts w:ascii="Cambria Math" w:eastAsiaTheme="minorEastAsia" w:hAnsi="Cambria Math" w:cs="David"/>
+                <w:i/>
+              </w:rPr>
+            </m:ctrlPr>
+          </m:dPr>
+          <m:e>
+            <m:r>
+              <w:rPr>
+                <w:rFonts w:ascii="Cambria Math" w:eastAsiaTheme="minorEastAsia" w:hAnsi="Cambria Math" w:cs="David"/>
+              </w:rPr>
+              <m:t>c</m:t>
+            </m:r>
+          </m:e>
+        </m:d>
+        <m:r>
+          <w:rPr>
+            <w:rFonts w:ascii="Cambria Math" w:eastAsiaTheme="minorEastAsia" w:hAnsi="Cambria Math" w:cs="David"/>
+          </w:rPr>
+          <m:t>-forward cost</m:t>
+        </m:r>
+      </m:oMath>
+      <w:r>
+        <w:rPr>
+          <w:rFonts w:ascii="David" w:eastAsiaTheme="minorEastAsia" w:hAnsi="David" w:cs="David" w:hint="cs"/>
+          <w:i/>
+          <w:rtl/>
+        </w:rPr>
+        <w:t xml:space="preserve">. </w:t>
+      </w:r>
+      <w:r>
+        <w:rPr>
+          <w:rFonts w:ascii="David" w:eastAsiaTheme="minorEastAsia" w:hAnsi="David" w:cs="David" w:hint="cs"/>
+          <w:i/>
+          <w:rtl/>
+        </w:rPr>
+        <w:t>בהתקדמות הזנב יכול לכל היותר להתקרב ליעד הזנב במשבצת</w:t>
+      </w:r>
+    </w:p>
+    <w:p>
+      <w:pPr>
+        <w:pStyle w:val="ListParagraph"/>
+        <w:ind w:left="1800"/>
+        <w:rPr>
+          <w:rFonts w:ascii="David" w:eastAsiaTheme="minorEastAsia" w:hAnsi="David" w:cs="David"/>
+          <w:i/>
+          <w:vertAlign w:val="subscript"/>
+        </w:rPr>
+      </w:pPr>
+      <w:r>
+        <w:rPr>
+          <w:rFonts w:ascii="David" w:eastAsiaTheme="minorEastAsia" w:hAnsi="David" w:cs="David" w:hint="cs"/>
+          <w:i/>
+          <w:rtl/>
+        </w:rPr>
+        <w:t xml:space="preserve"> </w:t>
+      </w:r>
+      <m:oMath>
+        <m:r>
+          <w:rPr>
+            <w:rFonts w:ascii="Cambria Math" w:eastAsiaTheme="minorEastAsia" w:hAnsi="Cambria Math" w:cs="David"/>
+          </w:rPr>
+          <m:t>h</m:t>
+        </m:r>
+        <m:d>
+          <m:dPr>
+            <m:ctrlPr>
+              <w:rPr>
+                <w:rFonts w:ascii="Cambria Math" w:eastAsiaTheme="minorEastAsia" w:hAnsi="Cambria Math" w:cs="David"/>
+                <w:i/>
+              </w:rPr>
+            </m:ctrlPr>
+          </m:dPr>
+          <m:e>
+            <m:r>
+              <w:rPr>
+                <w:rFonts w:ascii="Cambria Math" w:eastAsiaTheme="minorEastAsia" w:hAnsi="Cambria Math" w:cs="David"/>
+              </w:rPr>
+              <m:t>t</m:t>
+            </m:r>
+          </m:e>
+        </m:d>
+        <m:r>
+          <w:rPr>
+            <w:rFonts w:ascii="Cambria Math" w:eastAsiaTheme="minorEastAsia" w:hAnsi="Cambria Math" w:cs="David"/>
+          </w:rPr>
+          <m:t>≤</m:t>
+        </m:r>
+        <m:r>
+          <w:rPr>
+            <w:rFonts w:ascii="Cambria Math" w:eastAsiaTheme="minorEastAsia" w:hAnsi="Cambria Math" w:cs="David"/>
+          </w:rPr>
+          <m:t>h</m:t>
+        </m:r>
+        <m:d>
+          <m:dPr>
+            <m:ctrlPr>
+              <w:rPr>
+                <w:rFonts w:ascii="Cambria Math" w:eastAsiaTheme="minorEastAsia" w:hAnsi="Cambria Math" w:cs="David"/>
+                <w:i/>
+              </w:rPr>
+            </m:ctrlPr>
+          </m:dPr>
+          <m:e>
+            <m:r>
+              <w:rPr>
+                <w:rFonts w:ascii="Cambria Math" w:eastAsiaTheme="minorEastAsia" w:hAnsi="Cambria Math" w:cs="David"/>
+              </w:rPr>
+              <m:t>c</m:t>
+            </m:r>
+          </m:e>
+        </m:d>
+        <m:r>
+          <w:rPr>
+            <w:rFonts w:ascii="Cambria Math" w:eastAsiaTheme="minorEastAsia" w:hAnsi="Cambria Math" w:cs="David"/>
+          </w:rPr>
+          <m:t>-forward cost</m:t>
+        </m:r>
+      </m:oMath>
+      <w:r>
+        <w:rPr>
+          <w:rFonts w:ascii="David" w:eastAsiaTheme="minorEastAsia" w:hAnsi="David" w:cs="David" w:hint="cs"/>
+          <w:i/>
+          <w:rtl/>
+        </w:rPr>
+        <w:t xml:space="preserve"> ומכאן נקבל ש</w:t>
+      </w:r>
+      <w:r>
+        <w:rPr>
+          <w:rFonts w:ascii="David" w:eastAsiaTheme="minorEastAsia" w:hAnsi="David" w:cs="David" w:hint="cs"/>
+          <w:i/>
+          <w:rtl/>
+        </w:rPr>
+        <w:t xml:space="preserve"> </w:t>
+      </w:r>
+      <m:oMath>
+        <m:sSup>
+          <m:sSupPr>
+            <m:ctrlPr>
+              <w:rPr>
+                <w:rFonts w:ascii="Cambria Math" w:eastAsiaTheme="minorEastAsia" w:hAnsi="Cambria Math" w:cs="David"/>
+                <w:i/>
+              </w:rPr>
+            </m:ctrlPr>
+          </m:sSupPr>
+          <m:e>
+            <m:r>
+              <w:rPr>
+                <w:rFonts w:ascii="Cambria Math" w:eastAsiaTheme="minorEastAsia" w:hAnsi="Cambria Math" w:cs="David"/>
+              </w:rPr>
+              <m:t>h</m:t>
+            </m:r>
+          </m:e>
+          <m:sup>
+            <m:r>
+              <w:rPr>
+                <w:rFonts w:ascii="Cambria Math" w:eastAsiaTheme="minorEastAsia" w:hAnsi="Cambria Math" w:cs="David"/>
+              </w:rPr>
+              <m:t>*</m:t>
+            </m:r>
+          </m:sup>
+        </m:sSup>
+        <m:d>
+          <m:dPr>
+            <m:ctrlPr>
+              <w:rPr>
+                <w:rFonts w:ascii="Cambria Math" w:eastAsiaTheme="minorEastAsia" w:hAnsi="Cambria Math" w:cs="David"/>
+                <w:i/>
+              </w:rPr>
+            </m:ctrlPr>
+          </m:dPr>
+          <m:e>
+            <m:r>
+              <w:rPr>
+                <w:rFonts w:ascii="Cambria Math" w:eastAsiaTheme="minorEastAsia" w:hAnsi="Cambria Math" w:cs="David"/>
+              </w:rPr>
+              <m:t>t</m:t>
+            </m:r>
+          </m:e>
+        </m:d>
+        <m:r>
+          <w:rPr>
+            <w:rFonts w:ascii="Cambria Math" w:eastAsiaTheme="minorEastAsia" w:hAnsi="Cambria Math" w:cs="David"/>
+          </w:rPr>
+          <m:t>≥h(t)</m:t>
+        </m:r>
+      </m:oMath>
+      <w:r>
+        <w:rPr>
+          <w:rFonts w:ascii="David" w:eastAsiaTheme="minorEastAsia" w:hAnsi="David" w:cs="David" w:hint="cs"/>
+          <w:i/>
+          <w:rtl/>
+        </w:rPr>
+        <w:t xml:space="preserve"> </w:t>
+      </w:r>
+    </w:p>
+    <w:p>
+      <w:pPr>
+        <w:pStyle w:val="ListParagraph"/>
+        <w:numPr>
+          <w:ilvl w:val="0"/>
+          <w:numId w:val="5"/>
+        </w:numPr>
+        <w:rPr>
+          <w:rFonts w:ascii="David" w:eastAsiaTheme="minorEastAsia" w:hAnsi="David" w:cs="David"/>
+          <w:i/>
+        </w:rPr>
+      </w:pPr>
+      <w:r>
+        <w:rPr>
+          <w:rFonts w:ascii="David" w:eastAsiaTheme="minorEastAsia" w:hAnsi="David" w:cs="David" w:hint="cs"/>
+          <w:i/>
+          <w:rtl/>
+        </w:rPr>
+        <w:t xml:space="preserve">אם הצעד הבא הוא סיבוב אז לשלם </w:t>
+      </w:r>
+      <m:oMath>
+        <m:sSup>
+          <m:sSupPr>
+            <m:ctrlPr>
+              <w:rPr>
+                <w:rFonts w:ascii="Cambria Math" w:eastAsiaTheme="minorEastAsia" w:hAnsi="Cambria Math" w:cs="David"/>
+                <w:i/>
+              </w:rPr>
+            </m:ctrlPr>
+          </m:sSupPr>
+          <m:e>
+            <m:r>
+              <w:rPr>
+                <w:rFonts w:ascii="Cambria Math" w:eastAsiaTheme="minorEastAsia" w:hAnsi="Cambria Math" w:cs="David"/>
+              </w:rPr>
+              <m:t>h</m:t>
+            </m:r>
+          </m:e>
+          <m:sup>
+            <m:r>
+              <w:rPr>
+                <w:rFonts w:ascii="Cambria Math" w:eastAsiaTheme="minorEastAsia" w:hAnsi="Cambria Math" w:cs="David"/>
+              </w:rPr>
+              <m:t>*</m:t>
+            </m:r>
+          </m:sup>
+        </m:sSup>
+        <m:d>
+          <m:dPr>
+            <m:ctrlPr>
+              <w:rPr>
+                <w:rFonts w:ascii="Cambria Math" w:eastAsiaTheme="minorEastAsia" w:hAnsi="Cambria Math" w:cs="David"/>
+                <w:i/>
+              </w:rPr>
+            </m:ctrlPr>
+          </m:dPr>
+          <m:e>
+            <m:r>
+              <w:rPr>
+                <w:rFonts w:ascii="Cambria Math" w:eastAsiaTheme="minorEastAsia" w:hAnsi="Cambria Math" w:cs="David"/>
+              </w:rPr>
+              <m:t>t</m:t>
+            </m:r>
+          </m:e>
+        </m:d>
+        <m:r>
+          <w:rPr>
+            <w:rFonts w:ascii="Cambria Math" w:eastAsiaTheme="minorEastAsia" w:hAnsi="Cambria Math" w:cs="David"/>
+          </w:rPr>
+          <m:t>=</m:t>
+        </m:r>
+        <m:sSup>
+          <m:sSupPr>
+            <m:ctrlPr>
+              <w:rPr>
+                <w:rFonts w:ascii="Cambria Math" w:eastAsiaTheme="minorEastAsia" w:hAnsi="Cambria Math" w:cs="David"/>
+                <w:i/>
+              </w:rPr>
+            </m:ctrlPr>
+          </m:sSupPr>
+          <m:e>
+            <m:r>
+              <w:rPr>
+                <w:rFonts w:ascii="Cambria Math" w:eastAsiaTheme="minorEastAsia" w:hAnsi="Cambria Math" w:cs="David"/>
+              </w:rPr>
+              <m:t>h</m:t>
+            </m:r>
+          </m:e>
+          <m:sup>
+            <m:r>
+              <w:rPr>
+                <w:rFonts w:ascii="Cambria Math" w:eastAsiaTheme="minorEastAsia" w:hAnsi="Cambria Math" w:cs="David"/>
+              </w:rPr>
+              <m:t>*</m:t>
+            </m:r>
+          </m:sup>
+        </m:sSup>
+        <m:d>
+          <m:dPr>
+            <m:ctrlPr>
+              <w:rPr>
+                <w:rFonts w:ascii="Cambria Math" w:eastAsiaTheme="minorEastAsia" w:hAnsi="Cambria Math" w:cs="David"/>
+                <w:i/>
+              </w:rPr>
+            </m:ctrlPr>
+          </m:dPr>
+          <m:e>
+            <m:r>
+              <w:rPr>
+                <w:rFonts w:ascii="Cambria Math" w:eastAsiaTheme="minorEastAsia" w:hAnsi="Cambria Math" w:cs="David"/>
+              </w:rPr>
+              <m:t>c</m:t>
+            </m:r>
+          </m:e>
+        </m:d>
+        <m:r>
+          <w:rPr>
+            <w:rFonts w:ascii="Cambria Math" w:eastAsiaTheme="minorEastAsia" w:hAnsi="Cambria Math" w:cs="David"/>
+          </w:rPr>
+          <m:t>-</m:t>
+        </m:r>
+        <m:r>
+          <w:rPr>
+            <w:rFonts w:ascii="Cambria Math" w:eastAsiaTheme="minorEastAsia" w:hAnsi="Cambria Math" w:cs="David"/>
+          </w:rPr>
+          <m:t>turn</m:t>
+        </m:r>
+        <m:r>
+          <w:rPr>
+            <w:rFonts w:ascii="Cambria Math" w:eastAsiaTheme="minorEastAsia" w:hAnsi="Cambria Math" w:cs="David"/>
+          </w:rPr>
+          <m:t xml:space="preserve"> cost</m:t>
+        </m:r>
+      </m:oMath>
+      <w:r>
+        <w:rPr>
+          <w:rFonts w:ascii="David" w:eastAsiaTheme="minorEastAsia" w:hAnsi="David" w:cs="David"/>
+          <w:i/>
+        </w:rPr>
+        <w:t xml:space="preserve"> </w:t>
+      </w:r>
+      <w:r>
+        <w:rPr>
+          <w:rFonts w:ascii="David" w:eastAsiaTheme="minorEastAsia" w:hAnsi="David" w:cs="David" w:hint="cs"/>
+          <w:i/>
+          <w:rtl/>
+        </w:rPr>
+        <w:t xml:space="preserve">בסיבוב הזנב לכל היותר התקרב מרחק מנהטן של סיבוב ולכן לפי ההיוריסטיקה שהגדרנו </w:t>
+      </w:r>
+    </w:p>
+    <w:p>
+      <w:pPr>
+        <w:pStyle w:val="ListParagraph"/>
+        <w:ind w:left="1800"/>
+        <w:rPr>
+          <w:rFonts w:ascii="David" w:eastAsiaTheme="minorEastAsia" w:hAnsi="David" w:cs="David" w:hint="cs"/>
+          <w:i/>
+          <w:rtl/>
+        </w:rPr>
+      </w:pPr>
+      <m:oMath>
+        <m:r>
+          <w:rPr>
+            <w:rFonts w:ascii="Cambria Math" w:eastAsiaTheme="minorEastAsia" w:hAnsi="Cambria Math" w:cs="David"/>
+          </w:rPr>
+          <m:t>h</m:t>
+        </m:r>
+        <m:d>
+          <m:dPr>
+            <m:ctrlPr>
+              <w:rPr>
+                <w:rFonts w:ascii="Cambria Math" w:eastAsiaTheme="minorEastAsia" w:hAnsi="Cambria Math" w:cs="David"/>
+                <w:i/>
+              </w:rPr>
+            </m:ctrlPr>
+          </m:dPr>
+          <m:e>
+            <m:r>
+              <w:rPr>
+                <w:rFonts w:ascii="Cambria Math" w:eastAsiaTheme="minorEastAsia" w:hAnsi="Cambria Math" w:cs="David"/>
+              </w:rPr>
+              <m:t>t</m:t>
+            </m:r>
+          </m:e>
+        </m:d>
+        <m:r>
+          <w:rPr>
+            <w:rFonts w:ascii="Cambria Math" w:eastAsiaTheme="minorEastAsia" w:hAnsi="Cambria Math" w:cs="David"/>
+          </w:rPr>
+          <m:t>≤h</m:t>
+        </m:r>
+        <m:d>
+          <m:dPr>
+            <m:ctrlPr>
+              <w:rPr>
+                <w:rFonts w:ascii="Cambria Math" w:eastAsiaTheme="minorEastAsia" w:hAnsi="Cambria Math" w:cs="David"/>
+                <w:i/>
+              </w:rPr>
+            </m:ctrlPr>
+          </m:dPr>
+          <m:e>
+            <m:r>
+              <w:rPr>
+                <w:rFonts w:ascii="Cambria Math" w:eastAsiaTheme="minorEastAsia" w:hAnsi="Cambria Math" w:cs="David"/>
+              </w:rPr>
+              <m:t>c</m:t>
+            </m:r>
+          </m:e>
+        </m:d>
+        <m:r>
+          <w:rPr>
+            <w:rFonts w:ascii="Cambria Math" w:eastAsiaTheme="minorEastAsia" w:hAnsi="Cambria Math" w:cs="David"/>
+          </w:rPr>
+          <m:t>-</m:t>
+        </m:r>
+        <m:d>
+          <m:dPr>
+            <m:begChr m:val="⌈"/>
+            <m:endChr m:val="⌉"/>
+            <m:ctrlPr>
+              <w:rPr>
+                <w:rFonts w:ascii="Cambria Math" w:eastAsiaTheme="minorEastAsia" w:hAnsi="Cambria Math" w:cs="David"/>
+                <w:i/>
+              </w:rPr>
+            </m:ctrlPr>
+          </m:dPr>
+          <m:e>
+            <m:f>
+              <m:fPr>
+                <m:ctrlPr>
+                  <w:rPr>
+                    <w:rFonts w:ascii="Cambria Math" w:eastAsiaTheme="minorEastAsia" w:hAnsi="Cambria Math" w:cs="David"/>
+                    <w:i/>
+                  </w:rPr>
+                </m:ctrlPr>
+              </m:fPr>
+              <m:num>
+                <m:r>
+                  <w:rPr>
+                    <w:rFonts w:ascii="Cambria Math" w:eastAsiaTheme="minorEastAsia" w:hAnsi="Cambria Math" w:cs="David"/>
+                  </w:rPr>
+                  <m:t>length-2</m:t>
+                </m:r>
+              </m:num>
+              <m:den>
+                <m:r>
+                  <w:rPr>
+                    <w:rFonts w:ascii="Cambria Math" w:eastAsiaTheme="minorEastAsia" w:hAnsi="Cambria Math" w:cs="David"/>
+                  </w:rPr>
+                  <m:t>2</m:t>
+                </m:r>
+              </m:den>
+            </m:f>
+          </m:e>
+        </m:d>
+        <m:r>
+          <w:rPr>
+            <w:rFonts w:ascii="Cambria Math" w:eastAsiaTheme="minorEastAsia" w:hAnsi="Cambria Math" w:cs="David"/>
+          </w:rPr>
+          <m:t>*2*forward cost</m:t>
+        </m:r>
+        <m:r>
+          <w:rPr>
+            <w:rFonts w:ascii="Cambria Math" w:eastAsiaTheme="minorEastAsia" w:hAnsi="Cambria Math" w:cs="David"/>
+          </w:rPr>
+          <m:t>≤h</m:t>
+        </m:r>
+        <m:d>
+          <m:dPr>
+            <m:ctrlPr>
+              <w:rPr>
+                <w:rFonts w:ascii="Cambria Math" w:eastAsiaTheme="minorEastAsia" w:hAnsi="Cambria Math" w:cs="David"/>
+                <w:i/>
+              </w:rPr>
+            </m:ctrlPr>
+          </m:dPr>
+          <m:e>
+            <m:r>
+              <w:rPr>
+                <w:rFonts w:ascii="Cambria Math" w:eastAsiaTheme="minorEastAsia" w:hAnsi="Cambria Math" w:cs="David"/>
+              </w:rPr>
+              <m:t>c</m:t>
+            </m:r>
+          </m:e>
+        </m:d>
+        <m:r>
+          <w:rPr>
+            <w:rFonts w:ascii="Cambria Math" w:eastAsiaTheme="minorEastAsia" w:hAnsi="Cambria Math" w:cs="David"/>
+          </w:rPr>
+          <m:t>-turn cost</m:t>
+        </m:r>
+      </m:oMath>
+      <w:r>
+        <w:rPr>
+          <w:rFonts w:ascii="David" w:eastAsiaTheme="minorEastAsia" w:hAnsi="David" w:cs="David"/>
+          <w:i/>
+        </w:rPr>
+        <w:t xml:space="preserve"> </w:t>
+      </w:r>
+      <w:r>
+        <w:rPr>
+          <w:rFonts w:ascii="David" w:eastAsiaTheme="minorEastAsia" w:hAnsi="David" w:cs="David" w:hint="cs"/>
+          <w:i/>
+          <w:rtl/>
+        </w:rPr>
+        <w:t xml:space="preserve"> ומכאן נקבל ש </w:t>
+      </w:r>
+      <m:oMath>
+        <m:sSup>
+          <m:sSupPr>
+            <m:ctrlPr>
+              <w:rPr>
+                <w:rFonts w:ascii="Cambria Math" w:eastAsiaTheme="minorEastAsia" w:hAnsi="Cambria Math" w:cs="David"/>
+                <w:i/>
+              </w:rPr>
+            </m:ctrlPr>
+          </m:sSupPr>
+          <m:e>
+            <m:r>
+              <w:rPr>
+                <w:rFonts w:ascii="Cambria Math" w:eastAsiaTheme="minorEastAsia" w:hAnsi="Cambria Math" w:cs="David"/>
+              </w:rPr>
+              <m:t>h</m:t>
+            </m:r>
+          </m:e>
+          <m:sup>
+            <m:r>
+              <w:rPr>
+                <w:rFonts w:ascii="Cambria Math" w:eastAsiaTheme="minorEastAsia" w:hAnsi="Cambria Math" w:cs="David"/>
+              </w:rPr>
+              <m:t>*</m:t>
+            </m:r>
+          </m:sup>
+        </m:sSup>
+        <m:d>
+          <m:dPr>
+            <m:ctrlPr>
+              <w:rPr>
+                <w:rFonts w:ascii="Cambria Math" w:eastAsiaTheme="minorEastAsia" w:hAnsi="Cambria Math" w:cs="David"/>
+                <w:i/>
+              </w:rPr>
+            </m:ctrlPr>
+          </m:dPr>
+          <m:e>
+            <m:r>
+              <w:rPr>
+                <w:rFonts w:ascii="Cambria Math" w:eastAsiaTheme="minorEastAsia" w:hAnsi="Cambria Math" w:cs="David"/>
+              </w:rPr>
+              <m:t>t</m:t>
+            </m:r>
+          </m:e>
+        </m:d>
+        <m:r>
+          <w:rPr>
+            <w:rFonts w:ascii="Cambria Math" w:eastAsiaTheme="minorEastAsia" w:hAnsi="Cambria Math" w:cs="David"/>
+          </w:rPr>
+          <m:t>≥h(t)</m:t>
+        </m:r>
+      </m:oMath>
     </w:p>
     <w:p>
       <w:pPr>
@@ -1340,6 +2079,184 @@
     </w:lvl>
   </w:abstractNum>
   <w:abstractNum w:abstractNumId="1" w15:restartNumberingAfterBreak="0">
+    <w:nsid w:val="215B51AA"/>
+    <w:multiLevelType w:val="hybridMultilevel"/>
+    <w:tmpl w:val="F88A83FA"/>
+    <w:lvl w:ilvl="0" w:tplc="BA2233C8">
+      <w:start w:val="1"/>
+      <w:numFmt w:val="hebrew1"/>
+      <w:lvlText w:val="%1."/>
+      <w:lvlJc w:val="left"/>
+      <w:pPr>
+        <w:ind w:left="1080" w:hanging="360"/>
+      </w:pPr>
+      <w:rPr>
+        <w:rFonts w:hint="default"/>
+      </w:rPr>
+    </w:lvl>
+    <w:lvl w:ilvl="1" w:tplc="04090019" w:tentative="1">
+      <w:start w:val="1"/>
+      <w:numFmt w:val="lowerLetter"/>
+      <w:lvlText w:val="%2."/>
+      <w:lvlJc w:val="left"/>
+      <w:pPr>
+        <w:ind w:left="1800" w:hanging="360"/>
+      </w:pPr>
+    </w:lvl>
+    <w:lvl w:ilvl="2" w:tplc="0409001B" w:tentative="1">
+      <w:start w:val="1"/>
+      <w:numFmt w:val="lowerRoman"/>
+      <w:lvlText w:val="%3."/>
+      <w:lvlJc w:val="right"/>
+      <w:pPr>
+        <w:ind w:left="2520" w:hanging="180"/>
+      </w:pPr>
+    </w:lvl>
+    <w:lvl w:ilvl="3" w:tplc="0409000F" w:tentative="1">
+      <w:start w:val="1"/>
+      <w:numFmt w:val="decimal"/>
+      <w:lvlText w:val="%4."/>
+      <w:lvlJc w:val="left"/>
+      <w:pPr>
+        <w:ind w:left="3240" w:hanging="360"/>
+      </w:pPr>
+    </w:lvl>
+    <w:lvl w:ilvl="4" w:tplc="04090019" w:tentative="1">
+      <w:start w:val="1"/>
+      <w:numFmt w:val="lowerLetter"/>
+      <w:lvlText w:val="%5."/>
+      <w:lvlJc w:val="left"/>
+      <w:pPr>
+        <w:ind w:left="3960" w:hanging="360"/>
+      </w:pPr>
+    </w:lvl>
+    <w:lvl w:ilvl="5" w:tplc="0409001B" w:tentative="1">
+      <w:start w:val="1"/>
+      <w:numFmt w:val="lowerRoman"/>
+      <w:lvlText w:val="%6."/>
+      <w:lvlJc w:val="right"/>
+      <w:pPr>
+        <w:ind w:left="4680" w:hanging="180"/>
+      </w:pPr>
+    </w:lvl>
+    <w:lvl w:ilvl="6" w:tplc="0409000F" w:tentative="1">
+      <w:start w:val="1"/>
+      <w:numFmt w:val="decimal"/>
+      <w:lvlText w:val="%7."/>
+      <w:lvlJc w:val="left"/>
+      <w:pPr>
+        <w:ind w:left="5400" w:hanging="360"/>
+      </w:pPr>
+    </w:lvl>
+    <w:lvl w:ilvl="7" w:tplc="04090019" w:tentative="1">
+      <w:start w:val="1"/>
+      <w:numFmt w:val="lowerLetter"/>
+      <w:lvlText w:val="%8."/>
+      <w:lvlJc w:val="left"/>
+      <w:pPr>
+        <w:ind w:left="6120" w:hanging="360"/>
+      </w:pPr>
+    </w:lvl>
+    <w:lvl w:ilvl="8" w:tplc="0409001B" w:tentative="1">
+      <w:start w:val="1"/>
+      <w:numFmt w:val="lowerRoman"/>
+      <w:lvlText w:val="%9."/>
+      <w:lvlJc w:val="right"/>
+      <w:pPr>
+        <w:ind w:left="6840" w:hanging="180"/>
+      </w:pPr>
+    </w:lvl>
+  </w:abstractNum>
+  <w:abstractNum w:abstractNumId="2" w15:restartNumberingAfterBreak="0">
+    <w:nsid w:val="4402509C"/>
+    <w:multiLevelType w:val="hybridMultilevel"/>
+    <w:tmpl w:val="90B60272"/>
+    <w:lvl w:ilvl="0" w:tplc="A8FC50A8">
+      <w:start w:val="1"/>
+      <w:numFmt w:val="hebrew1"/>
+      <w:lvlText w:val="%1."/>
+      <w:lvlJc w:val="left"/>
+      <w:pPr>
+        <w:ind w:left="1800" w:hanging="360"/>
+      </w:pPr>
+      <w:rPr>
+        <w:rFonts w:hint="default"/>
+      </w:rPr>
+    </w:lvl>
+    <w:lvl w:ilvl="1" w:tplc="04090019" w:tentative="1">
+      <w:start w:val="1"/>
+      <w:numFmt w:val="lowerLetter"/>
+      <w:lvlText w:val="%2."/>
+      <w:lvlJc w:val="left"/>
+      <w:pPr>
+        <w:ind w:left="2520" w:hanging="360"/>
+      </w:pPr>
+    </w:lvl>
+    <w:lvl w:ilvl="2" w:tplc="0409001B" w:tentative="1">
+      <w:start w:val="1"/>
+      <w:numFmt w:val="lowerRoman"/>
+      <w:lvlText w:val="%3."/>
+      <w:lvlJc w:val="right"/>
+      <w:pPr>
+        <w:ind w:left="3240" w:hanging="180"/>
+      </w:pPr>
+    </w:lvl>
+    <w:lvl w:ilvl="3" w:tplc="0409000F" w:tentative="1">
+      <w:start w:val="1"/>
+      <w:numFmt w:val="decimal"/>
+      <w:lvlText w:val="%4."/>
+      <w:lvlJc w:val="left"/>
+      <w:pPr>
+        <w:ind w:left="3960" w:hanging="360"/>
+      </w:pPr>
+    </w:lvl>
+    <w:lvl w:ilvl="4" w:tplc="04090019" w:tentative="1">
+      <w:start w:val="1"/>
+      <w:numFmt w:val="lowerLetter"/>
+      <w:lvlText w:val="%5."/>
+      <w:lvlJc w:val="left"/>
+      <w:pPr>
+        <w:ind w:left="4680" w:hanging="360"/>
+      </w:pPr>
+    </w:lvl>
+    <w:lvl w:ilvl="5" w:tplc="0409001B" w:tentative="1">
+      <w:start w:val="1"/>
+      <w:numFmt w:val="lowerRoman"/>
+      <w:lvlText w:val="%6."/>
+      <w:lvlJc w:val="right"/>
+      <w:pPr>
+        <w:ind w:left="5400" w:hanging="180"/>
+      </w:pPr>
+    </w:lvl>
+    <w:lvl w:ilvl="6" w:tplc="0409000F" w:tentative="1">
+      <w:start w:val="1"/>
+      <w:numFmt w:val="decimal"/>
+      <w:lvlText w:val="%7."/>
+      <w:lvlJc w:val="left"/>
+      <w:pPr>
+        <w:ind w:left="6120" w:hanging="360"/>
+      </w:pPr>
+    </w:lvl>
+    <w:lvl w:ilvl="7" w:tplc="04090019" w:tentative="1">
+      <w:start w:val="1"/>
+      <w:numFmt w:val="lowerLetter"/>
+      <w:lvlText w:val="%8."/>
+      <w:lvlJc w:val="left"/>
+      <w:pPr>
+        <w:ind w:left="6840" w:hanging="360"/>
+      </w:pPr>
+    </w:lvl>
+    <w:lvl w:ilvl="8" w:tplc="0409001B" w:tentative="1">
+      <w:start w:val="1"/>
+      <w:numFmt w:val="lowerRoman"/>
+      <w:lvlText w:val="%9."/>
+      <w:lvlJc w:val="right"/>
+      <w:pPr>
+        <w:ind w:left="7560" w:hanging="180"/>
+      </w:pPr>
+    </w:lvl>
+  </w:abstractNum>
+  <w:abstractNum w:abstractNumId="3" w15:restartNumberingAfterBreak="0">
     <w:nsid w:val="5D00095A"/>
     <w:multiLevelType w:val="hybridMultilevel"/>
     <w:tmpl w:val="DA88335A"/>
@@ -1428,7 +2345,7 @@
       </w:pPr>
     </w:lvl>
   </w:abstractNum>
-  <w:abstractNum w:abstractNumId="2" w15:restartNumberingAfterBreak="0">
+  <w:abstractNum w:abstractNumId="4" w15:restartNumberingAfterBreak="0">
     <w:nsid w:val="5D3746B0"/>
     <w:multiLevelType w:val="hybridMultilevel"/>
     <w:tmpl w:val="ED520FC2"/>
@@ -1518,13 +2435,19 @@
     </w:lvl>
   </w:abstractNum>
   <w:num w:numId="1">
-    <w:abstractNumId w:val="1"/>
+    <w:abstractNumId w:val="3"/>
   </w:num>
   <w:num w:numId="2">
-    <w:abstractNumId w:val="2"/>
+    <w:abstractNumId w:val="4"/>
   </w:num>
   <w:num w:numId="3">
     <w:abstractNumId w:val="0"/>
+  </w:num>
+  <w:num w:numId="4">
+    <w:abstractNumId w:val="1"/>
+  </w:num>
+  <w:num w:numId="5">
+    <w:abstractNumId w:val="2"/>
   </w:num>
 </w:numbering>
 </file>

</xml_diff>

<commit_message>
more 11 adn 12
</commit_message>
<xml_diff>
--- a/hw1.docx
+++ b/hw1.docx
@@ -628,7 +628,43 @@
           <w:i/>
           <w:rtl/>
         </w:rPr>
-        <w:t xml:space="preserve"> האלג' יעצור ויחזיר את המסלול שהתקבל בפעם הראשונה בה הצליח להגיע למצב סופי, ללא חשיבות בעלות. זה יכול (ובמקרים שלנו כן) להוביל לשימוש יותר נרחב באופרטורים יקרים יותר, במקרה שלנו סיבוב, על מנת להגיע בסך הכל פחות צעדים.</w:t>
+        <w:t xml:space="preserve"> </w:t>
+      </w:r>
+      <w:proofErr w:type="spellStart"/>
+      <w:r>
+        <w:rPr>
+          <w:rFonts w:ascii="David" w:eastAsiaTheme="minorEastAsia" w:hAnsi="David" w:cs="David" w:hint="cs"/>
+          <w:i/>
+          <w:rtl/>
+        </w:rPr>
+        <w:t>האלג</w:t>
+      </w:r>
+      <w:proofErr w:type="spellEnd"/>
+      <w:r>
+        <w:rPr>
+          <w:rFonts w:ascii="David" w:eastAsiaTheme="minorEastAsia" w:hAnsi="David" w:cs="David" w:hint="cs"/>
+          <w:i/>
+          <w:rtl/>
+        </w:rPr>
+        <w:t xml:space="preserve">' יעצור ויחזיר את המסלול שהתקבל בפעם הראשונה בה הצליח להגיע למצב סופי, ללא חשיבות בעלות. זה יכול (ובמקרים שלנו כן) להוביל לשימוש יותר נרחב באופרטורים יקרים יותר, במקרה שלנו סיבוב, על מנת להגיע בסך </w:t>
+      </w:r>
+      <w:proofErr w:type="spellStart"/>
+      <w:r>
+        <w:rPr>
+          <w:rFonts w:ascii="David" w:eastAsiaTheme="minorEastAsia" w:hAnsi="David" w:cs="David" w:hint="cs"/>
+          <w:i/>
+          <w:rtl/>
+        </w:rPr>
+        <w:t>הכל</w:t>
+      </w:r>
+      <w:proofErr w:type="spellEnd"/>
+      <w:r>
+        <w:rPr>
+          <w:rFonts w:ascii="David" w:eastAsiaTheme="minorEastAsia" w:hAnsi="David" w:cs="David" w:hint="cs"/>
+          <w:i/>
+          <w:rtl/>
+        </w:rPr>
+        <w:t xml:space="preserve"> פחות צעדים.</w:t>
       </w:r>
     </w:p>
     <w:p>
@@ -667,7 +703,25 @@
           <w:i/>
           <w:rtl/>
         </w:rPr>
-        <w:t xml:space="preserve"> משתמש יותר באופרטור התקדמות (אשר עולה פחות) על מנת להגיע למצב סופי בדרך זולה יותר סך הכל.</w:t>
+        <w:t xml:space="preserve"> משתמש יותר באופרטור התקדמות (אשר עולה פחות) על מנת להגיע למצב סופי בדרך זולה יותר סך </w:t>
+      </w:r>
+      <w:proofErr w:type="spellStart"/>
+      <w:r>
+        <w:rPr>
+          <w:rFonts w:ascii="David" w:eastAsiaTheme="minorEastAsia" w:hAnsi="David" w:cs="David" w:hint="cs"/>
+          <w:i/>
+          <w:rtl/>
+        </w:rPr>
+        <w:t>הכל</w:t>
+      </w:r>
+      <w:proofErr w:type="spellEnd"/>
+      <w:r>
+        <w:rPr>
+          <w:rFonts w:ascii="David" w:eastAsiaTheme="minorEastAsia" w:hAnsi="David" w:cs="David" w:hint="cs"/>
+          <w:i/>
+          <w:rtl/>
+        </w:rPr>
+        <w:t>.</w:t>
       </w:r>
     </w:p>
     <w:p>
@@ -1074,7 +1128,43 @@
           <w:i/>
           <w:rtl/>
         </w:rPr>
-        <w:t>כפי שנראה בדוגמה לעיל, אילו מספיק רק סיבוב אחד על מנת לפתור את המבוך נקבל שהערך ההיוריסטי של מצב ההתחלה הוא בדיוק מרחק המנהטן שהזב יעבור בסיבוב כפול מחיר ההתקדמות, ולכן כל מחיר לסיבוב שפחות מזה מביא לכך שהמחיר המינימלי להגעה למצב סופי הינו זול יתר מהמחיר ההיוריסטי מכאן ההיוריסטיקה לא קבילה.</w:t>
+        <w:t xml:space="preserve">כפי שנראה בדוגמה לעיל, אילו מספיק רק סיבוב אחד על מנת לפתור את המבוך נקבל שהערך </w:t>
+      </w:r>
+      <w:proofErr w:type="spellStart"/>
+      <w:r>
+        <w:rPr>
+          <w:rFonts w:ascii="David" w:eastAsiaTheme="minorEastAsia" w:hAnsi="David" w:cs="David" w:hint="cs"/>
+          <w:i/>
+          <w:rtl/>
+        </w:rPr>
+        <w:t>ההיוריסטי</w:t>
+      </w:r>
+      <w:proofErr w:type="spellEnd"/>
+      <w:r>
+        <w:rPr>
+          <w:rFonts w:ascii="David" w:eastAsiaTheme="minorEastAsia" w:hAnsi="David" w:cs="David" w:hint="cs"/>
+          <w:i/>
+          <w:rtl/>
+        </w:rPr>
+        <w:t xml:space="preserve"> של מצב ההתחלה הוא בדיוק מרחק המנהטן שהזב יעבור בסיבוב כפול מחיר ההתקדמות, ולכן כל מחיר לסיבוב שפחות מזה מביא לכך שהמחיר המינימלי להגעה למצב סופי הינו זול יתר מהמחיר </w:t>
+      </w:r>
+      <w:proofErr w:type="spellStart"/>
+      <w:r>
+        <w:rPr>
+          <w:rFonts w:ascii="David" w:eastAsiaTheme="minorEastAsia" w:hAnsi="David" w:cs="David" w:hint="cs"/>
+          <w:i/>
+          <w:rtl/>
+        </w:rPr>
+        <w:t>ההיוריסטי</w:t>
+      </w:r>
+      <w:proofErr w:type="spellEnd"/>
+      <w:r>
+        <w:rPr>
+          <w:rFonts w:ascii="David" w:eastAsiaTheme="minorEastAsia" w:hAnsi="David" w:cs="David" w:hint="cs"/>
+          <w:i/>
+          <w:rtl/>
+        </w:rPr>
+        <w:t xml:space="preserve"> מכאן ההיוריסטיקה לא קבילה.</w:t>
       </w:r>
     </w:p>
     <w:p>
@@ -3865,7 +3955,6 @@
         <w:rPr>
           <w:rFonts w:ascii="David" w:eastAsiaTheme="minorEastAsia" w:hAnsi="David" w:cs="David"/>
           <w:i/>
-          <w:rtl/>
         </w:rPr>
       </w:pPr>
       <w:r>
@@ -3876,6 +3965,285 @@
         </w:rPr>
         <w:t>לא,</w:t>
       </w:r>
+      <w:r>
+        <w:rPr>
+          <w:rFonts w:ascii="David" w:eastAsiaTheme="minorEastAsia" w:hAnsi="David" w:cs="David" w:hint="cs"/>
+          <w:i/>
+          <w:rtl/>
+        </w:rPr>
+        <w:t xml:space="preserve"> ניתן לתאר מצב בה ההיוריסטיקה </w:t>
+      </w:r>
+      <m:oMath>
+        <m:sSub>
+          <m:sSubPr>
+            <m:ctrlPr>
+              <w:rPr>
+                <w:rFonts w:ascii="Cambria Math" w:eastAsiaTheme="minorEastAsia" w:hAnsi="Cambria Math" w:cs="David"/>
+                <w:i/>
+              </w:rPr>
+            </m:ctrlPr>
+          </m:sSubPr>
+          <m:e>
+            <m:r>
+              <w:rPr>
+                <w:rFonts w:ascii="Cambria Math" w:eastAsiaTheme="minorEastAsia" w:hAnsi="Cambria Math" w:cs="David"/>
+              </w:rPr>
+              <m:t>h</m:t>
+            </m:r>
+          </m:e>
+          <m:sub>
+            <m:r>
+              <w:rPr>
+                <w:rFonts w:ascii="Cambria Math" w:eastAsiaTheme="minorEastAsia" w:hAnsi="Cambria Math" w:cs="David"/>
+              </w:rPr>
+              <m:t>pre</m:t>
+            </m:r>
+          </m:sub>
+        </m:sSub>
+      </m:oMath>
+      <w:r>
+        <w:rPr>
+          <w:rFonts w:ascii="David" w:eastAsiaTheme="minorEastAsia" w:hAnsi="David" w:cs="David" w:hint="cs"/>
+          <w:i/>
+          <w:rtl/>
+        </w:rPr>
+        <w:t xml:space="preserve"> מובילה את </w:t>
+      </w:r>
+      <m:oMath>
+        <m:r>
+          <w:rPr>
+            <w:rFonts w:ascii="Cambria Math" w:eastAsiaTheme="minorEastAsia" w:hAnsi="Cambria Math" w:cs="David"/>
+          </w:rPr>
+          <m:t>h(s)</m:t>
+        </m:r>
+      </m:oMath>
+      <w:r>
+        <w:rPr>
+          <w:rFonts w:ascii="David" w:eastAsiaTheme="minorEastAsia" w:hAnsi="David" w:cs="David" w:hint="cs"/>
+          <w:i/>
+          <w:rtl/>
+        </w:rPr>
+        <w:t xml:space="preserve"> להיות לא קבילה. </w:t>
+      </w:r>
+      <w:r>
+        <w:rPr>
+          <w:rFonts w:ascii="David" w:eastAsiaTheme="minorEastAsia" w:hAnsi="David" w:cs="David" w:hint="cs"/>
+          <w:i/>
+          <w:rtl/>
+        </w:rPr>
+        <w:t xml:space="preserve">לדוגמה, ההיוריסטיקה יכולה להגדיר מצב מסוים שמעוד יקר כך שעל מנת "לעקוף" אותו, הרובוט יעדיף לפנות מעלה ולבצע צעד קימה, לפנות חזרה ולבצע 2 צעדים קדימה, לפנות מתה ולבצע צעד קדימה, ואז לפנות חזרה על מנת להתקדם 2 משבצות מהמצב המקורי, וכך לתת ערך </w:t>
+      </w:r>
+      <m:oMath>
+        <m:r>
+          <w:rPr>
+            <w:rFonts w:ascii="Cambria Math" w:eastAsiaTheme="minorEastAsia" w:hAnsi="Cambria Math" w:cs="David"/>
+          </w:rPr>
+          <m:t>g</m:t>
+        </m:r>
+      </m:oMath>
+      <w:r>
+        <w:rPr>
+          <w:rFonts w:ascii="David" w:eastAsiaTheme="minorEastAsia" w:hAnsi="David" w:cs="David" w:hint="cs"/>
+          <w:i/>
+          <w:rtl/>
+        </w:rPr>
+        <w:t xml:space="preserve"> גבוה למשבצת עליו הגיע.</w:t>
+      </w:r>
+    </w:p>
+    <w:p>
+      <w:pPr>
+        <w:pStyle w:val="ListParagraph"/>
+        <w:rPr>
+          <w:rFonts w:ascii="David" w:eastAsiaTheme="minorEastAsia" w:hAnsi="David" w:cs="David"/>
+          <w:i/>
+        </w:rPr>
+      </w:pPr>
+      <w:r>
+        <w:rPr>
+          <w:rFonts w:ascii="David" w:eastAsiaTheme="minorEastAsia" w:hAnsi="David" w:cs="David" w:hint="cs"/>
+          <w:i/>
+          <w:rtl/>
+        </w:rPr>
+        <w:t xml:space="preserve">על מנת לוודא ש </w:t>
+      </w:r>
+      <m:oMath>
+        <m:r>
+          <w:rPr>
+            <w:rFonts w:ascii="Cambria Math" w:eastAsiaTheme="minorEastAsia" w:hAnsi="Cambria Math" w:cs="David"/>
+          </w:rPr>
+          <m:t>h(s)</m:t>
+        </m:r>
+      </m:oMath>
+      <w:r>
+        <w:rPr>
+          <w:rFonts w:ascii="David" w:eastAsiaTheme="minorEastAsia" w:hAnsi="David" w:cs="David" w:hint="cs"/>
+          <w:i/>
+          <w:rtl/>
+        </w:rPr>
+        <w:t xml:space="preserve"> תהיה קבילה יש לדרוש ש </w:t>
+      </w:r>
+      <m:oMath>
+        <m:sSub>
+          <m:sSubPr>
+            <m:ctrlPr>
+              <w:rPr>
+                <w:rFonts w:ascii="Cambria Math" w:eastAsiaTheme="minorEastAsia" w:hAnsi="Cambria Math" w:cs="David"/>
+                <w:i/>
+              </w:rPr>
+            </m:ctrlPr>
+          </m:sSubPr>
+          <m:e>
+            <m:r>
+              <w:rPr>
+                <w:rFonts w:ascii="Cambria Math" w:eastAsiaTheme="minorEastAsia" w:hAnsi="Cambria Math" w:cs="David"/>
+              </w:rPr>
+              <m:t>h</m:t>
+            </m:r>
+          </m:e>
+          <m:sub>
+            <m:r>
+              <w:rPr>
+                <w:rFonts w:ascii="Cambria Math" w:eastAsiaTheme="minorEastAsia" w:hAnsi="Cambria Math" w:cs="David"/>
+              </w:rPr>
+              <m:t>pre</m:t>
+            </m:r>
+          </m:sub>
+        </m:sSub>
+      </m:oMath>
+      <w:r>
+        <w:rPr>
+          <w:rFonts w:ascii="David" w:eastAsiaTheme="minorEastAsia" w:hAnsi="David" w:cs="David" w:hint="cs"/>
+          <w:i/>
+          <w:rtl/>
+        </w:rPr>
+        <w:t xml:space="preserve"> יהיה... </w:t>
+      </w:r>
+      <w:r>
+        <w:rPr>
+          <w:rFonts w:ascii="David" w:eastAsiaTheme="minorEastAsia" w:hAnsi="David" w:cs="David"/>
+          <w:i/>
+        </w:rPr>
+        <w:t xml:space="preserve">TODO: need the presentations in </w:t>
+      </w:r>
+      <w:proofErr w:type="spellStart"/>
+      <w:r>
+        <w:rPr>
+          <w:rFonts w:ascii="David" w:eastAsiaTheme="minorEastAsia" w:hAnsi="David" w:cs="David"/>
+          <w:i/>
+        </w:rPr>
+        <w:t>Webcourse</w:t>
+      </w:r>
+      <w:proofErr w:type="spellEnd"/>
+      <w:r>
+        <w:rPr>
+          <mc:AlternateContent>
+            <mc:Choice Requires="w16se">
+              <w:rFonts w:ascii="David" w:eastAsiaTheme="minorEastAsia" w:hAnsi="David" w:cs="David"/>
+            </mc:Choice>
+            <mc:Fallback>
+              <w:rFonts w:ascii="Segoe UI Emoji" w:eastAsia="Segoe UI Emoji" w:hAnsi="Segoe UI Emoji" w:cs="Segoe UI Emoji"/>
+            </mc:Fallback>
+          </mc:AlternateContent>
+          <w:i/>
+          <w:rtl/>
+        </w:rPr>
+        <mc:AlternateContent>
+          <mc:Choice Requires="w16se">
+            <w16se:symEx w16se:font="Segoe UI Emoji" w16se:char="2639"/>
+          </mc:Choice>
+          <mc:Fallback>
+            <w:t>☹</w:t>
+          </mc:Fallback>
+        </mc:AlternateContent>
+      </w:r>
+    </w:p>
+    <w:p>
+      <w:pPr>
+        <w:pStyle w:val="ListParagraph"/>
+        <w:numPr>
+          <w:ilvl w:val="0"/>
+          <w:numId w:val="8"/>
+        </w:numPr>
+        <w:rPr>
+          <w:rFonts w:ascii="David" w:eastAsiaTheme="minorEastAsia" w:hAnsi="David" w:cs="David"/>
+          <w:i/>
+        </w:rPr>
+      </w:pPr>
+      <w:r>
+        <w:rPr>
+          <w:rFonts w:ascii="David" w:eastAsiaTheme="minorEastAsia" w:hAnsi="David" w:cs="David" w:hint="cs"/>
+          <w:i/>
+          <w:rtl/>
+        </w:rPr>
+        <w:t xml:space="preserve">לא, ישנם מצבים ששימוש בהיוריסטיקה לא קבילה עדיין יכול לתת פתרון אופטימלי. בכללי יכול להיות שאפילו עם ההיוריסטיקה לא אופטימלית, ערכי ה </w:t>
+      </w:r>
+      <m:oMath>
+        <m:r>
+          <w:rPr>
+            <w:rFonts w:ascii="Cambria Math" w:eastAsiaTheme="minorEastAsia" w:hAnsi="Cambria Math" w:cs="David"/>
+          </w:rPr>
+          <m:t>g</m:t>
+        </m:r>
+      </m:oMath>
+      <w:r>
+        <w:rPr>
+          <w:rFonts w:ascii="David" w:eastAsiaTheme="minorEastAsia" w:hAnsi="David" w:cs="David" w:hint="cs"/>
+          <w:i/>
+          <w:rtl/>
+        </w:rPr>
+        <w:t xml:space="preserve"> הם מספיק דומיננטיי</w:t>
+      </w:r>
+      <w:r>
+        <w:rPr>
+          <w:rFonts w:ascii="David" w:eastAsiaTheme="minorEastAsia" w:hAnsi="David" w:cs="David" w:hint="eastAsia"/>
+          <w:i/>
+          <w:rtl/>
+        </w:rPr>
+        <w:t>ם</w:t>
+      </w:r>
+      <w:r>
+        <w:rPr>
+          <w:rFonts w:ascii="David" w:eastAsiaTheme="minorEastAsia" w:hAnsi="David" w:cs="David" w:hint="cs"/>
+          <w:i/>
+          <w:rtl/>
+        </w:rPr>
+        <w:t xml:space="preserve"> כך שההיוריסטיקה לא תשנה את הפתרון האופטימלי. ובמקרה קצה בה יש רק פתרון אחד, אז לא משנה ההיוריסטיקה, הפתרון הזה ימצא.</w:t>
+      </w:r>
+    </w:p>
+    <w:p>
+      <w:pPr>
+        <w:pStyle w:val="ListParagraph"/>
+        <w:rPr>
+          <w:rFonts w:ascii="David" w:eastAsiaTheme="minorEastAsia" w:hAnsi="David" w:cs="David"/>
+          <w:i/>
+        </w:rPr>
+      </w:pPr>
+      <w:r>
+        <w:rPr>
+          <w:rFonts w:ascii="David" w:eastAsiaTheme="minorEastAsia" w:hAnsi="David" w:cs="David"/>
+          <w:i/>
+        </w:rPr>
+        <w:t>TODO: add examples</w:t>
+      </w:r>
+    </w:p>
+    <w:p>
+      <w:pPr>
+        <w:pStyle w:val="ListParagraph"/>
+        <w:rPr>
+          <w:rFonts w:ascii="David" w:eastAsiaTheme="minorEastAsia" w:hAnsi="David" w:cs="David"/>
+          <w:i/>
+          <w:rtl/>
+        </w:rPr>
+      </w:pPr>
+    </w:p>
+    <w:p>
+      <w:pPr>
+        <w:pStyle w:val="ListParagraph"/>
+        <w:rPr>
+          <w:rFonts w:ascii="David" w:eastAsiaTheme="minorEastAsia" w:hAnsi="David" w:cs="David" w:hint="cs"/>
+          <w:i/>
+        </w:rPr>
+      </w:pPr>
     </w:p>
     <w:p>
       <w:pPr>
@@ -3890,7 +4258,7 @@
       <w:pPr>
         <w:bidi w:val="0"/>
         <w:rPr>
-          <w:rFonts w:ascii="David" w:eastAsiaTheme="minorEastAsia" w:hAnsi="David" w:cs="David" w:hint="cs"/>
+          <w:rFonts w:ascii="David" w:eastAsiaTheme="minorEastAsia" w:hAnsi="David" w:cs="David"/>
           <w:i/>
           <w:rtl/>
         </w:rPr>

</xml_diff>

<commit_message>
finished first draft of 11 and 12
</commit_message>
<xml_diff>
--- a/hw1.docx
+++ b/hw1.docx
@@ -4054,8 +4054,9 @@
       <w:pPr>
         <w:pStyle w:val="ListParagraph"/>
         <w:rPr>
-          <w:rFonts w:ascii="David" w:eastAsiaTheme="minorEastAsia" w:hAnsi="David" w:cs="David"/>
-          <w:i/>
+          <w:rFonts w:ascii="David" w:eastAsiaTheme="minorEastAsia" w:hAnsi="David" w:cs="David" w:hint="cs"/>
+          <w:i/>
+          <w:rtl/>
         </w:rPr>
       </w:pPr>
       <w:r>
@@ -4116,45 +4117,101 @@
           <w:i/>
           <w:rtl/>
         </w:rPr>
-        <w:t xml:space="preserve"> יהיה... </w:t>
-      </w:r>
-      <w:r>
-        <w:rPr>
-          <w:rFonts w:ascii="David" w:eastAsiaTheme="minorEastAsia" w:hAnsi="David" w:cs="David"/>
-          <w:i/>
-        </w:rPr>
-        <w:t xml:space="preserve">TODO: need the presentations in </w:t>
+        <w:t xml:space="preserve"> </w:t>
+      </w:r>
+      <w:r>
+        <w:rPr>
+          <w:rFonts w:ascii="David" w:eastAsiaTheme="minorEastAsia" w:hAnsi="David" w:cs="David" w:hint="cs"/>
+          <w:i/>
+          <w:rtl/>
+        </w:rPr>
+        <w:t>תהיה עקבית (</w:t>
+      </w:r>
+      <w:r>
+        <w:rPr>
+          <w:rFonts w:ascii="David" w:eastAsiaTheme="minorEastAsia" w:hAnsi="David" w:cs="David"/>
+          <w:iCs/>
+        </w:rPr>
+        <w:t>consistent</w:t>
+      </w:r>
+      <w:r>
+        <w:rPr>
+          <w:rFonts w:ascii="David" w:eastAsiaTheme="minorEastAsia" w:hAnsi="David" w:cs="David" w:hint="cs"/>
+          <w:i/>
+          <w:rtl/>
+        </w:rPr>
+        <w:t xml:space="preserve">). כאשר ההפרש </w:t>
       </w:r>
       <w:proofErr w:type="spellStart"/>
       <w:r>
         <w:rPr>
-          <w:rFonts w:ascii="David" w:eastAsiaTheme="minorEastAsia" w:hAnsi="David" w:cs="David"/>
-          <w:i/>
-        </w:rPr>
-        <w:t>Webcourse</w:t>
+          <w:rFonts w:ascii="David" w:eastAsiaTheme="minorEastAsia" w:hAnsi="David" w:cs="David" w:hint="cs"/>
+          <w:i/>
+          <w:rtl/>
+        </w:rPr>
+        <w:t>ההיוריסטי</w:t>
       </w:r>
       <w:proofErr w:type="spellEnd"/>
       <w:r>
         <w:rPr>
-          <mc:AlternateContent>
-            <mc:Choice Requires="w16se">
-              <w:rFonts w:ascii="David" w:eastAsiaTheme="minorEastAsia" w:hAnsi="David" w:cs="David"/>
-            </mc:Choice>
-            <mc:Fallback>
-              <w:rFonts w:ascii="Segoe UI Emoji" w:eastAsia="Segoe UI Emoji" w:hAnsi="Segoe UI Emoji" w:cs="Segoe UI Emoji"/>
-            </mc:Fallback>
-          </mc:AlternateContent>
-          <w:i/>
-          <w:rtl/>
-        </w:rPr>
-        <mc:AlternateContent>
-          <mc:Choice Requires="w16se">
-            <w16se:symEx w16se:font="Segoe UI Emoji" w16se:char="2639"/>
-          </mc:Choice>
-          <mc:Fallback>
-            <w:t>☹</w:t>
-          </mc:Fallback>
-        </mc:AlternateContent>
+          <w:rFonts w:ascii="David" w:eastAsiaTheme="minorEastAsia" w:hAnsi="David" w:cs="David" w:hint="cs"/>
+          <w:i/>
+          <w:rtl/>
+        </w:rPr>
+        <w:t xml:space="preserve"> בין שתי מצבים לא עולה על מחיר המעבר בין המצבים אז ראינו שלעולם לא נעדכן את ערך ה </w:t>
+      </w:r>
+      <w:r>
+        <w:rPr>
+          <w:rFonts w:ascii="David" w:eastAsiaTheme="minorEastAsia" w:hAnsi="David" w:cs="David"/>
+          <w:i/>
+        </w:rPr>
+        <w:t>g</w:t>
+      </w:r>
+      <w:r>
+        <w:rPr>
+          <w:rFonts w:ascii="David" w:eastAsiaTheme="minorEastAsia" w:hAnsi="David" w:cs="David" w:hint="cs"/>
+          <w:i/>
+          <w:rtl/>
+        </w:rPr>
+        <w:t xml:space="preserve"> של מצב שכבר פיתחנו. כך הערך ה </w:t>
+      </w:r>
+      <w:r>
+        <w:rPr>
+          <w:rFonts w:ascii="David" w:eastAsiaTheme="minorEastAsia" w:hAnsi="David" w:cs="David"/>
+          <w:i/>
+        </w:rPr>
+        <w:t>g</w:t>
+      </w:r>
+      <w:r>
+        <w:rPr>
+          <w:rFonts w:ascii="David" w:eastAsiaTheme="minorEastAsia" w:hAnsi="David" w:cs="David" w:hint="cs"/>
+          <w:i/>
+          <w:rtl/>
+        </w:rPr>
+        <w:t xml:space="preserve"> שהתקבל הוא כבר מינימלי. מאותה מינימליות נקבל ש </w:t>
+      </w:r>
+      <w:r>
+        <w:rPr>
+          <w:rFonts w:ascii="David" w:eastAsiaTheme="minorEastAsia" w:hAnsi="David" w:cs="David"/>
+          <w:i/>
+        </w:rPr>
+        <w:t>h(s)</w:t>
+      </w:r>
+      <w:r>
+        <w:rPr>
+          <w:rFonts w:ascii="David" w:eastAsiaTheme="minorEastAsia" w:hAnsi="David" w:cs="David" w:hint="cs"/>
+          <w:i/>
+          <w:rtl/>
+        </w:rPr>
+        <w:t xml:space="preserve"> קבילה מההסבר במשימה 11 </w:t>
+      </w:r>
+      <w:r>
+        <w:rPr>
+          <w:rFonts w:ascii="David" w:eastAsiaTheme="minorEastAsia" w:hAnsi="David" w:cs="David" w:hint="cs"/>
+          <w:i/>
+          <w:rtl/>
+        </w:rPr>
+        <w:t>על קבילות ומהמינימליות שהעקביות מבטיחה.</w:t>
       </w:r>
     </w:p>
     <w:p>
@@ -4216,14 +4273,42 @@
         <w:rPr>
           <w:rFonts w:ascii="David" w:eastAsiaTheme="minorEastAsia" w:hAnsi="David" w:cs="David"/>
           <w:i/>
-        </w:rPr>
-      </w:pPr>
-      <w:r>
-        <w:rPr>
-          <w:rFonts w:ascii="David" w:eastAsiaTheme="minorEastAsia" w:hAnsi="David" w:cs="David"/>
-          <w:i/>
-        </w:rPr>
-        <w:t>TODO: add examples</w:t>
+          <w:rtl/>
+        </w:rPr>
+      </w:pPr>
+      <w:r>
+        <w:rPr>
+          <w:rFonts w:ascii="David" w:eastAsiaTheme="minorEastAsia" w:hAnsi="David" w:cs="David" w:hint="cs"/>
+          <w:i/>
+          <w:rtl/>
+        </w:rPr>
+        <w:t>נתן דוגמה גנרית</w:t>
+      </w:r>
+      <w:r>
+        <w:rPr>
+          <w:rFonts w:ascii="David" w:eastAsiaTheme="minorEastAsia" w:hAnsi="David" w:cs="David" w:hint="cs"/>
+          <w:i/>
+          <w:rtl/>
+        </w:rPr>
+        <w:t xml:space="preserve"> של בעיית חיפוש. מצב ההתחלה הוא 1 והמצב הסופי היחיד הוא 4. נשים לב שגם למרות שההיוריסטיקה אינה קבילה (לדוגמה במצה 2 הערך </w:t>
+      </w:r>
+      <w:proofErr w:type="spellStart"/>
+      <w:r>
+        <w:rPr>
+          <w:rFonts w:ascii="David" w:eastAsiaTheme="minorEastAsia" w:hAnsi="David" w:cs="David" w:hint="cs"/>
+          <w:i/>
+          <w:rtl/>
+        </w:rPr>
+        <w:t>ההיוריסטי</w:t>
+      </w:r>
+      <w:proofErr w:type="spellEnd"/>
+      <w:r>
+        <w:rPr>
+          <w:rFonts w:ascii="David" w:eastAsiaTheme="minorEastAsia" w:hAnsi="David" w:cs="David" w:hint="cs"/>
+          <w:i/>
+          <w:rtl/>
+        </w:rPr>
+        <w:t xml:space="preserve"> הוא 50 בזמן שהמרחק הוא 2) אבל עדיין יתקבל המסלול 1-&gt;2-&gt;4 למרות אי הקבילות.</w:t>
       </w:r>
     </w:p>
     <w:p>
@@ -4235,12 +4320,90 @@
           <w:rtl/>
         </w:rPr>
       </w:pPr>
+      <w:r>
+        <w:rPr>
+          <w:rFonts w:ascii="David" w:eastAsiaTheme="minorEastAsia" w:hAnsi="David" w:cs="David"/>
+          <w:i/>
+          <w:noProof/>
+        </w:rPr>
+        <w:drawing>
+          <wp:anchor distT="0" distB="0" distL="114300" distR="114300" simplePos="0" relativeHeight="251661312" behindDoc="0" locked="0" layoutInCell="1" allowOverlap="1" wp14:anchorId="0E9EB192" wp14:editId="0C479266">
+            <wp:simplePos x="0" y="0"/>
+            <wp:positionH relativeFrom="column">
+              <wp:posOffset>2468944</wp:posOffset>
+            </wp:positionH>
+            <wp:positionV relativeFrom="paragraph">
+              <wp:posOffset>67945</wp:posOffset>
+            </wp:positionV>
+            <wp:extent cx="2445803" cy="2705100"/>
+            <wp:effectExtent l="0" t="0" r="0" b="0"/>
+            <wp:wrapNone/>
+            <wp:docPr id="5" name="Picture 5"/>
+            <wp:cNvGraphicFramePr>
+              <a:graphicFrameLocks xmlns:a="http://schemas.openxmlformats.org/drawingml/2006/main" noChangeAspect="1"/>
+            </wp:cNvGraphicFramePr>
+            <a:graphic xmlns:a="http://schemas.openxmlformats.org/drawingml/2006/main">
+              <a:graphicData uri="http://schemas.openxmlformats.org/drawingml/2006/picture">
+                <pic:pic xmlns:pic="http://schemas.openxmlformats.org/drawingml/2006/picture">
+                  <pic:nvPicPr>
+                    <pic:cNvPr id="0" name="Picture 1"/>
+                    <pic:cNvPicPr>
+                      <a:picLocks noChangeAspect="1" noChangeArrowheads="1"/>
+                    </pic:cNvPicPr>
+                  </pic:nvPicPr>
+                  <pic:blipFill>
+                    <a:blip r:embed="rId9" cstate="print">
+                      <a:extLst>
+                        <a:ext uri="{28A0092B-C50C-407E-A947-70E740481C1C}">
+                          <a14:useLocalDpi xmlns:a14="http://schemas.microsoft.com/office/drawing/2010/main" val="0"/>
+                        </a:ext>
+                      </a:extLst>
+                    </a:blip>
+                    <a:srcRect/>
+                    <a:stretch>
+                      <a:fillRect/>
+                    </a:stretch>
+                  </pic:blipFill>
+                  <pic:spPr bwMode="auto">
+                    <a:xfrm>
+                      <a:off x="0" y="0"/>
+                      <a:ext cx="2447555" cy="2707038"/>
+                    </a:xfrm>
+                    <a:prstGeom prst="rect">
+                      <a:avLst/>
+                    </a:prstGeom>
+                    <a:noFill/>
+                    <a:ln>
+                      <a:noFill/>
+                    </a:ln>
+                  </pic:spPr>
+                </pic:pic>
+              </a:graphicData>
+            </a:graphic>
+            <wp14:sizeRelH relativeFrom="margin">
+              <wp14:pctWidth>0</wp14:pctWidth>
+            </wp14:sizeRelH>
+            <wp14:sizeRelV relativeFrom="margin">
+              <wp14:pctHeight>0</wp14:pctHeight>
+            </wp14:sizeRelV>
+          </wp:anchor>
+        </w:drawing>
+      </w:r>
     </w:p>
     <w:p>
       <w:pPr>
         <w:pStyle w:val="ListParagraph"/>
         <w:rPr>
-          <w:rFonts w:ascii="David" w:eastAsiaTheme="minorEastAsia" w:hAnsi="David" w:cs="David" w:hint="cs"/>
+          <w:rFonts w:ascii="David" w:eastAsiaTheme="minorEastAsia" w:hAnsi="David" w:cs="David"/>
+          <w:i/>
+        </w:rPr>
+      </w:pPr>
+    </w:p>
+    <w:p>
+      <w:pPr>
+        <w:pStyle w:val="ListParagraph"/>
+        <w:rPr>
+          <w:rFonts w:ascii="David" w:eastAsiaTheme="minorEastAsia" w:hAnsi="David" w:cs="David"/>
           <w:i/>
         </w:rPr>
       </w:pPr>
@@ -4259,6 +4422,86 @@
         <w:bidi w:val="0"/>
         <w:rPr>
           <w:rFonts w:ascii="David" w:eastAsiaTheme="minorEastAsia" w:hAnsi="David" w:cs="David"/>
+          <w:i/>
+        </w:rPr>
+      </w:pPr>
+    </w:p>
+    <w:p>
+      <w:pPr>
+        <w:bidi w:val="0"/>
+        <w:rPr>
+          <w:rFonts w:ascii="David" w:eastAsiaTheme="minorEastAsia" w:hAnsi="David" w:cs="David"/>
+          <w:i/>
+        </w:rPr>
+      </w:pPr>
+    </w:p>
+    <w:p>
+      <w:pPr>
+        <w:bidi w:val="0"/>
+        <w:rPr>
+          <w:rFonts w:ascii="David" w:eastAsiaTheme="minorEastAsia" w:hAnsi="David" w:cs="David"/>
+          <w:i/>
+        </w:rPr>
+      </w:pPr>
+    </w:p>
+    <w:p>
+      <w:pPr>
+        <w:bidi w:val="0"/>
+        <w:rPr>
+          <w:rFonts w:ascii="David" w:eastAsiaTheme="minorEastAsia" w:hAnsi="David" w:cs="David"/>
+          <w:i/>
+        </w:rPr>
+      </w:pPr>
+    </w:p>
+    <w:p>
+      <w:pPr>
+        <w:bidi w:val="0"/>
+        <w:rPr>
+          <w:rFonts w:ascii="David" w:eastAsiaTheme="minorEastAsia" w:hAnsi="David" w:cs="David"/>
+          <w:i/>
+        </w:rPr>
+      </w:pPr>
+    </w:p>
+    <w:p>
+      <w:pPr>
+        <w:bidi w:val="0"/>
+        <w:rPr>
+          <w:rFonts w:ascii="David" w:eastAsiaTheme="minorEastAsia" w:hAnsi="David" w:cs="David"/>
+          <w:i/>
+        </w:rPr>
+      </w:pPr>
+    </w:p>
+    <w:p>
+      <w:pPr>
+        <w:bidi w:val="0"/>
+        <w:rPr>
+          <w:rFonts w:ascii="David" w:eastAsiaTheme="minorEastAsia" w:hAnsi="David" w:cs="David"/>
+          <w:i/>
+        </w:rPr>
+      </w:pPr>
+    </w:p>
+    <w:p>
+      <w:pPr>
+        <w:bidi w:val="0"/>
+        <w:rPr>
+          <w:rFonts w:ascii="David" w:eastAsiaTheme="minorEastAsia" w:hAnsi="David" w:cs="David"/>
+          <w:i/>
+        </w:rPr>
+      </w:pPr>
+    </w:p>
+    <w:p>
+      <w:pPr>
+        <w:bidi w:val="0"/>
+        <w:rPr>
+          <w:rFonts w:ascii="David" w:eastAsiaTheme="minorEastAsia" w:hAnsi="David" w:cs="David"/>
+          <w:i/>
+        </w:rPr>
+      </w:pPr>
+    </w:p>
+    <w:p>
+      <w:pPr>
+        <w:rPr>
+          <w:rFonts w:ascii="David" w:eastAsiaTheme="minorEastAsia" w:hAnsi="David" w:cs="David" w:hint="cs"/>
           <w:i/>
           <w:rtl/>
         </w:rPr>

</xml_diff>

<commit_message>
fixed the A* problem
</commit_message>
<xml_diff>
--- a/hw1.docx
+++ b/hw1.docx
@@ -1037,13 +1037,7 @@
           <w:rPr>
             <w:rFonts w:ascii="Cambria Math" w:eastAsiaTheme="minorEastAsia" w:hAnsi="Cambria Math" w:cs="David"/>
           </w:rPr>
-          <m:t>(len-1)</m:t>
-        </m:r>
-        <m:r>
-          <w:rPr>
-            <w:rFonts w:ascii="Cambria Math" w:eastAsiaTheme="minorEastAsia" w:hAnsi="Cambria Math" w:cs="David"/>
-          </w:rPr>
-          <m:t>*forward cost</m:t>
+          <m:t>(len-1)*forward cost</m:t>
         </m:r>
       </m:oMath>
       <w:r>
@@ -1831,19 +1825,7 @@
           <w:rPr>
             <w:rFonts w:ascii="Cambria Math" w:eastAsiaTheme="minorEastAsia" w:hAnsi="Cambria Math" w:cs="David"/>
           </w:rPr>
-          <m:t>-</m:t>
-        </m:r>
-        <m:r>
-          <w:rPr>
-            <w:rFonts w:ascii="Cambria Math" w:eastAsiaTheme="minorEastAsia" w:hAnsi="Cambria Math" w:cs="David"/>
-          </w:rPr>
-          <m:t>(len-1)</m:t>
-        </m:r>
-        <m:r>
-          <w:rPr>
-            <w:rFonts w:ascii="Cambria Math" w:eastAsiaTheme="minorEastAsia" w:hAnsi="Cambria Math" w:cs="David"/>
-          </w:rPr>
-          <m:t>*forward cost≤h</m:t>
+          <m:t>-(len-1)*forward cost≤h</m:t>
         </m:r>
         <m:d>
           <m:dPr>
@@ -2106,7 +2088,6 @@
           <w:rStyle w:val="markedcontent"/>
           <w:rFonts w:ascii="David" w:hAnsi="David" w:cs="David"/>
           <w:rtl/>
-          <w:lang/>
         </w:rPr>
       </w:pPr>
       <w:r>
@@ -2346,7 +2327,6 @@
                 <w:i/>
                 <w:sz w:val="28"/>
                 <w:szCs w:val="28"/>
-                <w:lang/>
               </w:rPr>
             </m:ctrlPr>
           </m:dPr>
@@ -4333,7 +4313,7 @@
     <w:p>
       <w:pPr>
         <w:rPr>
-          <w:rFonts w:ascii="David" w:eastAsiaTheme="minorEastAsia" w:hAnsi="David" w:cs="David" w:hint="cs"/>
+          <w:rFonts w:ascii="David" w:eastAsiaTheme="minorEastAsia" w:hAnsi="David" w:cs="David"/>
           <w:i/>
           <w:rtl/>
         </w:rPr>
@@ -11292,7 +11272,7 @@
                 <w:rFonts w:ascii="David" w:eastAsiaTheme="minorEastAsia" w:hAnsi="David" w:cs="David"/>
                 <w:i w:val="0"/>
                 <w:rtl/>
-                <w:lang w:val="en-US" w:bidi="he-IL"/>
+                <w:lang w:bidi="he-IL"/>
               </w:rPr>
             </w:pPr>
             <w:r>
@@ -11300,7 +11280,7 @@
                 <w:rFonts w:ascii="David" w:eastAsiaTheme="minorEastAsia" w:hAnsi="David" w:cs="David"/>
                 <w:i w:val="0"/>
                 <w:rtl/>
-                <w:lang w:val="en-US" w:bidi="he-IL"/>
+                <w:lang w:bidi="he-IL"/>
               </w:rPr>
               <w:t xml:space="preserve"> </w:t>
             </w:r>
@@ -11322,7 +11302,7 @@
                 <w:rFonts w:ascii="David" w:eastAsiaTheme="minorEastAsia" w:hAnsi="David" w:cs="David"/>
                 <w:i w:val="0"/>
                 <w:rtl/>
-                <w:lang w:val="en-US" w:bidi="he-IL"/>
+                <w:lang w:bidi="he-IL"/>
               </w:rPr>
             </w:pPr>
           </w:p>
@@ -11343,7 +11323,7 @@
                 <w:rFonts w:ascii="David" w:eastAsiaTheme="minorEastAsia" w:hAnsi="David" w:cs="David"/>
                 <w:i w:val="0"/>
                 <w:rtl/>
-                <w:lang w:val="en-US" w:bidi="he-IL"/>
+                <w:lang w:bidi="he-IL"/>
               </w:rPr>
             </w:pPr>
           </w:p>
@@ -11365,7 +11345,7 @@
                 <w:rFonts w:ascii="David" w:eastAsiaTheme="minorEastAsia" w:hAnsi="David" w:cs="David"/>
                 <w:i w:val="0"/>
                 <w:rtl/>
-                <w:lang w:val="en-US" w:bidi="he-IL"/>
+                <w:lang w:bidi="he-IL"/>
               </w:rPr>
             </w:pPr>
             <w:r>
@@ -11373,7 +11353,7 @@
                 <w:rFonts w:ascii="David" w:eastAsiaTheme="minorEastAsia" w:hAnsi="David" w:cs="David"/>
                 <w:i w:val="0"/>
                 <w:rtl/>
-                <w:lang w:val="en-US" w:bidi="he-IL"/>
+                <w:lang w:bidi="he-IL"/>
               </w:rPr>
               <w:t>4</w:t>
             </w:r>
@@ -11395,7 +11375,7 @@
                 <w:rFonts w:ascii="David" w:eastAsiaTheme="minorEastAsia" w:hAnsi="David" w:cs="David"/>
                 <w:i w:val="0"/>
                 <w:rtl/>
-                <w:lang w:val="en-US" w:bidi="he-IL"/>
+                <w:lang w:bidi="he-IL"/>
               </w:rPr>
             </w:pPr>
           </w:p>
@@ -11416,7 +11396,7 @@
                 <w:rFonts w:ascii="David" w:eastAsiaTheme="minorEastAsia" w:hAnsi="David" w:cs="David"/>
                 <w:i w:val="0"/>
                 <w:rtl/>
-                <w:lang w:val="en-US" w:bidi="he-IL"/>
+                <w:lang w:bidi="he-IL"/>
               </w:rPr>
             </w:pPr>
           </w:p>
@@ -11437,7 +11417,7 @@
                 <w:rFonts w:ascii="David" w:eastAsiaTheme="minorEastAsia" w:hAnsi="David" w:cs="David"/>
                 <w:i w:val="0"/>
                 <w:rtl/>
-                <w:lang w:val="en-US" w:bidi="he-IL"/>
+                <w:lang w:bidi="he-IL"/>
               </w:rPr>
             </w:pPr>
           </w:p>
@@ -11464,7 +11444,7 @@
                 <w:rFonts w:ascii="David" w:eastAsiaTheme="minorEastAsia" w:hAnsi="David" w:cs="David"/>
                 <w:i w:val="0"/>
                 <w:rtl/>
-                <w:lang w:val="en-US" w:bidi="he-IL"/>
+                <w:lang w:bidi="he-IL"/>
               </w:rPr>
             </w:pPr>
             <w:r>
@@ -11472,7 +11452,7 @@
                 <w:rFonts w:ascii="David" w:eastAsiaTheme="minorEastAsia" w:hAnsi="David" w:cs="David"/>
                 <w:i w:val="0"/>
                 <w:rtl/>
-                <w:lang w:val="en-US" w:bidi="he-IL"/>
+                <w:lang w:bidi="he-IL"/>
               </w:rPr>
               <w:t xml:space="preserve">   </w:t>
             </w:r>
@@ -11494,7 +11474,7 @@
                 <w:rFonts w:ascii="David" w:eastAsiaTheme="minorEastAsia" w:hAnsi="David" w:cs="David"/>
                 <w:i w:val="0"/>
                 <w:rtl/>
-                <w:lang w:val="en-US" w:bidi="he-IL"/>
+                <w:lang w:bidi="he-IL"/>
               </w:rPr>
             </w:pPr>
           </w:p>
@@ -11515,7 +11495,7 @@
                 <w:rFonts w:ascii="David" w:eastAsiaTheme="minorEastAsia" w:hAnsi="David" w:cs="David"/>
                 <w:i w:val="0"/>
                 <w:rtl/>
-                <w:lang w:val="en-US" w:bidi="he-IL"/>
+                <w:lang w:bidi="he-IL"/>
               </w:rPr>
             </w:pPr>
           </w:p>
@@ -11536,7 +11516,7 @@
                 <w:rFonts w:ascii="David" w:eastAsiaTheme="minorEastAsia" w:hAnsi="David" w:cs="David"/>
                 <w:i w:val="0"/>
                 <w:rtl/>
-                <w:lang w:val="en-US" w:bidi="he-IL"/>
+                <w:lang w:bidi="he-IL"/>
               </w:rPr>
             </w:pPr>
           </w:p>
@@ -11557,7 +11537,7 @@
                 <w:rFonts w:ascii="David" w:eastAsiaTheme="minorEastAsia" w:hAnsi="David" w:cs="David"/>
                 <w:i w:val="0"/>
                 <w:rtl/>
-                <w:lang w:val="en-US" w:bidi="he-IL"/>
+                <w:lang w:bidi="he-IL"/>
               </w:rPr>
             </w:pPr>
           </w:p>
@@ -11578,7 +11558,7 @@
                 <w:rFonts w:ascii="David" w:eastAsiaTheme="minorEastAsia" w:hAnsi="David" w:cs="David"/>
                 <w:i w:val="0"/>
                 <w:rtl/>
-                <w:lang w:val="en-US" w:bidi="he-IL"/>
+                <w:lang w:bidi="he-IL"/>
               </w:rPr>
             </w:pPr>
           </w:p>
@@ -11599,7 +11579,7 @@
                 <w:rFonts w:ascii="David" w:eastAsiaTheme="minorEastAsia" w:hAnsi="David" w:cs="David"/>
                 <w:i w:val="0"/>
                 <w:rtl/>
-                <w:lang w:val="en-US" w:bidi="he-IL"/>
+                <w:lang w:bidi="he-IL"/>
               </w:rPr>
             </w:pPr>
           </w:p>
@@ -11625,7 +11605,7 @@
                 <w:rFonts w:ascii="David" w:eastAsiaTheme="minorEastAsia" w:hAnsi="David" w:cs="David"/>
                 <w:i w:val="0"/>
                 <w:rtl/>
-                <w:lang w:val="en-US" w:bidi="he-IL"/>
+                <w:lang w:bidi="he-IL"/>
               </w:rPr>
             </w:pPr>
           </w:p>
@@ -11646,7 +11626,7 @@
                 <w:rFonts w:ascii="David" w:eastAsiaTheme="minorEastAsia" w:hAnsi="David" w:cs="David"/>
                 <w:i w:val="0"/>
                 <w:rtl/>
-                <w:lang w:val="en-US" w:bidi="he-IL"/>
+                <w:lang w:bidi="he-IL"/>
               </w:rPr>
             </w:pPr>
           </w:p>
@@ -11667,7 +11647,7 @@
                 <w:rFonts w:ascii="David" w:eastAsiaTheme="minorEastAsia" w:hAnsi="David" w:cs="David"/>
                 <w:i w:val="0"/>
                 <w:rtl/>
-                <w:lang w:val="en-US" w:bidi="he-IL"/>
+                <w:lang w:bidi="he-IL"/>
               </w:rPr>
             </w:pPr>
           </w:p>
@@ -11688,7 +11668,7 @@
                 <w:rFonts w:ascii="David" w:eastAsiaTheme="minorEastAsia" w:hAnsi="David" w:cs="David"/>
                 <w:i w:val="0"/>
                 <w:rtl/>
-                <w:lang w:val="en-US" w:bidi="he-IL"/>
+                <w:lang w:bidi="he-IL"/>
               </w:rPr>
             </w:pPr>
           </w:p>
@@ -11709,7 +11689,7 @@
                 <w:rFonts w:ascii="David" w:eastAsiaTheme="minorEastAsia" w:hAnsi="David" w:cs="David"/>
                 <w:i w:val="0"/>
                 <w:rtl/>
-                <w:lang w:val="en-US" w:bidi="he-IL"/>
+                <w:lang w:bidi="he-IL"/>
               </w:rPr>
             </w:pPr>
           </w:p>
@@ -11730,7 +11710,7 @@
                 <w:rFonts w:ascii="David" w:eastAsiaTheme="minorEastAsia" w:hAnsi="David" w:cs="David"/>
                 <w:i w:val="0"/>
                 <w:rtl/>
-                <w:lang w:val="en-US" w:bidi="he-IL"/>
+                <w:lang w:bidi="he-IL"/>
               </w:rPr>
             </w:pPr>
           </w:p>
@@ -11751,7 +11731,7 @@
                 <w:rFonts w:ascii="David" w:eastAsiaTheme="minorEastAsia" w:hAnsi="David" w:cs="David"/>
                 <w:i w:val="0"/>
                 <w:rtl/>
-                <w:lang w:val="en-US" w:bidi="he-IL"/>
+                <w:lang w:bidi="he-IL"/>
               </w:rPr>
             </w:pPr>
           </w:p>
@@ -11777,7 +11757,7 @@
                 <w:rFonts w:ascii="David" w:eastAsiaTheme="minorEastAsia" w:hAnsi="David" w:cs="David"/>
                 <w:i w:val="0"/>
                 <w:rtl/>
-                <w:lang w:val="en-US" w:bidi="he-IL"/>
+                <w:lang w:bidi="he-IL"/>
               </w:rPr>
             </w:pPr>
           </w:p>
@@ -11798,7 +11778,7 @@
                 <w:rFonts w:ascii="David" w:eastAsiaTheme="minorEastAsia" w:hAnsi="David" w:cs="David"/>
                 <w:i w:val="0"/>
                 <w:rtl/>
-                <w:lang w:val="en-US" w:bidi="he-IL"/>
+                <w:lang w:bidi="he-IL"/>
               </w:rPr>
             </w:pPr>
           </w:p>
@@ -11819,7 +11799,7 @@
                 <w:rFonts w:ascii="David" w:eastAsiaTheme="minorEastAsia" w:hAnsi="David" w:cs="David"/>
                 <w:i w:val="0"/>
                 <w:rtl/>
-                <w:lang w:val="en-US" w:bidi="he-IL"/>
+                <w:lang w:bidi="he-IL"/>
               </w:rPr>
             </w:pPr>
           </w:p>
@@ -11840,7 +11820,7 @@
                 <w:rFonts w:ascii="David" w:eastAsiaTheme="minorEastAsia" w:hAnsi="David" w:cs="David"/>
                 <w:i w:val="0"/>
                 <w:rtl/>
-                <w:lang w:val="en-US" w:bidi="he-IL"/>
+                <w:lang w:bidi="he-IL"/>
               </w:rPr>
             </w:pPr>
           </w:p>
@@ -11861,7 +11841,7 @@
                 <w:rFonts w:ascii="David" w:eastAsiaTheme="minorEastAsia" w:hAnsi="David" w:cs="David"/>
                 <w:i w:val="0"/>
                 <w:rtl/>
-                <w:lang w:val="en-US" w:bidi="he-IL"/>
+                <w:lang w:bidi="he-IL"/>
               </w:rPr>
             </w:pPr>
           </w:p>
@@ -11882,7 +11862,7 @@
                 <w:rFonts w:ascii="David" w:eastAsiaTheme="minorEastAsia" w:hAnsi="David" w:cs="David"/>
                 <w:i w:val="0"/>
                 <w:rtl/>
-                <w:lang w:val="en-US" w:bidi="he-IL"/>
+                <w:lang w:bidi="he-IL"/>
               </w:rPr>
             </w:pPr>
           </w:p>
@@ -11903,7 +11883,7 @@
                 <w:rFonts w:ascii="David" w:eastAsiaTheme="minorEastAsia" w:hAnsi="David" w:cs="David"/>
                 <w:i w:val="0"/>
                 <w:rtl/>
-                <w:lang w:val="en-US" w:bidi="he-IL"/>
+                <w:lang w:bidi="he-IL"/>
               </w:rPr>
             </w:pPr>
           </w:p>
@@ -11929,7 +11909,7 @@
                 <w:rFonts w:ascii="David" w:eastAsiaTheme="minorEastAsia" w:hAnsi="David" w:cs="David"/>
                 <w:i w:val="0"/>
                 <w:rtl/>
-                <w:lang w:val="en-US" w:bidi="he-IL"/>
+                <w:lang w:bidi="he-IL"/>
               </w:rPr>
             </w:pPr>
           </w:p>
@@ -11950,7 +11930,7 @@
                 <w:rFonts w:ascii="David" w:eastAsiaTheme="minorEastAsia" w:hAnsi="David" w:cs="David"/>
                 <w:i w:val="0"/>
                 <w:rtl/>
-                <w:lang w:val="en-US" w:bidi="he-IL"/>
+                <w:lang w:bidi="he-IL"/>
               </w:rPr>
             </w:pPr>
           </w:p>
@@ -11971,7 +11951,7 @@
                 <w:rFonts w:ascii="David" w:eastAsiaTheme="minorEastAsia" w:hAnsi="David" w:cs="David"/>
                 <w:i w:val="0"/>
                 <w:rtl/>
-                <w:lang w:val="en-US" w:bidi="he-IL"/>
+                <w:lang w:bidi="he-IL"/>
               </w:rPr>
             </w:pPr>
           </w:p>
@@ -11992,7 +11972,7 @@
                 <w:rFonts w:ascii="David" w:eastAsiaTheme="minorEastAsia" w:hAnsi="David" w:cs="David"/>
                 <w:i w:val="0"/>
                 <w:rtl/>
-                <w:lang w:val="en-US" w:bidi="he-IL"/>
+                <w:lang w:bidi="he-IL"/>
               </w:rPr>
             </w:pPr>
           </w:p>
@@ -12013,7 +11993,7 @@
                 <w:rFonts w:ascii="David" w:eastAsiaTheme="minorEastAsia" w:hAnsi="David" w:cs="David"/>
                 <w:i w:val="0"/>
                 <w:rtl/>
-                <w:lang w:val="en-US" w:bidi="he-IL"/>
+                <w:lang w:bidi="he-IL"/>
               </w:rPr>
             </w:pPr>
           </w:p>
@@ -12034,7 +12014,7 @@
                 <w:rFonts w:ascii="David" w:eastAsiaTheme="minorEastAsia" w:hAnsi="David" w:cs="David"/>
                 <w:i w:val="0"/>
                 <w:rtl/>
-                <w:lang w:val="en-US" w:bidi="he-IL"/>
+                <w:lang w:bidi="he-IL"/>
               </w:rPr>
             </w:pPr>
           </w:p>
@@ -12055,7 +12035,7 @@
                 <w:rFonts w:ascii="David" w:eastAsiaTheme="minorEastAsia" w:hAnsi="David" w:cs="David"/>
                 <w:i w:val="0"/>
                 <w:rtl/>
-                <w:lang w:val="en-US" w:bidi="he-IL"/>
+                <w:lang w:bidi="he-IL"/>
               </w:rPr>
             </w:pPr>
           </w:p>
@@ -12082,13 +12062,13 @@
                 <w:rFonts w:ascii="David" w:eastAsiaTheme="minorEastAsia" w:hAnsi="David" w:cs="David"/>
                 <w:i w:val="0"/>
                 <w:rtl/>
-                <w:lang w:val="en-US" w:bidi="he-IL"/>
+                <w:lang w:bidi="he-IL"/>
               </w:rPr>
             </w:pPr>
             <w:r>
               <w:rPr>
                 <w:rFonts w:ascii="David" w:eastAsiaTheme="minorEastAsia" w:hAnsi="David" w:cs="David"/>
-                <w:lang w:val="en-US" w:bidi="he-IL"/>
+                <w:lang w:bidi="he-IL"/>
               </w:rPr>
               <w:t>1</w:t>
             </w:r>
@@ -12110,7 +12090,7 @@
                 <w:rFonts w:ascii="David" w:eastAsiaTheme="minorEastAsia" w:hAnsi="David" w:cs="David"/>
                 <w:i w:val="0"/>
                 <w:rtl/>
-                <w:lang w:val="en-US" w:bidi="he-IL"/>
+                <w:lang w:bidi="he-IL"/>
               </w:rPr>
             </w:pPr>
           </w:p>
@@ -12131,7 +12111,7 @@
                 <w:rFonts w:ascii="David" w:eastAsiaTheme="minorEastAsia" w:hAnsi="David" w:cs="David"/>
                 <w:i w:val="0"/>
                 <w:rtl/>
-                <w:lang w:val="en-US" w:bidi="he-IL"/>
+                <w:lang w:bidi="he-IL"/>
               </w:rPr>
             </w:pPr>
           </w:p>
@@ -12152,7 +12132,7 @@
                 <w:rFonts w:ascii="David" w:eastAsiaTheme="minorEastAsia" w:hAnsi="David" w:cs="David"/>
                 <w:i w:val="0"/>
                 <w:rtl/>
-                <w:lang w:val="en-US" w:bidi="he-IL"/>
+                <w:lang w:bidi="he-IL"/>
               </w:rPr>
             </w:pPr>
           </w:p>
@@ -12173,7 +12153,7 @@
                 <w:rFonts w:ascii="David" w:eastAsiaTheme="minorEastAsia" w:hAnsi="David" w:cs="David"/>
                 <w:i w:val="0"/>
                 <w:rtl/>
-                <w:lang w:val="en-US" w:bidi="he-IL"/>
+                <w:lang w:bidi="he-IL"/>
               </w:rPr>
             </w:pPr>
           </w:p>
@@ -12194,7 +12174,7 @@
                 <w:rFonts w:ascii="David" w:eastAsiaTheme="minorEastAsia" w:hAnsi="David" w:cs="David"/>
                 <w:i w:val="0"/>
                 <w:rtl/>
-                <w:lang w:val="en-US" w:bidi="he-IL"/>
+                <w:lang w:bidi="he-IL"/>
               </w:rPr>
             </w:pPr>
           </w:p>
@@ -12216,13 +12196,13 @@
                 <w:rFonts w:ascii="David" w:eastAsiaTheme="minorEastAsia" w:hAnsi="David" w:cs="David"/>
                 <w:i w:val="0"/>
                 <w:rtl/>
-                <w:lang w:val="en-US" w:bidi="he-IL"/>
+                <w:lang w:bidi="he-IL"/>
               </w:rPr>
             </w:pPr>
             <w:r>
               <w:rPr>
                 <w:rFonts w:ascii="David" w:eastAsiaTheme="minorEastAsia" w:hAnsi="David" w:cs="David"/>
-                <w:lang w:val="en-US" w:bidi="he-IL"/>
+                <w:lang w:bidi="he-IL"/>
               </w:rPr>
               <w:t>2</w:t>
             </w:r>
@@ -12249,7 +12229,7 @@
                 <w:rFonts w:ascii="David" w:eastAsiaTheme="minorEastAsia" w:hAnsi="David" w:cs="David"/>
                 <w:i w:val="0"/>
                 <w:rtl/>
-                <w:lang w:val="en-US" w:bidi="he-IL"/>
+                <w:lang w:bidi="he-IL"/>
               </w:rPr>
             </w:pPr>
           </w:p>
@@ -12270,7 +12250,7 @@
                 <w:rFonts w:ascii="David" w:eastAsiaTheme="minorEastAsia" w:hAnsi="David" w:cs="David"/>
                 <w:i w:val="0"/>
                 <w:rtl/>
-                <w:lang w:val="en-US" w:bidi="he-IL"/>
+                <w:lang w:bidi="he-IL"/>
               </w:rPr>
             </w:pPr>
           </w:p>
@@ -12291,7 +12271,7 @@
                 <w:rFonts w:ascii="David" w:eastAsiaTheme="minorEastAsia" w:hAnsi="David" w:cs="David"/>
                 <w:i w:val="0"/>
                 <w:rtl/>
-                <w:lang w:val="en-US" w:bidi="he-IL"/>
+                <w:lang w:bidi="he-IL"/>
               </w:rPr>
             </w:pPr>
           </w:p>
@@ -12313,7 +12293,7 @@
                 <w:rFonts w:ascii="David" w:eastAsiaTheme="minorEastAsia" w:hAnsi="David" w:cs="David"/>
                 <w:i w:val="0"/>
                 <w:rtl/>
-                <w:lang w:val="en-US" w:bidi="he-IL"/>
+                <w:lang w:bidi="he-IL"/>
               </w:rPr>
             </w:pPr>
             <w:r>
@@ -12321,7 +12301,7 @@
                 <w:rFonts w:ascii="David" w:eastAsiaTheme="minorEastAsia" w:hAnsi="David" w:cs="David"/>
                 <w:i w:val="0"/>
                 <w:rtl/>
-                <w:lang w:val="en-US" w:bidi="he-IL"/>
+                <w:lang w:bidi="he-IL"/>
               </w:rPr>
               <w:t>3</w:t>
             </w:r>
@@ -12343,7 +12323,7 @@
                 <w:rFonts w:ascii="David" w:eastAsiaTheme="minorEastAsia" w:hAnsi="David" w:cs="David"/>
                 <w:i w:val="0"/>
                 <w:rtl/>
-                <w:lang w:val="en-US" w:bidi="he-IL"/>
+                <w:lang w:bidi="he-IL"/>
               </w:rPr>
             </w:pPr>
           </w:p>
@@ -12364,7 +12344,7 @@
                 <w:rFonts w:ascii="David" w:eastAsiaTheme="minorEastAsia" w:hAnsi="David" w:cs="David"/>
                 <w:i w:val="0"/>
                 <w:rtl/>
-                <w:lang w:val="en-US" w:bidi="he-IL"/>
+                <w:lang w:bidi="he-IL"/>
               </w:rPr>
             </w:pPr>
           </w:p>
@@ -12385,7 +12365,7 @@
                 <w:rFonts w:ascii="David" w:eastAsiaTheme="minorEastAsia" w:hAnsi="David" w:cs="David"/>
                 <w:i w:val="0"/>
                 <w:rtl/>
-                <w:lang w:val="en-US" w:bidi="he-IL"/>
+                <w:lang w:bidi="he-IL"/>
               </w:rPr>
             </w:pPr>
           </w:p>
@@ -12503,7 +12483,7 @@
                 <w:rFonts w:ascii="David" w:eastAsiaTheme="minorEastAsia" w:hAnsi="David" w:cs="David"/>
                 <w:i w:val="0"/>
                 <w:rtl/>
-                <w:lang w:val="en-US" w:bidi="he-IL"/>
+                <w:lang w:bidi="he-IL"/>
               </w:rPr>
             </w:pPr>
           </w:p>
@@ -12524,7 +12504,7 @@
                 <w:rFonts w:ascii="David" w:eastAsiaTheme="minorEastAsia" w:hAnsi="David" w:cs="David"/>
                 <w:i w:val="0"/>
                 <w:rtl/>
-                <w:lang w:val="en-US" w:bidi="he-IL"/>
+                <w:lang w:bidi="he-IL"/>
               </w:rPr>
             </w:pPr>
           </w:p>
@@ -12545,7 +12525,7 @@
                 <w:rFonts w:ascii="David" w:eastAsiaTheme="minorEastAsia" w:hAnsi="David" w:cs="David"/>
                 <w:i w:val="0"/>
                 <w:rtl/>
-                <w:lang w:val="en-US" w:bidi="he-IL"/>
+                <w:lang w:bidi="he-IL"/>
               </w:rPr>
             </w:pPr>
           </w:p>
@@ -12566,7 +12546,7 @@
                 <w:rFonts w:ascii="David" w:eastAsiaTheme="minorEastAsia" w:hAnsi="David" w:cs="David"/>
                 <w:i w:val="0"/>
                 <w:rtl/>
-                <w:lang w:val="en-US" w:bidi="he-IL"/>
+                <w:lang w:bidi="he-IL"/>
               </w:rPr>
             </w:pPr>
           </w:p>
@@ -12587,7 +12567,7 @@
                 <w:rFonts w:ascii="David" w:eastAsiaTheme="minorEastAsia" w:hAnsi="David" w:cs="David"/>
                 <w:i w:val="0"/>
                 <w:rtl/>
-                <w:lang w:val="en-US" w:bidi="he-IL"/>
+                <w:lang w:bidi="he-IL"/>
               </w:rPr>
             </w:pPr>
           </w:p>
@@ -12608,7 +12588,7 @@
                 <w:rFonts w:ascii="David" w:eastAsiaTheme="minorEastAsia" w:hAnsi="David" w:cs="David"/>
                 <w:i w:val="0"/>
                 <w:rtl/>
-                <w:lang w:val="en-US" w:bidi="he-IL"/>
+                <w:lang w:bidi="he-IL"/>
               </w:rPr>
             </w:pPr>
           </w:p>
@@ -12629,7 +12609,7 @@
                 <w:rFonts w:ascii="David" w:eastAsiaTheme="minorEastAsia" w:hAnsi="David" w:cs="David"/>
                 <w:i w:val="0"/>
                 <w:rtl/>
-                <w:lang w:val="en-US" w:bidi="he-IL"/>
+                <w:lang w:bidi="he-IL"/>
               </w:rPr>
             </w:pPr>
           </w:p>
@@ -12656,7 +12636,7 @@
                 <w:rFonts w:ascii="David" w:eastAsiaTheme="minorEastAsia" w:hAnsi="David" w:cs="David"/>
                 <w:i w:val="0"/>
                 <w:rtl/>
-                <w:lang w:val="en-US" w:bidi="he-IL"/>
+                <w:lang w:bidi="he-IL"/>
               </w:rPr>
             </w:pPr>
             <w:r>
@@ -12664,7 +12644,7 @@
                 <w:rFonts w:ascii="David" w:eastAsiaTheme="minorEastAsia" w:hAnsi="David" w:cs="David"/>
                 <w:i w:val="0"/>
                 <w:rtl/>
-                <w:lang w:val="en-US" w:bidi="he-IL"/>
+                <w:lang w:bidi="he-IL"/>
               </w:rPr>
               <w:t xml:space="preserve">    </w:t>
             </w:r>
@@ -12686,7 +12666,7 @@
                 <w:rFonts w:ascii="David" w:eastAsiaTheme="minorEastAsia" w:hAnsi="David" w:cs="David"/>
                 <w:i w:val="0"/>
                 <w:rtl/>
-                <w:lang w:val="en-US" w:bidi="he-IL"/>
+                <w:lang w:bidi="he-IL"/>
               </w:rPr>
             </w:pPr>
           </w:p>
@@ -12707,7 +12687,7 @@
                 <w:rFonts w:ascii="David" w:eastAsiaTheme="minorEastAsia" w:hAnsi="David" w:cs="David"/>
                 <w:i w:val="0"/>
                 <w:rtl/>
-                <w:lang w:val="en-US" w:bidi="he-IL"/>
+                <w:lang w:bidi="he-IL"/>
               </w:rPr>
             </w:pPr>
           </w:p>
@@ -12728,7 +12708,7 @@
                 <w:rFonts w:ascii="David" w:eastAsiaTheme="minorEastAsia" w:hAnsi="David" w:cs="David"/>
                 <w:i w:val="0"/>
                 <w:rtl/>
-                <w:lang w:val="en-US" w:bidi="he-IL"/>
+                <w:lang w:bidi="he-IL"/>
               </w:rPr>
             </w:pPr>
           </w:p>
@@ -12749,7 +12729,7 @@
                 <w:rFonts w:ascii="David" w:eastAsiaTheme="minorEastAsia" w:hAnsi="David" w:cs="David"/>
                 <w:i w:val="0"/>
                 <w:rtl/>
-                <w:lang w:val="en-US" w:bidi="he-IL"/>
+                <w:lang w:bidi="he-IL"/>
               </w:rPr>
             </w:pPr>
           </w:p>
@@ -12770,7 +12750,7 @@
                 <w:rFonts w:ascii="David" w:eastAsiaTheme="minorEastAsia" w:hAnsi="David" w:cs="David"/>
                 <w:i w:val="0"/>
                 <w:rtl/>
-                <w:lang w:val="en-US" w:bidi="he-IL"/>
+                <w:lang w:bidi="he-IL"/>
               </w:rPr>
             </w:pPr>
           </w:p>
@@ -12791,7 +12771,7 @@
                 <w:rFonts w:ascii="David" w:eastAsiaTheme="minorEastAsia" w:hAnsi="David" w:cs="David"/>
                 <w:i w:val="0"/>
                 <w:rtl/>
-                <w:lang w:val="en-US" w:bidi="he-IL"/>
+                <w:lang w:bidi="he-IL"/>
               </w:rPr>
             </w:pPr>
           </w:p>
@@ -12818,7 +12798,7 @@
                 <w:rFonts w:ascii="David" w:eastAsiaTheme="minorEastAsia" w:hAnsi="David" w:cs="David"/>
                 <w:i w:val="0"/>
                 <w:rtl/>
-                <w:lang w:val="en-US" w:bidi="he-IL"/>
+                <w:lang w:bidi="he-IL"/>
               </w:rPr>
             </w:pPr>
             <w:r>
@@ -12826,7 +12806,7 @@
                 <w:rFonts w:ascii="David" w:eastAsiaTheme="minorEastAsia" w:hAnsi="David" w:cs="David"/>
                 <w:i w:val="0"/>
                 <w:rtl/>
-                <w:lang w:val="en-US" w:bidi="he-IL"/>
+                <w:lang w:bidi="he-IL"/>
               </w:rPr>
               <w:t xml:space="preserve"> </w:t>
             </w:r>
@@ -12848,7 +12828,7 @@
                 <w:rFonts w:ascii="David" w:eastAsiaTheme="minorEastAsia" w:hAnsi="David" w:cs="David"/>
                 <w:i w:val="0"/>
                 <w:rtl/>
-                <w:lang w:val="en-US" w:bidi="he-IL"/>
+                <w:lang w:bidi="he-IL"/>
               </w:rPr>
             </w:pPr>
           </w:p>
@@ -12869,7 +12849,7 @@
                 <w:rFonts w:ascii="David" w:eastAsiaTheme="minorEastAsia" w:hAnsi="David" w:cs="David"/>
                 <w:i w:val="0"/>
                 <w:rtl/>
-                <w:lang w:val="en-US" w:bidi="he-IL"/>
+                <w:lang w:bidi="he-IL"/>
               </w:rPr>
             </w:pPr>
           </w:p>
@@ -12891,7 +12871,7 @@
                 <w:rFonts w:ascii="David" w:eastAsiaTheme="minorEastAsia" w:hAnsi="David" w:cs="David"/>
                 <w:i w:val="0"/>
                 <w:rtl/>
-                <w:lang w:val="en-US" w:bidi="he-IL"/>
+                <w:lang w:bidi="he-IL"/>
               </w:rPr>
             </w:pPr>
             <w:r>
@@ -12899,7 +12879,7 @@
                 <w:rFonts w:ascii="David" w:eastAsiaTheme="minorEastAsia" w:hAnsi="David" w:cs="David"/>
                 <w:i w:val="0"/>
                 <w:rtl/>
-                <w:lang w:val="en-US" w:bidi="he-IL"/>
+                <w:lang w:bidi="he-IL"/>
               </w:rPr>
               <w:t>4</w:t>
             </w:r>
@@ -12921,7 +12901,7 @@
                 <w:rFonts w:ascii="David" w:eastAsiaTheme="minorEastAsia" w:hAnsi="David" w:cs="David"/>
                 <w:i w:val="0"/>
                 <w:rtl/>
-                <w:lang w:val="en-US" w:bidi="he-IL"/>
+                <w:lang w:bidi="he-IL"/>
               </w:rPr>
             </w:pPr>
           </w:p>
@@ -12942,7 +12922,7 @@
                 <w:rFonts w:ascii="David" w:eastAsiaTheme="minorEastAsia" w:hAnsi="David" w:cs="David"/>
                 <w:i w:val="0"/>
                 <w:rtl/>
-                <w:lang w:val="en-US" w:bidi="he-IL"/>
+                <w:lang w:bidi="he-IL"/>
               </w:rPr>
             </w:pPr>
           </w:p>
@@ -12963,7 +12943,7 @@
                 <w:rFonts w:ascii="David" w:eastAsiaTheme="minorEastAsia" w:hAnsi="David" w:cs="David"/>
                 <w:i w:val="0"/>
                 <w:rtl/>
-                <w:lang w:val="en-US" w:bidi="he-IL"/>
+                <w:lang w:bidi="he-IL"/>
               </w:rPr>
             </w:pPr>
           </w:p>
@@ -12989,7 +12969,7 @@
                 <w:rFonts w:ascii="David" w:eastAsiaTheme="minorEastAsia" w:hAnsi="David" w:cs="David"/>
                 <w:i w:val="0"/>
                 <w:rtl/>
-                <w:lang w:val="en-US" w:bidi="he-IL"/>
+                <w:lang w:bidi="he-IL"/>
               </w:rPr>
             </w:pPr>
           </w:p>
@@ -13010,7 +12990,7 @@
                 <w:rFonts w:ascii="David" w:eastAsiaTheme="minorEastAsia" w:hAnsi="David" w:cs="David"/>
                 <w:i w:val="0"/>
                 <w:rtl/>
-                <w:lang w:val="en-US" w:bidi="he-IL"/>
+                <w:lang w:bidi="he-IL"/>
               </w:rPr>
             </w:pPr>
           </w:p>
@@ -13031,7 +13011,7 @@
                 <w:rFonts w:ascii="David" w:eastAsiaTheme="minorEastAsia" w:hAnsi="David" w:cs="David"/>
                 <w:i w:val="0"/>
                 <w:rtl/>
-                <w:lang w:val="en-US" w:bidi="he-IL"/>
+                <w:lang w:bidi="he-IL"/>
               </w:rPr>
             </w:pPr>
           </w:p>
@@ -13052,7 +13032,7 @@
                 <w:rFonts w:ascii="David" w:eastAsiaTheme="minorEastAsia" w:hAnsi="David" w:cs="David"/>
                 <w:i w:val="0"/>
                 <w:rtl/>
-                <w:lang w:val="en-US" w:bidi="he-IL"/>
+                <w:lang w:bidi="he-IL"/>
               </w:rPr>
             </w:pPr>
           </w:p>
@@ -13073,7 +13053,7 @@
                 <w:rFonts w:ascii="David" w:eastAsiaTheme="minorEastAsia" w:hAnsi="David" w:cs="David"/>
                 <w:i w:val="0"/>
                 <w:rtl/>
-                <w:lang w:val="en-US" w:bidi="he-IL"/>
+                <w:lang w:bidi="he-IL"/>
               </w:rPr>
             </w:pPr>
           </w:p>
@@ -13094,7 +13074,7 @@
                 <w:rFonts w:ascii="David" w:eastAsiaTheme="minorEastAsia" w:hAnsi="David" w:cs="David"/>
                 <w:i w:val="0"/>
                 <w:rtl/>
-                <w:lang w:val="en-US" w:bidi="he-IL"/>
+                <w:lang w:bidi="he-IL"/>
               </w:rPr>
             </w:pPr>
           </w:p>
@@ -13115,7 +13095,7 @@
                 <w:rFonts w:ascii="David" w:eastAsiaTheme="minorEastAsia" w:hAnsi="David" w:cs="David"/>
                 <w:i w:val="0"/>
                 <w:rtl/>
-                <w:lang w:val="en-US" w:bidi="he-IL"/>
+                <w:lang w:bidi="he-IL"/>
               </w:rPr>
             </w:pPr>
           </w:p>
@@ -13141,7 +13121,7 @@
                 <w:rFonts w:ascii="David" w:eastAsiaTheme="minorEastAsia" w:hAnsi="David" w:cs="David"/>
                 <w:i w:val="0"/>
                 <w:rtl/>
-                <w:lang w:val="en-US" w:bidi="he-IL"/>
+                <w:lang w:bidi="he-IL"/>
               </w:rPr>
             </w:pPr>
           </w:p>
@@ -13162,7 +13142,7 @@
                 <w:rFonts w:ascii="David" w:eastAsiaTheme="minorEastAsia" w:hAnsi="David" w:cs="David"/>
                 <w:i w:val="0"/>
                 <w:rtl/>
-                <w:lang w:val="en-US" w:bidi="he-IL"/>
+                <w:lang w:bidi="he-IL"/>
               </w:rPr>
             </w:pPr>
           </w:p>
@@ -13183,7 +13163,7 @@
                 <w:rFonts w:ascii="David" w:eastAsiaTheme="minorEastAsia" w:hAnsi="David" w:cs="David"/>
                 <w:i w:val="0"/>
                 <w:rtl/>
-                <w:lang w:val="en-US" w:bidi="he-IL"/>
+                <w:lang w:bidi="he-IL"/>
               </w:rPr>
             </w:pPr>
           </w:p>
@@ -13205,7 +13185,7 @@
                 <w:rFonts w:ascii="David" w:eastAsiaTheme="minorEastAsia" w:hAnsi="David" w:cs="David"/>
                 <w:i w:val="0"/>
                 <w:rtl/>
-                <w:lang w:val="en-US" w:bidi="he-IL"/>
+                <w:lang w:bidi="he-IL"/>
               </w:rPr>
             </w:pPr>
             <w:r>
@@ -13213,7 +13193,7 @@
                 <w:rFonts w:ascii="David" w:eastAsiaTheme="minorEastAsia" w:hAnsi="David" w:cs="David"/>
                 <w:i w:val="0"/>
                 <w:rtl/>
-                <w:lang w:val="en-US" w:bidi="he-IL"/>
+                <w:lang w:bidi="he-IL"/>
               </w:rPr>
               <w:t>3,1</w:t>
             </w:r>
@@ -13235,7 +13215,7 @@
                 <w:rFonts w:ascii="David" w:eastAsiaTheme="minorEastAsia" w:hAnsi="David" w:cs="David"/>
                 <w:i w:val="0"/>
                 <w:rtl/>
-                <w:lang w:val="en-US" w:bidi="he-IL"/>
+                <w:lang w:bidi="he-IL"/>
               </w:rPr>
             </w:pPr>
           </w:p>
@@ -13256,7 +13236,7 @@
                 <w:rFonts w:ascii="David" w:eastAsiaTheme="minorEastAsia" w:hAnsi="David" w:cs="David"/>
                 <w:i w:val="0"/>
                 <w:rtl/>
-                <w:lang w:val="en-US" w:bidi="he-IL"/>
+                <w:lang w:bidi="he-IL"/>
               </w:rPr>
             </w:pPr>
           </w:p>
@@ -13277,7 +13257,7 @@
                 <w:rFonts w:ascii="David" w:eastAsiaTheme="minorEastAsia" w:hAnsi="David" w:cs="David"/>
                 <w:i w:val="0"/>
                 <w:rtl/>
-                <w:lang w:val="en-US" w:bidi="he-IL"/>
+                <w:lang w:bidi="he-IL"/>
               </w:rPr>
             </w:pPr>
           </w:p>
@@ -13303,7 +13283,7 @@
                 <w:rFonts w:ascii="David" w:eastAsiaTheme="minorEastAsia" w:hAnsi="David" w:cs="David"/>
                 <w:i w:val="0"/>
                 <w:rtl/>
-                <w:lang w:val="en-US" w:bidi="he-IL"/>
+                <w:lang w:bidi="he-IL"/>
               </w:rPr>
             </w:pPr>
           </w:p>
@@ -13324,7 +13304,7 @@
                 <w:rFonts w:ascii="David" w:eastAsiaTheme="minorEastAsia" w:hAnsi="David" w:cs="David"/>
                 <w:i w:val="0"/>
                 <w:rtl/>
-                <w:lang w:val="en-US" w:bidi="he-IL"/>
+                <w:lang w:bidi="he-IL"/>
               </w:rPr>
             </w:pPr>
           </w:p>
@@ -13345,7 +13325,7 @@
                 <w:rFonts w:ascii="David" w:eastAsiaTheme="minorEastAsia" w:hAnsi="David" w:cs="David"/>
                 <w:i w:val="0"/>
                 <w:rtl/>
-                <w:lang w:val="en-US" w:bidi="he-IL"/>
+                <w:lang w:bidi="he-IL"/>
               </w:rPr>
             </w:pPr>
           </w:p>
@@ -13366,7 +13346,7 @@
                 <w:rFonts w:ascii="David" w:eastAsiaTheme="minorEastAsia" w:hAnsi="David" w:cs="David"/>
                 <w:i w:val="0"/>
                 <w:rtl/>
-                <w:lang w:val="en-US" w:bidi="he-IL"/>
+                <w:lang w:bidi="he-IL"/>
               </w:rPr>
             </w:pPr>
           </w:p>
@@ -13387,7 +13367,7 @@
                 <w:rFonts w:ascii="David" w:eastAsiaTheme="minorEastAsia" w:hAnsi="David" w:cs="David"/>
                 <w:i w:val="0"/>
                 <w:rtl/>
-                <w:lang w:val="en-US" w:bidi="he-IL"/>
+                <w:lang w:bidi="he-IL"/>
               </w:rPr>
             </w:pPr>
           </w:p>
@@ -13408,7 +13388,7 @@
                 <w:rFonts w:ascii="David" w:eastAsiaTheme="minorEastAsia" w:hAnsi="David" w:cs="David"/>
                 <w:i w:val="0"/>
                 <w:rtl/>
-                <w:lang w:val="en-US" w:bidi="he-IL"/>
+                <w:lang w:bidi="he-IL"/>
               </w:rPr>
             </w:pPr>
           </w:p>
@@ -13429,7 +13409,7 @@
                 <w:rFonts w:ascii="David" w:eastAsiaTheme="minorEastAsia" w:hAnsi="David" w:cs="David"/>
                 <w:i w:val="0"/>
                 <w:rtl/>
-                <w:lang w:val="en-US" w:bidi="he-IL"/>
+                <w:lang w:bidi="he-IL"/>
               </w:rPr>
             </w:pPr>
           </w:p>
@@ -13455,7 +13435,7 @@
                 <w:rFonts w:ascii="David" w:eastAsiaTheme="minorEastAsia" w:hAnsi="David" w:cs="David"/>
                 <w:i w:val="0"/>
                 <w:rtl/>
-                <w:lang w:val="en-US" w:bidi="he-IL"/>
+                <w:lang w:bidi="he-IL"/>
               </w:rPr>
             </w:pPr>
           </w:p>
@@ -13476,7 +13456,7 @@
                 <w:rFonts w:ascii="David" w:eastAsiaTheme="minorEastAsia" w:hAnsi="David" w:cs="David"/>
                 <w:i w:val="0"/>
                 <w:rtl/>
-                <w:lang w:val="en-US" w:bidi="he-IL"/>
+                <w:lang w:bidi="he-IL"/>
               </w:rPr>
             </w:pPr>
           </w:p>
@@ -13497,7 +13477,7 @@
                 <w:rFonts w:ascii="David" w:eastAsiaTheme="minorEastAsia" w:hAnsi="David" w:cs="David"/>
                 <w:i w:val="0"/>
                 <w:rtl/>
-                <w:lang w:val="en-US" w:bidi="he-IL"/>
+                <w:lang w:bidi="he-IL"/>
               </w:rPr>
             </w:pPr>
           </w:p>
@@ -13518,7 +13498,7 @@
               <w:rPr>
                 <w:rFonts w:ascii="David" w:eastAsiaTheme="minorEastAsia" w:hAnsi="David" w:cs="David"/>
                 <w:rtl/>
-                <w:lang w:val="en-US" w:bidi="he-IL"/>
+                <w:lang w:bidi="he-IL"/>
               </w:rPr>
             </w:pPr>
             <w:r>
@@ -13526,7 +13506,7 @@
                 <w:rFonts w:ascii="David" w:eastAsiaTheme="minorEastAsia" w:hAnsi="David" w:cs="David"/>
                 <w:i w:val="0"/>
                 <w:rtl/>
-                <w:lang w:val="en-US" w:bidi="he-IL"/>
+                <w:lang w:bidi="he-IL"/>
               </w:rPr>
               <w:t>2</w:t>
             </w:r>
@@ -13547,7 +13527,7 @@
               <w:rPr>
                 <w:rFonts w:ascii="David" w:eastAsiaTheme="minorEastAsia" w:hAnsi="David" w:cs="David"/>
                 <w:i w:val="0"/>
-                <w:lang w:val="en-US" w:bidi="he-IL"/>
+                <w:lang w:bidi="he-IL"/>
               </w:rPr>
             </w:pPr>
           </w:p>
@@ -13568,7 +13548,7 @@
                 <w:rFonts w:ascii="David" w:eastAsiaTheme="minorEastAsia" w:hAnsi="David" w:cs="David"/>
                 <w:i w:val="0"/>
                 <w:rtl/>
-                <w:lang w:val="en-US" w:bidi="he-IL"/>
+                <w:lang w:bidi="he-IL"/>
               </w:rPr>
             </w:pPr>
           </w:p>
@@ -13589,7 +13569,7 @@
                 <w:rFonts w:ascii="David" w:eastAsiaTheme="minorEastAsia" w:hAnsi="David" w:cs="David"/>
                 <w:i w:val="0"/>
                 <w:rtl/>
-                <w:lang w:val="en-US" w:bidi="he-IL"/>
+                <w:lang w:bidi="he-IL"/>
               </w:rPr>
             </w:pPr>
           </w:p>
@@ -13846,7 +13826,7 @@
                 <w:rFonts w:ascii="David" w:eastAsiaTheme="minorEastAsia" w:hAnsi="David" w:cs="David"/>
                 <w:i w:val="0"/>
                 <w:rtl/>
-                <w:lang w:val="en-US" w:bidi="he-IL"/>
+                <w:lang w:bidi="he-IL"/>
               </w:rPr>
             </w:pPr>
             <w:bookmarkStart w:id="0" w:name="_Hlk89613487"/>
@@ -13868,7 +13848,7 @@
                 <w:rFonts w:ascii="David" w:eastAsiaTheme="minorEastAsia" w:hAnsi="David" w:cs="David"/>
                 <w:i w:val="0"/>
                 <w:rtl/>
-                <w:lang w:val="en-US" w:bidi="he-IL"/>
+                <w:lang w:bidi="he-IL"/>
               </w:rPr>
             </w:pPr>
           </w:p>
@@ -13889,7 +13869,7 @@
                 <w:rFonts w:ascii="David" w:eastAsiaTheme="minorEastAsia" w:hAnsi="David" w:cs="David"/>
                 <w:i w:val="0"/>
                 <w:rtl/>
-                <w:lang w:val="en-US" w:bidi="he-IL"/>
+                <w:lang w:bidi="he-IL"/>
               </w:rPr>
             </w:pPr>
           </w:p>
@@ -13910,7 +13890,7 @@
                 <w:rFonts w:ascii="David" w:eastAsiaTheme="minorEastAsia" w:hAnsi="David" w:cs="David"/>
                 <w:i w:val="0"/>
                 <w:rtl/>
-                <w:lang w:val="en-US" w:bidi="he-IL"/>
+                <w:lang w:bidi="he-IL"/>
               </w:rPr>
             </w:pPr>
           </w:p>
@@ -13931,7 +13911,7 @@
                 <w:rFonts w:ascii="David" w:eastAsiaTheme="minorEastAsia" w:hAnsi="David" w:cs="David"/>
                 <w:i w:val="0"/>
                 <w:rtl/>
-                <w:lang w:val="en-US" w:bidi="he-IL"/>
+                <w:lang w:bidi="he-IL"/>
               </w:rPr>
             </w:pPr>
           </w:p>
@@ -13952,7 +13932,7 @@
                 <w:rFonts w:ascii="David" w:eastAsiaTheme="minorEastAsia" w:hAnsi="David" w:cs="David"/>
                 <w:i w:val="0"/>
                 <w:rtl/>
-                <w:lang w:val="en-US" w:bidi="he-IL"/>
+                <w:lang w:bidi="he-IL"/>
               </w:rPr>
             </w:pPr>
           </w:p>
@@ -13973,7 +13953,7 @@
                 <w:rFonts w:ascii="David" w:eastAsiaTheme="minorEastAsia" w:hAnsi="David" w:cs="David"/>
                 <w:i w:val="0"/>
                 <w:rtl/>
-                <w:lang w:val="en-US" w:bidi="he-IL"/>
+                <w:lang w:bidi="he-IL"/>
               </w:rPr>
             </w:pPr>
           </w:p>
@@ -14000,13 +13980,13 @@
                 <w:rFonts w:ascii="David" w:eastAsiaTheme="minorEastAsia" w:hAnsi="David" w:cs="David"/>
                 <w:i w:val="0"/>
                 <w:rtl/>
-                <w:lang w:val="en-US" w:bidi="he-IL"/>
+                <w:lang w:bidi="he-IL"/>
               </w:rPr>
             </w:pPr>
             <w:r>
               <w:rPr>
                 <w:rFonts w:ascii="David" w:eastAsiaTheme="minorEastAsia" w:hAnsi="David" w:cs="David"/>
-                <w:lang w:val="en-US" w:bidi="he-IL"/>
+                <w:lang w:bidi="he-IL"/>
               </w:rPr>
               <w:t xml:space="preserve"> </w:t>
             </w:r>
@@ -14015,7 +13995,7 @@
                 <w:rFonts w:ascii="David" w:eastAsiaTheme="minorEastAsia" w:hAnsi="David" w:cs="David"/>
                 <w:i w:val="0"/>
                 <w:rtl/>
-                <w:lang w:val="en-US" w:bidi="he-IL"/>
+                <w:lang w:bidi="he-IL"/>
               </w:rPr>
               <w:t xml:space="preserve">   </w:t>
             </w:r>
@@ -14037,7 +14017,7 @@
                 <w:rFonts w:ascii="David" w:eastAsiaTheme="minorEastAsia" w:hAnsi="David" w:cs="David"/>
                 <w:i w:val="0"/>
                 <w:rtl/>
-                <w:lang w:val="en-US" w:bidi="he-IL"/>
+                <w:lang w:bidi="he-IL"/>
               </w:rPr>
             </w:pPr>
           </w:p>
@@ -14058,7 +14038,7 @@
                 <w:rFonts w:ascii="David" w:eastAsiaTheme="minorEastAsia" w:hAnsi="David" w:cs="David"/>
                 <w:i w:val="0"/>
                 <w:rtl/>
-                <w:lang w:val="en-US" w:bidi="he-IL"/>
+                <w:lang w:bidi="he-IL"/>
               </w:rPr>
             </w:pPr>
           </w:p>
@@ -14079,7 +14059,7 @@
                 <w:rFonts w:ascii="David" w:eastAsiaTheme="minorEastAsia" w:hAnsi="David" w:cs="David"/>
                 <w:i w:val="0"/>
                 <w:rtl/>
-                <w:lang w:val="en-US" w:bidi="he-IL"/>
+                <w:lang w:bidi="he-IL"/>
               </w:rPr>
             </w:pPr>
           </w:p>
@@ -14100,7 +14080,7 @@
                 <w:rFonts w:ascii="David" w:eastAsiaTheme="minorEastAsia" w:hAnsi="David" w:cs="David"/>
                 <w:i w:val="0"/>
                 <w:rtl/>
-                <w:lang w:val="en-US" w:bidi="he-IL"/>
+                <w:lang w:bidi="he-IL"/>
               </w:rPr>
             </w:pPr>
           </w:p>
@@ -14121,7 +14101,7 @@
                 <w:rFonts w:ascii="David" w:eastAsiaTheme="minorEastAsia" w:hAnsi="David" w:cs="David"/>
                 <w:i w:val="0"/>
                 <w:rtl/>
-                <w:lang w:val="en-US" w:bidi="he-IL"/>
+                <w:lang w:bidi="he-IL"/>
               </w:rPr>
             </w:pPr>
           </w:p>
@@ -14142,7 +14122,7 @@
                 <w:rFonts w:ascii="David" w:eastAsiaTheme="minorEastAsia" w:hAnsi="David" w:cs="David"/>
                 <w:i w:val="0"/>
                 <w:rtl/>
-                <w:lang w:val="en-US" w:bidi="he-IL"/>
+                <w:lang w:bidi="he-IL"/>
               </w:rPr>
             </w:pPr>
           </w:p>
@@ -14168,7 +14148,7 @@
                 <w:rFonts w:ascii="David" w:eastAsiaTheme="minorEastAsia" w:hAnsi="David" w:cs="David"/>
                 <w:i w:val="0"/>
                 <w:rtl/>
-                <w:lang w:val="en-US" w:bidi="he-IL"/>
+                <w:lang w:bidi="he-IL"/>
               </w:rPr>
             </w:pPr>
           </w:p>
@@ -14189,7 +14169,7 @@
                 <w:rFonts w:ascii="David" w:eastAsiaTheme="minorEastAsia" w:hAnsi="David" w:cs="David"/>
                 <w:i w:val="0"/>
                 <w:rtl/>
-                <w:lang w:val="en-US" w:bidi="he-IL"/>
+                <w:lang w:bidi="he-IL"/>
               </w:rPr>
             </w:pPr>
           </w:p>
@@ -14210,7 +14190,7 @@
                 <w:rFonts w:ascii="David" w:eastAsiaTheme="minorEastAsia" w:hAnsi="David" w:cs="David"/>
                 <w:i w:val="0"/>
                 <w:rtl/>
-                <w:lang w:val="en-US" w:bidi="he-IL"/>
+                <w:lang w:bidi="he-IL"/>
               </w:rPr>
             </w:pPr>
           </w:p>
@@ -14232,7 +14212,7 @@
                 <w:rFonts w:ascii="David" w:eastAsiaTheme="minorEastAsia" w:hAnsi="David" w:cs="David"/>
                 <w:i w:val="0"/>
                 <w:rtl/>
-                <w:lang w:val="en-US" w:bidi="he-IL"/>
+                <w:lang w:bidi="he-IL"/>
               </w:rPr>
             </w:pPr>
             <w:r>
@@ -14240,7 +14220,7 @@
                 <w:rFonts w:ascii="David" w:eastAsiaTheme="minorEastAsia" w:hAnsi="David" w:cs="David"/>
                 <w:i w:val="0"/>
                 <w:rtl/>
-                <w:lang w:val="en-US" w:bidi="he-IL"/>
+                <w:lang w:bidi="he-IL"/>
               </w:rPr>
               <w:t>4</w:t>
             </w:r>
@@ -14262,7 +14242,7 @@
                 <w:rFonts w:ascii="David" w:eastAsiaTheme="minorEastAsia" w:hAnsi="David" w:cs="David"/>
                 <w:i w:val="0"/>
                 <w:rtl/>
-                <w:lang w:val="en-US" w:bidi="he-IL"/>
+                <w:lang w:bidi="he-IL"/>
               </w:rPr>
             </w:pPr>
           </w:p>
@@ -14283,7 +14263,7 @@
                 <w:rFonts w:ascii="David" w:eastAsiaTheme="minorEastAsia" w:hAnsi="David" w:cs="David"/>
                 <w:i w:val="0"/>
                 <w:rtl/>
-                <w:lang w:val="en-US" w:bidi="he-IL"/>
+                <w:lang w:bidi="he-IL"/>
               </w:rPr>
             </w:pPr>
           </w:p>
@@ -14304,7 +14284,7 @@
                 <w:rFonts w:ascii="David" w:eastAsiaTheme="minorEastAsia" w:hAnsi="David" w:cs="David"/>
                 <w:i w:val="0"/>
                 <w:rtl/>
-                <w:lang w:val="en-US" w:bidi="he-IL"/>
+                <w:lang w:bidi="he-IL"/>
               </w:rPr>
             </w:pPr>
           </w:p>
@@ -14330,7 +14310,7 @@
                 <w:rFonts w:ascii="David" w:eastAsiaTheme="minorEastAsia" w:hAnsi="David" w:cs="David"/>
                 <w:i w:val="0"/>
                 <w:rtl/>
-                <w:lang w:val="en-US" w:bidi="he-IL"/>
+                <w:lang w:bidi="he-IL"/>
               </w:rPr>
             </w:pPr>
           </w:p>
@@ -14351,7 +14331,7 @@
                 <w:rFonts w:ascii="David" w:eastAsiaTheme="minorEastAsia" w:hAnsi="David" w:cs="David"/>
                 <w:i w:val="0"/>
                 <w:rtl/>
-                <w:lang w:val="en-US" w:bidi="he-IL"/>
+                <w:lang w:bidi="he-IL"/>
               </w:rPr>
             </w:pPr>
           </w:p>
@@ -14372,7 +14352,7 @@
                 <w:rFonts w:ascii="David" w:eastAsiaTheme="minorEastAsia" w:hAnsi="David" w:cs="David"/>
                 <w:i w:val="0"/>
                 <w:rtl/>
-                <w:lang w:val="en-US" w:bidi="he-IL"/>
+                <w:lang w:bidi="he-IL"/>
               </w:rPr>
             </w:pPr>
           </w:p>
@@ -14393,7 +14373,7 @@
                 <w:rFonts w:ascii="David" w:eastAsiaTheme="minorEastAsia" w:hAnsi="David" w:cs="David"/>
                 <w:i w:val="0"/>
                 <w:rtl/>
-                <w:lang w:val="en-US" w:bidi="he-IL"/>
+                <w:lang w:bidi="he-IL"/>
               </w:rPr>
             </w:pPr>
           </w:p>
@@ -14414,7 +14394,7 @@
                 <w:rFonts w:ascii="David" w:eastAsiaTheme="minorEastAsia" w:hAnsi="David" w:cs="David"/>
                 <w:i w:val="0"/>
                 <w:rtl/>
-                <w:lang w:val="en-US" w:bidi="he-IL"/>
+                <w:lang w:bidi="he-IL"/>
               </w:rPr>
             </w:pPr>
           </w:p>
@@ -14435,7 +14415,7 @@
                 <w:rFonts w:ascii="David" w:eastAsiaTheme="minorEastAsia" w:hAnsi="David" w:cs="David"/>
                 <w:i w:val="0"/>
                 <w:rtl/>
-                <w:lang w:val="en-US" w:bidi="he-IL"/>
+                <w:lang w:bidi="he-IL"/>
               </w:rPr>
             </w:pPr>
           </w:p>
@@ -14456,7 +14436,7 @@
                 <w:rFonts w:ascii="David" w:eastAsiaTheme="minorEastAsia" w:hAnsi="David" w:cs="David"/>
                 <w:i w:val="0"/>
                 <w:rtl/>
-                <w:lang w:val="en-US" w:bidi="he-IL"/>
+                <w:lang w:bidi="he-IL"/>
               </w:rPr>
             </w:pPr>
           </w:p>
@@ -14482,7 +14462,7 @@
                 <w:rFonts w:ascii="David" w:eastAsiaTheme="minorEastAsia" w:hAnsi="David" w:cs="David"/>
                 <w:i w:val="0"/>
                 <w:rtl/>
-                <w:lang w:val="en-US" w:bidi="he-IL"/>
+                <w:lang w:bidi="he-IL"/>
               </w:rPr>
             </w:pPr>
           </w:p>
@@ -14503,7 +14483,7 @@
                 <w:rFonts w:ascii="David" w:eastAsiaTheme="minorEastAsia" w:hAnsi="David" w:cs="David"/>
                 <w:i w:val="0"/>
                 <w:rtl/>
-                <w:lang w:val="en-US" w:bidi="he-IL"/>
+                <w:lang w:bidi="he-IL"/>
               </w:rPr>
             </w:pPr>
           </w:p>
@@ -14524,7 +14504,7 @@
                 <w:rFonts w:ascii="David" w:eastAsiaTheme="minorEastAsia" w:hAnsi="David" w:cs="David"/>
                 <w:i w:val="0"/>
                 <w:rtl/>
-                <w:lang w:val="en-US" w:bidi="he-IL"/>
+                <w:lang w:bidi="he-IL"/>
               </w:rPr>
             </w:pPr>
           </w:p>
@@ -14546,7 +14526,7 @@
                 <w:rFonts w:ascii="David" w:eastAsiaTheme="minorEastAsia" w:hAnsi="David" w:cs="David"/>
                 <w:i w:val="0"/>
                 <w:rtl/>
-                <w:lang w:val="en-US" w:bidi="he-IL"/>
+                <w:lang w:bidi="he-IL"/>
               </w:rPr>
             </w:pPr>
             <w:r>
@@ -14554,7 +14534,7 @@
                 <w:rFonts w:ascii="David" w:eastAsiaTheme="minorEastAsia" w:hAnsi="David" w:cs="David"/>
                 <w:i w:val="0"/>
                 <w:rtl/>
-                <w:lang w:val="en-US" w:bidi="he-IL"/>
+                <w:lang w:bidi="he-IL"/>
               </w:rPr>
               <w:t>3</w:t>
             </w:r>
@@ -14576,7 +14556,7 @@
                 <w:rFonts w:ascii="David" w:eastAsiaTheme="minorEastAsia" w:hAnsi="David" w:cs="David"/>
                 <w:i w:val="0"/>
                 <w:rtl/>
-                <w:lang w:val="en-US" w:bidi="he-IL"/>
+                <w:lang w:bidi="he-IL"/>
               </w:rPr>
             </w:pPr>
           </w:p>
@@ -14597,7 +14577,7 @@
                 <w:rFonts w:ascii="David" w:eastAsiaTheme="minorEastAsia" w:hAnsi="David" w:cs="David"/>
                 <w:i w:val="0"/>
                 <w:rtl/>
-                <w:lang w:val="en-US" w:bidi="he-IL"/>
+                <w:lang w:bidi="he-IL"/>
               </w:rPr>
             </w:pPr>
           </w:p>
@@ -14618,7 +14598,7 @@
                 <w:rFonts w:ascii="David" w:eastAsiaTheme="minorEastAsia" w:hAnsi="David" w:cs="David"/>
                 <w:i w:val="0"/>
                 <w:rtl/>
-                <w:lang w:val="en-US" w:bidi="he-IL"/>
+                <w:lang w:bidi="he-IL"/>
               </w:rPr>
             </w:pPr>
           </w:p>
@@ -14644,7 +14624,7 @@
                 <w:rFonts w:ascii="David" w:eastAsiaTheme="minorEastAsia" w:hAnsi="David" w:cs="David"/>
                 <w:i w:val="0"/>
                 <w:rtl/>
-                <w:lang w:val="en-US" w:bidi="he-IL"/>
+                <w:lang w:bidi="he-IL"/>
               </w:rPr>
             </w:pPr>
           </w:p>
@@ -14665,7 +14645,7 @@
                 <w:rFonts w:ascii="David" w:eastAsiaTheme="minorEastAsia" w:hAnsi="David" w:cs="David"/>
                 <w:i w:val="0"/>
                 <w:rtl/>
-                <w:lang w:val="en-US" w:bidi="he-IL"/>
+                <w:lang w:bidi="he-IL"/>
               </w:rPr>
             </w:pPr>
           </w:p>
@@ -14687,7 +14667,7 @@
                 <w:rFonts w:ascii="David" w:eastAsiaTheme="minorEastAsia" w:hAnsi="David" w:cs="David"/>
                 <w:i w:val="0"/>
                 <w:rtl/>
-                <w:lang w:val="en-US" w:bidi="he-IL"/>
+                <w:lang w:bidi="he-IL"/>
               </w:rPr>
             </w:pPr>
             <w:r>
@@ -14695,7 +14675,7 @@
                 <w:rFonts w:ascii="David" w:eastAsiaTheme="minorEastAsia" w:hAnsi="David" w:cs="David"/>
                 <w:i w:val="0"/>
                 <w:rtl/>
-                <w:lang w:val="en-US" w:bidi="he-IL"/>
+                <w:lang w:bidi="he-IL"/>
               </w:rPr>
               <w:t>1</w:t>
             </w:r>
@@ -14717,7 +14697,7 @@
                 <w:rFonts w:ascii="David" w:eastAsiaTheme="minorEastAsia" w:hAnsi="David" w:cs="David"/>
                 <w:i w:val="0"/>
                 <w:rtl/>
-                <w:lang w:val="en-US" w:bidi="he-IL"/>
+                <w:lang w:bidi="he-IL"/>
               </w:rPr>
             </w:pPr>
           </w:p>
@@ -14739,7 +14719,7 @@
                 <w:rFonts w:ascii="David" w:eastAsiaTheme="minorEastAsia" w:hAnsi="David" w:cs="David"/>
                 <w:i w:val="0"/>
                 <w:rtl/>
-                <w:lang w:val="en-US" w:bidi="he-IL"/>
+                <w:lang w:bidi="he-IL"/>
               </w:rPr>
             </w:pPr>
             <w:r>
@@ -14747,7 +14727,7 @@
                 <w:rFonts w:ascii="David" w:eastAsiaTheme="minorEastAsia" w:hAnsi="David" w:cs="David"/>
                 <w:i w:val="0"/>
                 <w:rtl/>
-                <w:lang w:val="en-US" w:bidi="he-IL"/>
+                <w:lang w:bidi="he-IL"/>
               </w:rPr>
               <w:t>2</w:t>
             </w:r>
@@ -14769,7 +14749,7 @@
                 <w:rFonts w:ascii="David" w:eastAsiaTheme="minorEastAsia" w:hAnsi="David" w:cs="David"/>
                 <w:i w:val="0"/>
                 <w:rtl/>
-                <w:lang w:val="en-US" w:bidi="he-IL"/>
+                <w:lang w:bidi="he-IL"/>
               </w:rPr>
             </w:pPr>
           </w:p>
@@ -14790,7 +14770,7 @@
                 <w:rFonts w:ascii="David" w:eastAsiaTheme="minorEastAsia" w:hAnsi="David" w:cs="David"/>
                 <w:i w:val="0"/>
                 <w:rtl/>
-                <w:lang w:val="en-US" w:bidi="he-IL"/>
+                <w:lang w:bidi="he-IL"/>
               </w:rPr>
             </w:pPr>
           </w:p>
@@ -14816,7 +14796,7 @@
                 <w:rFonts w:ascii="David" w:eastAsiaTheme="minorEastAsia" w:hAnsi="David" w:cs="David"/>
                 <w:i w:val="0"/>
                 <w:rtl/>
-                <w:lang w:val="en-US" w:bidi="he-IL"/>
+                <w:lang w:bidi="he-IL"/>
               </w:rPr>
             </w:pPr>
           </w:p>
@@ -14837,7 +14817,7 @@
                 <w:rFonts w:ascii="David" w:eastAsiaTheme="minorEastAsia" w:hAnsi="David" w:cs="David"/>
                 <w:i w:val="0"/>
                 <w:rtl/>
-                <w:lang w:val="en-US" w:bidi="he-IL"/>
+                <w:lang w:bidi="he-IL"/>
               </w:rPr>
             </w:pPr>
           </w:p>
@@ -14858,7 +14838,7 @@
                 <w:rFonts w:ascii="David" w:eastAsiaTheme="minorEastAsia" w:hAnsi="David" w:cs="David"/>
                 <w:i w:val="0"/>
                 <w:rtl/>
-                <w:lang w:val="en-US" w:bidi="he-IL"/>
+                <w:lang w:bidi="he-IL"/>
               </w:rPr>
             </w:pPr>
           </w:p>
@@ -14879,7 +14859,7 @@
                 <w:rFonts w:ascii="David" w:eastAsiaTheme="minorEastAsia" w:hAnsi="David" w:cs="David"/>
                 <w:i w:val="0"/>
                 <w:rtl/>
-                <w:lang w:val="en-US" w:bidi="he-IL"/>
+                <w:lang w:bidi="he-IL"/>
               </w:rPr>
             </w:pPr>
           </w:p>
@@ -14900,7 +14880,7 @@
                 <w:rFonts w:ascii="David" w:eastAsiaTheme="minorEastAsia" w:hAnsi="David" w:cs="David"/>
                 <w:i w:val="0"/>
                 <w:rtl/>
-                <w:lang w:val="en-US" w:bidi="he-IL"/>
+                <w:lang w:bidi="he-IL"/>
               </w:rPr>
             </w:pPr>
           </w:p>
@@ -14921,7 +14901,7 @@
                 <w:rFonts w:ascii="David" w:eastAsiaTheme="minorEastAsia" w:hAnsi="David" w:cs="David"/>
                 <w:i w:val="0"/>
                 <w:rtl/>
-                <w:lang w:val="en-US" w:bidi="he-IL"/>
+                <w:lang w:bidi="he-IL"/>
               </w:rPr>
             </w:pPr>
           </w:p>
@@ -14942,7 +14922,7 @@
                 <w:rFonts w:ascii="David" w:eastAsiaTheme="minorEastAsia" w:hAnsi="David" w:cs="David"/>
                 <w:i w:val="0"/>
                 <w:rtl/>
-                <w:lang w:val="en-US" w:bidi="he-IL"/>
+                <w:lang w:bidi="he-IL"/>
               </w:rPr>
             </w:pPr>
           </w:p>
@@ -14988,7 +14968,7 @@
                 <w:rFonts w:ascii="David" w:eastAsiaTheme="minorEastAsia" w:hAnsi="David" w:cs="David"/>
                 <w:i w:val="0"/>
                 <w:rtl/>
-                <w:lang w:val="en-US" w:bidi="he-IL"/>
+                <w:lang w:bidi="he-IL"/>
               </w:rPr>
             </w:pPr>
           </w:p>
@@ -15009,7 +14989,7 @@
                 <w:rFonts w:ascii="David" w:eastAsiaTheme="minorEastAsia" w:hAnsi="David" w:cs="David"/>
                 <w:i w:val="0"/>
                 <w:rtl/>
-                <w:lang w:val="en-US" w:bidi="he-IL"/>
+                <w:lang w:bidi="he-IL"/>
               </w:rPr>
             </w:pPr>
           </w:p>
@@ -15030,7 +15010,7 @@
                 <w:rFonts w:ascii="David" w:eastAsiaTheme="minorEastAsia" w:hAnsi="David" w:cs="David"/>
                 <w:i w:val="0"/>
                 <w:rtl/>
-                <w:lang w:val="en-US" w:bidi="he-IL"/>
+                <w:lang w:bidi="he-IL"/>
               </w:rPr>
             </w:pPr>
           </w:p>
@@ -15051,7 +15031,7 @@
                 <w:rFonts w:ascii="David" w:eastAsiaTheme="minorEastAsia" w:hAnsi="David" w:cs="David"/>
                 <w:i w:val="0"/>
                 <w:rtl/>
-                <w:lang w:val="en-US" w:bidi="he-IL"/>
+                <w:lang w:bidi="he-IL"/>
               </w:rPr>
             </w:pPr>
           </w:p>
@@ -15072,7 +15052,7 @@
                 <w:rFonts w:ascii="David" w:eastAsiaTheme="minorEastAsia" w:hAnsi="David" w:cs="David"/>
                 <w:i w:val="0"/>
                 <w:rtl/>
-                <w:lang w:val="en-US" w:bidi="he-IL"/>
+                <w:lang w:bidi="he-IL"/>
               </w:rPr>
             </w:pPr>
           </w:p>
@@ -15093,7 +15073,7 @@
                 <w:rFonts w:ascii="David" w:eastAsiaTheme="minorEastAsia" w:hAnsi="David" w:cs="David"/>
                 <w:i w:val="0"/>
                 <w:rtl/>
-                <w:lang w:val="en-US" w:bidi="he-IL"/>
+                <w:lang w:bidi="he-IL"/>
               </w:rPr>
             </w:pPr>
           </w:p>
@@ -15114,7 +15094,7 @@
                 <w:rFonts w:ascii="David" w:eastAsiaTheme="minorEastAsia" w:hAnsi="David" w:cs="David"/>
                 <w:i w:val="0"/>
                 <w:rtl/>
-                <w:lang w:val="en-US" w:bidi="he-IL"/>
+                <w:lang w:bidi="he-IL"/>
               </w:rPr>
             </w:pPr>
           </w:p>
@@ -15141,7 +15121,7 @@
                 <w:rFonts w:ascii="David" w:eastAsiaTheme="minorEastAsia" w:hAnsi="David" w:cs="David"/>
                 <w:i w:val="0"/>
                 <w:rtl/>
-                <w:lang w:val="en-US" w:bidi="he-IL"/>
+                <w:lang w:bidi="he-IL"/>
               </w:rPr>
             </w:pPr>
             <w:r>
@@ -15149,7 +15129,7 @@
                 <w:rFonts w:ascii="David" w:eastAsiaTheme="minorEastAsia" w:hAnsi="David" w:cs="David"/>
                 <w:i w:val="0"/>
                 <w:rtl/>
-                <w:lang w:val="en-US" w:bidi="he-IL"/>
+                <w:lang w:bidi="he-IL"/>
               </w:rPr>
               <w:t xml:space="preserve">   </w:t>
             </w:r>
@@ -15171,7 +15151,7 @@
                 <w:rFonts w:ascii="David" w:eastAsiaTheme="minorEastAsia" w:hAnsi="David" w:cs="David"/>
                 <w:i w:val="0"/>
                 <w:rtl/>
-                <w:lang w:val="en-US" w:bidi="he-IL"/>
+                <w:lang w:bidi="he-IL"/>
               </w:rPr>
             </w:pPr>
           </w:p>
@@ -15192,7 +15172,7 @@
                 <w:rFonts w:ascii="David" w:eastAsiaTheme="minorEastAsia" w:hAnsi="David" w:cs="David"/>
                 <w:i w:val="0"/>
                 <w:rtl/>
-                <w:lang w:val="en-US" w:bidi="he-IL"/>
+                <w:lang w:bidi="he-IL"/>
               </w:rPr>
             </w:pPr>
           </w:p>
@@ -15213,7 +15193,7 @@
                 <w:rFonts w:ascii="David" w:eastAsiaTheme="minorEastAsia" w:hAnsi="David" w:cs="David"/>
                 <w:i w:val="0"/>
                 <w:rtl/>
-                <w:lang w:val="en-US" w:bidi="he-IL"/>
+                <w:lang w:bidi="he-IL"/>
               </w:rPr>
             </w:pPr>
           </w:p>
@@ -15234,7 +15214,7 @@
                 <w:rFonts w:ascii="David" w:eastAsiaTheme="minorEastAsia" w:hAnsi="David" w:cs="David"/>
                 <w:i w:val="0"/>
                 <w:rtl/>
-                <w:lang w:val="en-US" w:bidi="he-IL"/>
+                <w:lang w:bidi="he-IL"/>
               </w:rPr>
             </w:pPr>
           </w:p>
@@ -15255,7 +15235,7 @@
                 <w:rFonts w:ascii="David" w:eastAsiaTheme="minorEastAsia" w:hAnsi="David" w:cs="David"/>
                 <w:i w:val="0"/>
                 <w:rtl/>
-                <w:lang w:val="en-US" w:bidi="he-IL"/>
+                <w:lang w:bidi="he-IL"/>
               </w:rPr>
             </w:pPr>
           </w:p>
@@ -15276,7 +15256,7 @@
                 <w:rFonts w:ascii="David" w:eastAsiaTheme="minorEastAsia" w:hAnsi="David" w:cs="David"/>
                 <w:i w:val="0"/>
                 <w:rtl/>
-                <w:lang w:val="en-US" w:bidi="he-IL"/>
+                <w:lang w:bidi="he-IL"/>
               </w:rPr>
             </w:pPr>
           </w:p>
@@ -15302,7 +15282,7 @@
                 <w:rFonts w:ascii="David" w:eastAsiaTheme="minorEastAsia" w:hAnsi="David" w:cs="David"/>
                 <w:i w:val="0"/>
                 <w:rtl/>
-                <w:lang w:val="en-US" w:bidi="he-IL"/>
+                <w:lang w:bidi="he-IL"/>
               </w:rPr>
             </w:pPr>
           </w:p>
@@ -15323,7 +15303,7 @@
                 <w:rFonts w:ascii="David" w:eastAsiaTheme="minorEastAsia" w:hAnsi="David" w:cs="David"/>
                 <w:i w:val="0"/>
                 <w:rtl/>
-                <w:lang w:val="en-US" w:bidi="he-IL"/>
+                <w:lang w:bidi="he-IL"/>
               </w:rPr>
             </w:pPr>
           </w:p>
@@ -15344,7 +15324,7 @@
                 <w:rFonts w:ascii="David" w:eastAsiaTheme="minorEastAsia" w:hAnsi="David" w:cs="David"/>
                 <w:i w:val="0"/>
                 <w:rtl/>
-                <w:lang w:val="en-US" w:bidi="he-IL"/>
+                <w:lang w:bidi="he-IL"/>
               </w:rPr>
             </w:pPr>
           </w:p>
@@ -15366,7 +15346,7 @@
                 <w:rFonts w:ascii="David" w:eastAsiaTheme="minorEastAsia" w:hAnsi="David" w:cs="David"/>
                 <w:i w:val="0"/>
                 <w:rtl/>
-                <w:lang w:val="en-US" w:bidi="he-IL"/>
+                <w:lang w:bidi="he-IL"/>
               </w:rPr>
             </w:pPr>
             <w:r>
@@ -15374,7 +15354,7 @@
                 <w:rFonts w:ascii="David" w:eastAsiaTheme="minorEastAsia" w:hAnsi="David" w:cs="David"/>
                 <w:i w:val="0"/>
                 <w:rtl/>
-                <w:lang w:val="en-US" w:bidi="he-IL"/>
+                <w:lang w:bidi="he-IL"/>
               </w:rPr>
               <w:t>4,1</w:t>
             </w:r>
@@ -15396,7 +15376,7 @@
                 <w:rFonts w:ascii="David" w:eastAsiaTheme="minorEastAsia" w:hAnsi="David" w:cs="David"/>
                 <w:i w:val="0"/>
                 <w:rtl/>
-                <w:lang w:val="en-US" w:bidi="he-IL"/>
+                <w:lang w:bidi="he-IL"/>
               </w:rPr>
             </w:pPr>
           </w:p>
@@ -15417,7 +15397,7 @@
                 <w:rFonts w:ascii="David" w:eastAsiaTheme="minorEastAsia" w:hAnsi="David" w:cs="David"/>
                 <w:i w:val="0"/>
                 <w:rtl/>
-                <w:lang w:val="en-US" w:bidi="he-IL"/>
+                <w:lang w:bidi="he-IL"/>
               </w:rPr>
             </w:pPr>
           </w:p>
@@ -15438,7 +15418,7 @@
                 <w:rFonts w:ascii="David" w:eastAsiaTheme="minorEastAsia" w:hAnsi="David" w:cs="David"/>
                 <w:i w:val="0"/>
                 <w:rtl/>
-                <w:lang w:val="en-US" w:bidi="he-IL"/>
+                <w:lang w:bidi="he-IL"/>
               </w:rPr>
             </w:pPr>
           </w:p>
@@ -15464,7 +15444,7 @@
                 <w:rFonts w:ascii="David" w:eastAsiaTheme="minorEastAsia" w:hAnsi="David" w:cs="David"/>
                 <w:i w:val="0"/>
                 <w:rtl/>
-                <w:lang w:val="en-US" w:bidi="he-IL"/>
+                <w:lang w:bidi="he-IL"/>
               </w:rPr>
             </w:pPr>
           </w:p>
@@ -15485,7 +15465,7 @@
                 <w:rFonts w:ascii="David" w:eastAsiaTheme="minorEastAsia" w:hAnsi="David" w:cs="David"/>
                 <w:i w:val="0"/>
                 <w:rtl/>
-                <w:lang w:val="en-US" w:bidi="he-IL"/>
+                <w:lang w:bidi="he-IL"/>
               </w:rPr>
             </w:pPr>
           </w:p>
@@ -15506,7 +15486,7 @@
                 <w:rFonts w:ascii="David" w:eastAsiaTheme="minorEastAsia" w:hAnsi="David" w:cs="David"/>
                 <w:i w:val="0"/>
                 <w:rtl/>
-                <w:lang w:val="en-US" w:bidi="he-IL"/>
+                <w:lang w:bidi="he-IL"/>
               </w:rPr>
             </w:pPr>
           </w:p>
@@ -15527,7 +15507,7 @@
                 <w:rFonts w:ascii="David" w:eastAsiaTheme="minorEastAsia" w:hAnsi="David" w:cs="David"/>
                 <w:i w:val="0"/>
                 <w:rtl/>
-                <w:lang w:val="en-US" w:bidi="he-IL"/>
+                <w:lang w:bidi="he-IL"/>
               </w:rPr>
             </w:pPr>
           </w:p>
@@ -15548,7 +15528,7 @@
                 <w:rFonts w:ascii="David" w:eastAsiaTheme="minorEastAsia" w:hAnsi="David" w:cs="David"/>
                 <w:i w:val="0"/>
                 <w:rtl/>
-                <w:lang w:val="en-US" w:bidi="he-IL"/>
+                <w:lang w:bidi="he-IL"/>
               </w:rPr>
             </w:pPr>
           </w:p>
@@ -15569,7 +15549,7 @@
                 <w:rFonts w:ascii="David" w:eastAsiaTheme="minorEastAsia" w:hAnsi="David" w:cs="David"/>
                 <w:i w:val="0"/>
                 <w:rtl/>
-                <w:lang w:val="en-US" w:bidi="he-IL"/>
+                <w:lang w:bidi="he-IL"/>
               </w:rPr>
             </w:pPr>
           </w:p>
@@ -15590,7 +15570,7 @@
                 <w:rFonts w:ascii="David" w:eastAsiaTheme="minorEastAsia" w:hAnsi="David" w:cs="David"/>
                 <w:i w:val="0"/>
                 <w:rtl/>
-                <w:lang w:val="en-US" w:bidi="he-IL"/>
+                <w:lang w:bidi="he-IL"/>
               </w:rPr>
             </w:pPr>
           </w:p>
@@ -15616,7 +15596,7 @@
                 <w:rFonts w:ascii="David" w:eastAsiaTheme="minorEastAsia" w:hAnsi="David" w:cs="David"/>
                 <w:i w:val="0"/>
                 <w:rtl/>
-                <w:lang w:val="en-US" w:bidi="he-IL"/>
+                <w:lang w:bidi="he-IL"/>
               </w:rPr>
             </w:pPr>
           </w:p>
@@ -15637,7 +15617,7 @@
                 <w:rFonts w:ascii="David" w:eastAsiaTheme="minorEastAsia" w:hAnsi="David" w:cs="David"/>
                 <w:i w:val="0"/>
                 <w:rtl/>
-                <w:lang w:val="en-US" w:bidi="he-IL"/>
+                <w:lang w:bidi="he-IL"/>
               </w:rPr>
             </w:pPr>
           </w:p>
@@ -15658,7 +15638,7 @@
                 <w:rFonts w:ascii="David" w:eastAsiaTheme="minorEastAsia" w:hAnsi="David" w:cs="David"/>
                 <w:i w:val="0"/>
                 <w:rtl/>
-                <w:lang w:val="en-US" w:bidi="he-IL"/>
+                <w:lang w:bidi="he-IL"/>
               </w:rPr>
             </w:pPr>
           </w:p>
@@ -15680,7 +15660,7 @@
                 <w:rFonts w:ascii="David" w:eastAsiaTheme="minorEastAsia" w:hAnsi="David" w:cs="David"/>
                 <w:i w:val="0"/>
                 <w:rtl/>
-                <w:lang w:val="en-US" w:bidi="he-IL"/>
+                <w:lang w:bidi="he-IL"/>
               </w:rPr>
             </w:pPr>
             <w:r>
@@ -15688,7 +15668,7 @@
                 <w:rFonts w:ascii="David" w:eastAsiaTheme="minorEastAsia" w:hAnsi="David" w:cs="David"/>
                 <w:i w:val="0"/>
                 <w:rtl/>
-                <w:lang w:val="en-US" w:bidi="he-IL"/>
+                <w:lang w:bidi="he-IL"/>
               </w:rPr>
               <w:t>3,2</w:t>
             </w:r>
@@ -15710,7 +15690,7 @@
                 <w:rFonts w:ascii="David" w:eastAsiaTheme="minorEastAsia" w:hAnsi="David" w:cs="David"/>
                 <w:i w:val="0"/>
                 <w:rtl/>
-                <w:lang w:val="en-US" w:bidi="he-IL"/>
+                <w:lang w:bidi="he-IL"/>
               </w:rPr>
             </w:pPr>
           </w:p>
@@ -15731,7 +15711,7 @@
                 <w:rFonts w:ascii="David" w:eastAsiaTheme="minorEastAsia" w:hAnsi="David" w:cs="David"/>
                 <w:i w:val="0"/>
                 <w:rtl/>
-                <w:lang w:val="en-US" w:bidi="he-IL"/>
+                <w:lang w:bidi="he-IL"/>
               </w:rPr>
             </w:pPr>
           </w:p>
@@ -15752,7 +15732,7 @@
                 <w:rFonts w:ascii="David" w:eastAsiaTheme="minorEastAsia" w:hAnsi="David" w:cs="David"/>
                 <w:i w:val="0"/>
                 <w:rtl/>
-                <w:lang w:val="en-US" w:bidi="he-IL"/>
+                <w:lang w:bidi="he-IL"/>
               </w:rPr>
             </w:pPr>
           </w:p>
@@ -15778,7 +15758,7 @@
                 <w:rFonts w:ascii="David" w:eastAsiaTheme="minorEastAsia" w:hAnsi="David" w:cs="David"/>
                 <w:i w:val="0"/>
                 <w:rtl/>
-                <w:lang w:val="en-US" w:bidi="he-IL"/>
+                <w:lang w:bidi="he-IL"/>
               </w:rPr>
             </w:pPr>
           </w:p>
@@ -15799,7 +15779,7 @@
                 <w:rFonts w:ascii="David" w:eastAsiaTheme="minorEastAsia" w:hAnsi="David" w:cs="David"/>
                 <w:i w:val="0"/>
                 <w:rtl/>
-                <w:lang w:val="en-US" w:bidi="he-IL"/>
+                <w:lang w:bidi="he-IL"/>
               </w:rPr>
             </w:pPr>
           </w:p>
@@ -15820,7 +15800,7 @@
                 <w:rFonts w:ascii="David" w:eastAsiaTheme="minorEastAsia" w:hAnsi="David" w:cs="David"/>
                 <w:i w:val="0"/>
                 <w:rtl/>
-                <w:lang w:val="en-US" w:bidi="he-IL"/>
+                <w:lang w:bidi="he-IL"/>
               </w:rPr>
             </w:pPr>
           </w:p>
@@ -15841,7 +15821,7 @@
                 <w:rFonts w:ascii="David" w:eastAsiaTheme="minorEastAsia" w:hAnsi="David" w:cs="David"/>
                 <w:i w:val="0"/>
                 <w:rtl/>
-                <w:lang w:val="en-US" w:bidi="he-IL"/>
+                <w:lang w:bidi="he-IL"/>
               </w:rPr>
             </w:pPr>
           </w:p>
@@ -15862,7 +15842,7 @@
                 <w:rFonts w:ascii="David" w:eastAsiaTheme="minorEastAsia" w:hAnsi="David" w:cs="David"/>
                 <w:i w:val="0"/>
                 <w:rtl/>
-                <w:lang w:val="en-US" w:bidi="he-IL"/>
+                <w:lang w:bidi="he-IL"/>
               </w:rPr>
             </w:pPr>
           </w:p>
@@ -15883,7 +15863,7 @@
                 <w:rFonts w:ascii="David" w:eastAsiaTheme="minorEastAsia" w:hAnsi="David" w:cs="David"/>
                 <w:i w:val="0"/>
                 <w:rtl/>
-                <w:lang w:val="en-US" w:bidi="he-IL"/>
+                <w:lang w:bidi="he-IL"/>
               </w:rPr>
             </w:pPr>
           </w:p>
@@ -15904,7 +15884,7 @@
                 <w:rFonts w:ascii="David" w:eastAsiaTheme="minorEastAsia" w:hAnsi="David" w:cs="David"/>
                 <w:i w:val="0"/>
                 <w:rtl/>
-                <w:lang w:val="en-US" w:bidi="he-IL"/>
+                <w:lang w:bidi="he-IL"/>
               </w:rPr>
             </w:pPr>
           </w:p>
@@ -15930,7 +15910,7 @@
                 <w:rFonts w:ascii="David" w:eastAsiaTheme="minorEastAsia" w:hAnsi="David" w:cs="David"/>
                 <w:i w:val="0"/>
                 <w:rtl/>
-                <w:lang w:val="en-US" w:bidi="he-IL"/>
+                <w:lang w:bidi="he-IL"/>
               </w:rPr>
             </w:pPr>
           </w:p>
@@ -15951,7 +15931,7 @@
                 <w:rFonts w:ascii="David" w:eastAsiaTheme="minorEastAsia" w:hAnsi="David" w:cs="David"/>
                 <w:i w:val="0"/>
                 <w:rtl/>
-                <w:lang w:val="en-US" w:bidi="he-IL"/>
+                <w:lang w:bidi="he-IL"/>
               </w:rPr>
             </w:pPr>
           </w:p>
@@ -15972,7 +15952,7 @@
                 <w:rFonts w:ascii="David" w:eastAsiaTheme="minorEastAsia" w:hAnsi="David" w:cs="David"/>
                 <w:i w:val="0"/>
                 <w:rtl/>
-                <w:lang w:val="en-US" w:bidi="he-IL"/>
+                <w:lang w:bidi="he-IL"/>
               </w:rPr>
             </w:pPr>
           </w:p>
@@ -15993,7 +15973,7 @@
                 <w:rFonts w:ascii="David" w:eastAsiaTheme="minorEastAsia" w:hAnsi="David" w:cs="David"/>
                 <w:i w:val="0"/>
                 <w:rtl/>
-                <w:lang w:val="en-US" w:bidi="he-IL"/>
+                <w:lang w:bidi="he-IL"/>
               </w:rPr>
             </w:pPr>
           </w:p>
@@ -16014,7 +15994,7 @@
                 <w:rFonts w:ascii="David" w:eastAsiaTheme="minorEastAsia" w:hAnsi="David" w:cs="David"/>
                 <w:i w:val="0"/>
                 <w:rtl/>
-                <w:lang w:val="en-US" w:bidi="he-IL"/>
+                <w:lang w:bidi="he-IL"/>
               </w:rPr>
             </w:pPr>
           </w:p>
@@ -16035,7 +16015,7 @@
                 <w:rFonts w:ascii="David" w:eastAsiaTheme="minorEastAsia" w:hAnsi="David" w:cs="David"/>
                 <w:i w:val="0"/>
                 <w:rtl/>
-                <w:lang w:val="en-US" w:bidi="he-IL"/>
+                <w:lang w:bidi="he-IL"/>
               </w:rPr>
             </w:pPr>
           </w:p>
@@ -16056,7 +16036,7 @@
                 <w:rFonts w:ascii="David" w:eastAsiaTheme="minorEastAsia" w:hAnsi="David" w:cs="David"/>
                 <w:i w:val="0"/>
                 <w:rtl/>
-                <w:lang w:val="en-US" w:bidi="he-IL"/>
+                <w:lang w:bidi="he-IL"/>
               </w:rPr>
             </w:pPr>
           </w:p>
@@ -16101,7 +16081,7 @@
                 <w:rFonts w:ascii="David" w:eastAsiaTheme="minorEastAsia" w:hAnsi="David" w:cs="David"/>
                 <w:i w:val="0"/>
                 <w:rtl/>
-                <w:lang w:val="en-US" w:bidi="he-IL"/>
+                <w:lang w:bidi="he-IL"/>
               </w:rPr>
             </w:pPr>
             <w:bookmarkStart w:id="1" w:name="_Hlk89613713"/>
@@ -16123,7 +16103,7 @@
                 <w:rFonts w:ascii="David" w:eastAsiaTheme="minorEastAsia" w:hAnsi="David" w:cs="David"/>
                 <w:i w:val="0"/>
                 <w:rtl/>
-                <w:lang w:val="en-US" w:bidi="he-IL"/>
+                <w:lang w:bidi="he-IL"/>
               </w:rPr>
             </w:pPr>
           </w:p>
@@ -16144,7 +16124,7 @@
                 <w:rFonts w:ascii="David" w:eastAsiaTheme="minorEastAsia" w:hAnsi="David" w:cs="David"/>
                 <w:i w:val="0"/>
                 <w:rtl/>
-                <w:lang w:val="en-US" w:bidi="he-IL"/>
+                <w:lang w:bidi="he-IL"/>
               </w:rPr>
             </w:pPr>
           </w:p>
@@ -16165,7 +16145,7 @@
                 <w:rFonts w:ascii="David" w:eastAsiaTheme="minorEastAsia" w:hAnsi="David" w:cs="David"/>
                 <w:i w:val="0"/>
                 <w:rtl/>
-                <w:lang w:val="en-US" w:bidi="he-IL"/>
+                <w:lang w:bidi="he-IL"/>
               </w:rPr>
             </w:pPr>
           </w:p>
@@ -16186,7 +16166,7 @@
                 <w:rFonts w:ascii="David" w:eastAsiaTheme="minorEastAsia" w:hAnsi="David" w:cs="David"/>
                 <w:i w:val="0"/>
                 <w:rtl/>
-                <w:lang w:val="en-US" w:bidi="he-IL"/>
+                <w:lang w:bidi="he-IL"/>
               </w:rPr>
             </w:pPr>
           </w:p>
@@ -16207,7 +16187,7 @@
                 <w:rFonts w:ascii="David" w:eastAsiaTheme="minorEastAsia" w:hAnsi="David" w:cs="David"/>
                 <w:i w:val="0"/>
                 <w:rtl/>
-                <w:lang w:val="en-US" w:bidi="he-IL"/>
+                <w:lang w:bidi="he-IL"/>
               </w:rPr>
             </w:pPr>
           </w:p>
@@ -16228,7 +16208,7 @@
                 <w:rFonts w:ascii="David" w:eastAsiaTheme="minorEastAsia" w:hAnsi="David" w:cs="David"/>
                 <w:i w:val="0"/>
                 <w:rtl/>
-                <w:lang w:val="en-US" w:bidi="he-IL"/>
+                <w:lang w:bidi="he-IL"/>
               </w:rPr>
             </w:pPr>
           </w:p>
@@ -16255,7 +16235,7 @@
                 <w:rFonts w:ascii="David" w:eastAsiaTheme="minorEastAsia" w:hAnsi="David" w:cs="David"/>
                 <w:i w:val="0"/>
                 <w:rtl/>
-                <w:lang w:val="en-US" w:bidi="he-IL"/>
+                <w:lang w:bidi="he-IL"/>
               </w:rPr>
             </w:pPr>
             <w:r>
@@ -16263,7 +16243,7 @@
                 <w:rFonts w:ascii="David" w:eastAsiaTheme="minorEastAsia" w:hAnsi="David" w:cs="David"/>
                 <w:i w:val="0"/>
                 <w:rtl/>
-                <w:lang w:val="en-US" w:bidi="he-IL"/>
+                <w:lang w:bidi="he-IL"/>
               </w:rPr>
               <w:t xml:space="preserve">   </w:t>
             </w:r>
@@ -16285,7 +16265,7 @@
                 <w:rFonts w:ascii="David" w:eastAsiaTheme="minorEastAsia" w:hAnsi="David" w:cs="David"/>
                 <w:i w:val="0"/>
                 <w:rtl/>
-                <w:lang w:val="en-US" w:bidi="he-IL"/>
+                <w:lang w:bidi="he-IL"/>
               </w:rPr>
             </w:pPr>
           </w:p>
@@ -16306,7 +16286,7 @@
                 <w:rFonts w:ascii="David" w:eastAsiaTheme="minorEastAsia" w:hAnsi="David" w:cs="David"/>
                 <w:i w:val="0"/>
                 <w:rtl/>
-                <w:lang w:val="en-US" w:bidi="he-IL"/>
+                <w:lang w:bidi="he-IL"/>
               </w:rPr>
             </w:pPr>
           </w:p>
@@ -16327,7 +16307,7 @@
                 <w:rFonts w:ascii="David" w:eastAsiaTheme="minorEastAsia" w:hAnsi="David" w:cs="David"/>
                 <w:i w:val="0"/>
                 <w:rtl/>
-                <w:lang w:val="en-US" w:bidi="he-IL"/>
+                <w:lang w:bidi="he-IL"/>
               </w:rPr>
             </w:pPr>
           </w:p>
@@ -16348,7 +16328,7 @@
                 <w:rFonts w:ascii="David" w:eastAsiaTheme="minorEastAsia" w:hAnsi="David" w:cs="David"/>
                 <w:i w:val="0"/>
                 <w:rtl/>
-                <w:lang w:val="en-US" w:bidi="he-IL"/>
+                <w:lang w:bidi="he-IL"/>
               </w:rPr>
             </w:pPr>
           </w:p>
@@ -16369,7 +16349,7 @@
                 <w:rFonts w:ascii="David" w:eastAsiaTheme="minorEastAsia" w:hAnsi="David" w:cs="David"/>
                 <w:i w:val="0"/>
                 <w:rtl/>
-                <w:lang w:val="en-US" w:bidi="he-IL"/>
+                <w:lang w:bidi="he-IL"/>
               </w:rPr>
             </w:pPr>
           </w:p>
@@ -16390,7 +16370,7 @@
                 <w:rFonts w:ascii="David" w:eastAsiaTheme="minorEastAsia" w:hAnsi="David" w:cs="David"/>
                 <w:i w:val="0"/>
                 <w:rtl/>
-                <w:lang w:val="en-US" w:bidi="he-IL"/>
+                <w:lang w:bidi="he-IL"/>
               </w:rPr>
             </w:pPr>
           </w:p>
@@ -16416,7 +16396,7 @@
                 <w:rFonts w:ascii="David" w:eastAsiaTheme="minorEastAsia" w:hAnsi="David" w:cs="David"/>
                 <w:i w:val="0"/>
                 <w:rtl/>
-                <w:lang w:val="en-US" w:bidi="he-IL"/>
+                <w:lang w:bidi="he-IL"/>
               </w:rPr>
             </w:pPr>
           </w:p>
@@ -16437,7 +16417,7 @@
                 <w:rFonts w:ascii="David" w:eastAsiaTheme="minorEastAsia" w:hAnsi="David" w:cs="David"/>
                 <w:i w:val="0"/>
                 <w:rtl/>
-                <w:lang w:val="en-US" w:bidi="he-IL"/>
+                <w:lang w:bidi="he-IL"/>
               </w:rPr>
             </w:pPr>
           </w:p>
@@ -16458,7 +16438,7 @@
                 <w:rFonts w:ascii="David" w:eastAsiaTheme="minorEastAsia" w:hAnsi="David" w:cs="David"/>
                 <w:i w:val="0"/>
                 <w:rtl/>
-                <w:lang w:val="en-US" w:bidi="he-IL"/>
+                <w:lang w:bidi="he-IL"/>
               </w:rPr>
             </w:pPr>
           </w:p>
@@ -16480,7 +16460,7 @@
                 <w:rFonts w:ascii="David" w:eastAsiaTheme="minorEastAsia" w:hAnsi="David" w:cs="David"/>
                 <w:i w:val="0"/>
                 <w:rtl/>
-                <w:lang w:val="en-US" w:bidi="he-IL"/>
+                <w:lang w:bidi="he-IL"/>
               </w:rPr>
             </w:pPr>
             <w:r>
@@ -16488,7 +16468,7 @@
                 <w:rFonts w:ascii="David" w:eastAsiaTheme="minorEastAsia" w:hAnsi="David" w:cs="David"/>
                 <w:i w:val="0"/>
                 <w:rtl/>
-                <w:lang w:val="en-US" w:bidi="he-IL"/>
+                <w:lang w:bidi="he-IL"/>
               </w:rPr>
               <w:t>4</w:t>
             </w:r>
@@ -16510,7 +16490,7 @@
                 <w:rFonts w:ascii="David" w:eastAsiaTheme="minorEastAsia" w:hAnsi="David" w:cs="David"/>
                 <w:i w:val="0"/>
                 <w:rtl/>
-                <w:lang w:val="en-US" w:bidi="he-IL"/>
+                <w:lang w:bidi="he-IL"/>
               </w:rPr>
             </w:pPr>
           </w:p>
@@ -16531,7 +16511,7 @@
                 <w:rFonts w:ascii="David" w:eastAsiaTheme="minorEastAsia" w:hAnsi="David" w:cs="David"/>
                 <w:i w:val="0"/>
                 <w:rtl/>
-                <w:lang w:val="en-US" w:bidi="he-IL"/>
+                <w:lang w:bidi="he-IL"/>
               </w:rPr>
             </w:pPr>
           </w:p>
@@ -16552,7 +16532,7 @@
                 <w:rFonts w:ascii="David" w:eastAsiaTheme="minorEastAsia" w:hAnsi="David" w:cs="David"/>
                 <w:i w:val="0"/>
                 <w:rtl/>
-                <w:lang w:val="en-US" w:bidi="he-IL"/>
+                <w:lang w:bidi="he-IL"/>
               </w:rPr>
             </w:pPr>
           </w:p>
@@ -16578,7 +16558,7 @@
                 <w:rFonts w:ascii="David" w:eastAsiaTheme="minorEastAsia" w:hAnsi="David" w:cs="David"/>
                 <w:i w:val="0"/>
                 <w:rtl/>
-                <w:lang w:val="en-US" w:bidi="he-IL"/>
+                <w:lang w:bidi="he-IL"/>
               </w:rPr>
             </w:pPr>
           </w:p>
@@ -16599,7 +16579,7 @@
                 <w:rFonts w:ascii="David" w:eastAsiaTheme="minorEastAsia" w:hAnsi="David" w:cs="David"/>
                 <w:i w:val="0"/>
                 <w:rtl/>
-                <w:lang w:val="en-US" w:bidi="he-IL"/>
+                <w:lang w:bidi="he-IL"/>
               </w:rPr>
             </w:pPr>
           </w:p>
@@ -16620,7 +16600,7 @@
                 <w:rFonts w:ascii="David" w:eastAsiaTheme="minorEastAsia" w:hAnsi="David" w:cs="David"/>
                 <w:i w:val="0"/>
                 <w:rtl/>
-                <w:lang w:val="en-US" w:bidi="he-IL"/>
+                <w:lang w:bidi="he-IL"/>
               </w:rPr>
             </w:pPr>
           </w:p>
@@ -16642,13 +16622,13 @@
                 <w:rFonts w:ascii="David" w:eastAsiaTheme="minorEastAsia" w:hAnsi="David" w:cs="David"/>
                 <w:i w:val="0"/>
                 <w:rtl/>
-                <w:lang w:val="en-US" w:bidi="he-IL"/>
+                <w:lang w:bidi="he-IL"/>
               </w:rPr>
             </w:pPr>
             <w:r>
               <w:rPr>
                 <w:rFonts w:ascii="David" w:eastAsiaTheme="minorEastAsia" w:hAnsi="David" w:cs="David"/>
-                <w:lang w:val="en-US" w:bidi="he-IL"/>
+                <w:lang w:bidi="he-IL"/>
               </w:rPr>
               <w:t>1</w:t>
             </w:r>
@@ -16670,7 +16650,7 @@
                 <w:rFonts w:ascii="David" w:eastAsiaTheme="minorEastAsia" w:hAnsi="David" w:cs="David"/>
                 <w:i w:val="0"/>
                 <w:rtl/>
-                <w:lang w:val="en-US" w:bidi="he-IL"/>
+                <w:lang w:bidi="he-IL"/>
               </w:rPr>
             </w:pPr>
           </w:p>
@@ -16691,7 +16671,7 @@
                 <w:rFonts w:ascii="David" w:eastAsiaTheme="minorEastAsia" w:hAnsi="David" w:cs="David"/>
                 <w:i w:val="0"/>
                 <w:rtl/>
-                <w:lang w:val="en-US" w:bidi="he-IL"/>
+                <w:lang w:bidi="he-IL"/>
               </w:rPr>
             </w:pPr>
           </w:p>
@@ -16712,7 +16692,7 @@
                 <w:rFonts w:ascii="David" w:eastAsiaTheme="minorEastAsia" w:hAnsi="David" w:cs="David"/>
                 <w:i w:val="0"/>
                 <w:rtl/>
-                <w:lang w:val="en-US" w:bidi="he-IL"/>
+                <w:lang w:bidi="he-IL"/>
               </w:rPr>
             </w:pPr>
           </w:p>
@@ -16738,7 +16718,7 @@
                 <w:rFonts w:ascii="David" w:eastAsiaTheme="minorEastAsia" w:hAnsi="David" w:cs="David"/>
                 <w:i w:val="0"/>
                 <w:rtl/>
-                <w:lang w:val="en-US" w:bidi="he-IL"/>
+                <w:lang w:bidi="he-IL"/>
               </w:rPr>
             </w:pPr>
           </w:p>
@@ -16759,7 +16739,7 @@
                 <w:rFonts w:ascii="David" w:eastAsiaTheme="minorEastAsia" w:hAnsi="David" w:cs="David"/>
                 <w:i w:val="0"/>
                 <w:rtl/>
-                <w:lang w:val="en-US" w:bidi="he-IL"/>
+                <w:lang w:bidi="he-IL"/>
               </w:rPr>
             </w:pPr>
           </w:p>
@@ -16780,7 +16760,7 @@
                 <w:rFonts w:ascii="David" w:eastAsiaTheme="minorEastAsia" w:hAnsi="David" w:cs="David"/>
                 <w:i w:val="0"/>
                 <w:rtl/>
-                <w:lang w:val="en-US" w:bidi="he-IL"/>
+                <w:lang w:bidi="he-IL"/>
               </w:rPr>
             </w:pPr>
           </w:p>
@@ -16802,7 +16782,7 @@
                 <w:rFonts w:ascii="David" w:eastAsiaTheme="minorEastAsia" w:hAnsi="David" w:cs="David"/>
                 <w:i w:val="0"/>
                 <w:rtl/>
-                <w:lang w:val="en-US" w:bidi="he-IL"/>
+                <w:lang w:bidi="he-IL"/>
               </w:rPr>
             </w:pPr>
             <w:r>
@@ -16810,7 +16790,7 @@
                 <w:rFonts w:ascii="David" w:eastAsiaTheme="minorEastAsia" w:hAnsi="David" w:cs="David"/>
                 <w:i w:val="0"/>
                 <w:rtl/>
-                <w:lang w:val="en-US" w:bidi="he-IL"/>
+                <w:lang w:bidi="he-IL"/>
               </w:rPr>
               <w:t>3</w:t>
             </w:r>
@@ -16832,7 +16812,7 @@
                 <w:rFonts w:ascii="David" w:eastAsiaTheme="minorEastAsia" w:hAnsi="David" w:cs="David"/>
                 <w:i w:val="0"/>
                 <w:rtl/>
-                <w:lang w:val="en-US" w:bidi="he-IL"/>
+                <w:lang w:bidi="he-IL"/>
               </w:rPr>
             </w:pPr>
           </w:p>
@@ -16853,7 +16833,7 @@
                 <w:rFonts w:ascii="David" w:eastAsiaTheme="minorEastAsia" w:hAnsi="David" w:cs="David"/>
                 <w:i w:val="0"/>
                 <w:rtl/>
-                <w:lang w:val="en-US" w:bidi="he-IL"/>
+                <w:lang w:bidi="he-IL"/>
               </w:rPr>
             </w:pPr>
           </w:p>
@@ -16874,7 +16854,7 @@
                 <w:rFonts w:ascii="David" w:eastAsiaTheme="minorEastAsia" w:hAnsi="David" w:cs="David"/>
                 <w:i w:val="0"/>
                 <w:rtl/>
-                <w:lang w:val="en-US" w:bidi="he-IL"/>
+                <w:lang w:bidi="he-IL"/>
               </w:rPr>
             </w:pPr>
           </w:p>
@@ -16900,7 +16880,7 @@
                 <w:rFonts w:ascii="David" w:eastAsiaTheme="minorEastAsia" w:hAnsi="David" w:cs="David"/>
                 <w:i w:val="0"/>
                 <w:rtl/>
-                <w:lang w:val="en-US" w:bidi="he-IL"/>
+                <w:lang w:bidi="he-IL"/>
               </w:rPr>
             </w:pPr>
           </w:p>
@@ -16921,7 +16901,7 @@
                 <w:rFonts w:ascii="David" w:eastAsiaTheme="minorEastAsia" w:hAnsi="David" w:cs="David"/>
                 <w:i w:val="0"/>
                 <w:rtl/>
-                <w:lang w:val="en-US" w:bidi="he-IL"/>
+                <w:lang w:bidi="he-IL"/>
               </w:rPr>
             </w:pPr>
           </w:p>
@@ -16942,7 +16922,7 @@
                 <w:rFonts w:ascii="David" w:eastAsiaTheme="minorEastAsia" w:hAnsi="David" w:cs="David"/>
                 <w:i w:val="0"/>
                 <w:rtl/>
-                <w:lang w:val="en-US" w:bidi="he-IL"/>
+                <w:lang w:bidi="he-IL"/>
               </w:rPr>
             </w:pPr>
           </w:p>
@@ -16964,13 +16944,13 @@
                 <w:rFonts w:ascii="David" w:eastAsiaTheme="minorEastAsia" w:hAnsi="David" w:cs="David"/>
                 <w:i w:val="0"/>
                 <w:rtl/>
-                <w:lang w:val="en-US" w:bidi="he-IL"/>
+                <w:lang w:bidi="he-IL"/>
               </w:rPr>
             </w:pPr>
             <w:r>
               <w:rPr>
                 <w:rFonts w:ascii="David" w:eastAsiaTheme="minorEastAsia" w:hAnsi="David" w:cs="David"/>
-                <w:lang w:val="en-US" w:bidi="he-IL"/>
+                <w:lang w:bidi="he-IL"/>
               </w:rPr>
               <w:t>2</w:t>
             </w:r>
@@ -16992,7 +16972,7 @@
                 <w:rFonts w:ascii="David" w:eastAsiaTheme="minorEastAsia" w:hAnsi="David" w:cs="David"/>
                 <w:i w:val="0"/>
                 <w:rtl/>
-                <w:lang w:val="en-US" w:bidi="he-IL"/>
+                <w:lang w:bidi="he-IL"/>
               </w:rPr>
             </w:pPr>
           </w:p>
@@ -17013,7 +16993,7 @@
                 <w:rFonts w:ascii="David" w:eastAsiaTheme="minorEastAsia" w:hAnsi="David" w:cs="David"/>
                 <w:i w:val="0"/>
                 <w:rtl/>
-                <w:lang w:val="en-US" w:bidi="he-IL"/>
+                <w:lang w:bidi="he-IL"/>
               </w:rPr>
             </w:pPr>
           </w:p>
@@ -17034,7 +17014,7 @@
                 <w:rFonts w:ascii="David" w:eastAsiaTheme="minorEastAsia" w:hAnsi="David" w:cs="David"/>
                 <w:i w:val="0"/>
                 <w:rtl/>
-                <w:lang w:val="en-US" w:bidi="he-IL"/>
+                <w:lang w:bidi="he-IL"/>
               </w:rPr>
             </w:pPr>
           </w:p>
@@ -17060,7 +17040,7 @@
                 <w:rFonts w:ascii="David" w:eastAsiaTheme="minorEastAsia" w:hAnsi="David" w:cs="David"/>
                 <w:i w:val="0"/>
                 <w:rtl/>
-                <w:lang w:val="en-US" w:bidi="he-IL"/>
+                <w:lang w:bidi="he-IL"/>
               </w:rPr>
             </w:pPr>
           </w:p>
@@ -17081,7 +17061,7 @@
                 <w:rFonts w:ascii="David" w:eastAsiaTheme="minorEastAsia" w:hAnsi="David" w:cs="David"/>
                 <w:i w:val="0"/>
                 <w:rtl/>
-                <w:lang w:val="en-US" w:bidi="he-IL"/>
+                <w:lang w:bidi="he-IL"/>
               </w:rPr>
             </w:pPr>
           </w:p>
@@ -17102,7 +17082,7 @@
                 <w:rFonts w:ascii="David" w:eastAsiaTheme="minorEastAsia" w:hAnsi="David" w:cs="David"/>
                 <w:i w:val="0"/>
                 <w:rtl/>
-                <w:lang w:val="en-US" w:bidi="he-IL"/>
+                <w:lang w:bidi="he-IL"/>
               </w:rPr>
             </w:pPr>
           </w:p>
@@ -17123,7 +17103,7 @@
                 <w:rFonts w:ascii="David" w:eastAsiaTheme="minorEastAsia" w:hAnsi="David" w:cs="David"/>
                 <w:i w:val="0"/>
                 <w:rtl/>
-                <w:lang w:val="en-US" w:bidi="he-IL"/>
+                <w:lang w:bidi="he-IL"/>
               </w:rPr>
             </w:pPr>
           </w:p>
@@ -17144,7 +17124,7 @@
                 <w:rFonts w:ascii="David" w:eastAsiaTheme="minorEastAsia" w:hAnsi="David" w:cs="David"/>
                 <w:i w:val="0"/>
                 <w:rtl/>
-                <w:lang w:val="en-US" w:bidi="he-IL"/>
+                <w:lang w:bidi="he-IL"/>
               </w:rPr>
             </w:pPr>
           </w:p>
@@ -17165,7 +17145,7 @@
                 <w:rFonts w:ascii="David" w:eastAsiaTheme="minorEastAsia" w:hAnsi="David" w:cs="David"/>
                 <w:i w:val="0"/>
                 <w:rtl/>
-                <w:lang w:val="en-US" w:bidi="he-IL"/>
+                <w:lang w:bidi="he-IL"/>
               </w:rPr>
             </w:pPr>
           </w:p>
@@ -17186,7 +17166,7 @@
                 <w:rFonts w:ascii="David" w:eastAsiaTheme="minorEastAsia" w:hAnsi="David" w:cs="David"/>
                 <w:i w:val="0"/>
                 <w:rtl/>
-                <w:lang w:val="en-US" w:bidi="he-IL"/>
+                <w:lang w:bidi="he-IL"/>
               </w:rPr>
             </w:pPr>
           </w:p>
@@ -19714,7 +19694,7 @@
       <w:pPr>
         <w:pStyle w:val="ListParagraph"/>
         <w:rPr>
-          <w:rFonts w:ascii="David" w:eastAsiaTheme="minorEastAsia" w:hAnsi="David" w:cs="David" w:hint="cs"/>
+          <w:rFonts w:ascii="David" w:eastAsiaTheme="minorEastAsia" w:hAnsi="David" w:cs="David"/>
           <w:i/>
           <w:vertAlign w:val="subscript"/>
           <w:rtl/>
@@ -19737,7 +19717,7 @@
     <w:p>
       <w:pPr>
         <w:rPr>
-          <w:rFonts w:ascii="David" w:eastAsiaTheme="minorEastAsia" w:hAnsi="David" w:cs="David" w:hint="cs"/>
+          <w:rFonts w:ascii="David" w:eastAsiaTheme="minorEastAsia" w:hAnsi="David" w:cs="David"/>
           <w:i/>
           <w:rtl/>
         </w:rPr>
@@ -20071,23 +20051,21 @@
       </w:pPr>
       <w:r>
         <w:rPr>
-          <w:rFonts w:hint="cs"/>
-          <w:noProof/>
           <w:rtl/>
         </w:rPr>
         <w:drawing>
-          <wp:anchor distT="0" distB="0" distL="114300" distR="114300" simplePos="0" relativeHeight="251662336" behindDoc="0" locked="0" layoutInCell="1" allowOverlap="1" wp14:anchorId="46628680" wp14:editId="2D0F9AF3">
+          <wp:anchor distT="0" distB="0" distL="114300" distR="114300" simplePos="0" relativeHeight="251673600" behindDoc="0" locked="0" layoutInCell="1" allowOverlap="1" wp14:anchorId="587D736F" wp14:editId="6A6C6B2A">
             <wp:simplePos x="0" y="0"/>
             <wp:positionH relativeFrom="margin">
-              <wp:posOffset>-200025</wp:posOffset>
+              <wp:align>center</wp:align>
             </wp:positionH>
             <wp:positionV relativeFrom="paragraph">
-              <wp:posOffset>-6985</wp:posOffset>
+              <wp:posOffset>102956</wp:posOffset>
             </wp:positionV>
-            <wp:extent cx="5985218" cy="2181225"/>
-            <wp:effectExtent l="0" t="0" r="0" b="0"/>
+            <wp:extent cx="5858407" cy="2133600"/>
+            <wp:effectExtent l="0" t="0" r="9525" b="0"/>
             <wp:wrapNone/>
-            <wp:docPr id="6" name="Picture 6"/>
+            <wp:docPr id="8" name="Picture 8"/>
             <wp:cNvGraphicFramePr>
               <a:graphicFrameLocks xmlns:a="http://schemas.openxmlformats.org/drawingml/2006/main" noChangeAspect="1"/>
             </wp:cNvGraphicFramePr>
@@ -20116,7 +20094,7 @@
                   <pic:spPr bwMode="auto">
                     <a:xfrm>
                       <a:off x="0" y="0"/>
-                      <a:ext cx="5985218" cy="2181225"/>
+                      <a:ext cx="5858407" cy="2133600"/>
                     </a:xfrm>
                     <a:prstGeom prst="rect">
                       <a:avLst/>
@@ -20391,53 +20369,9 @@
     </w:p>
     <w:p>
       <w:pPr>
-        <w:rPr>
-          <w:rFonts w:ascii="David" w:eastAsiaTheme="minorEastAsia" w:hAnsi="David" w:cs="David"/>
-          <w:i/>
-          <w:rtl/>
-        </w:rPr>
-      </w:pPr>
-    </w:p>
-    <w:p>
-      <w:pPr>
-        <w:rPr>
-          <w:rFonts w:ascii="David" w:eastAsiaTheme="minorEastAsia" w:hAnsi="David" w:cs="David"/>
-          <w:i/>
-          <w:rtl/>
-        </w:rPr>
-      </w:pPr>
-    </w:p>
-    <w:p>
-      <w:pPr>
-        <w:rPr>
-          <w:rFonts w:ascii="David" w:eastAsiaTheme="minorEastAsia" w:hAnsi="David" w:cs="David"/>
-          <w:i/>
-          <w:rtl/>
-        </w:rPr>
-      </w:pPr>
-    </w:p>
-    <w:p>
-      <w:pPr>
-        <w:rPr>
-          <w:rFonts w:ascii="David" w:eastAsiaTheme="minorEastAsia" w:hAnsi="David" w:cs="David"/>
-          <w:i/>
-          <w:rtl/>
-        </w:rPr>
-      </w:pPr>
-    </w:p>
-    <w:p>
-      <w:pPr>
-        <w:rPr>
-          <w:rFonts w:ascii="David" w:eastAsiaTheme="minorEastAsia" w:hAnsi="David" w:cs="David"/>
-          <w:i/>
-          <w:rtl/>
-        </w:rPr>
-      </w:pPr>
-    </w:p>
-    <w:p>
-      <w:pPr>
-        <w:rPr>
-          <w:rFonts w:ascii="David" w:eastAsiaTheme="minorEastAsia" w:hAnsi="David" w:cs="David"/>
+        <w:pStyle w:val="ListParagraph"/>
+        <w:rPr>
+          <w:rFonts w:ascii="David" w:eastAsiaTheme="minorEastAsia" w:hAnsi="David" w:cs="David" w:hint="cs"/>
           <w:i/>
           <w:rtl/>
         </w:rPr>
@@ -20460,20 +20394,21 @@
           <w:rFonts w:ascii="David" w:eastAsiaTheme="minorEastAsia" w:hAnsi="David" w:cs="David"/>
           <w:i/>
           <w:noProof/>
+          <w:u w:val="single"/>
         </w:rPr>
         <w:drawing>
-          <wp:anchor distT="0" distB="0" distL="114300" distR="114300" simplePos="0" relativeHeight="251668480" behindDoc="0" locked="0" layoutInCell="1" allowOverlap="1" wp14:anchorId="380185E3" wp14:editId="603013C3">
+          <wp:anchor distT="0" distB="0" distL="114300" distR="114300" simplePos="0" relativeHeight="251676672" behindDoc="0" locked="0" layoutInCell="1" allowOverlap="1" wp14:anchorId="1A1C49A6" wp14:editId="7CFEC8BA">
             <wp:simplePos x="0" y="0"/>
             <wp:positionH relativeFrom="column">
-              <wp:posOffset>-171416</wp:posOffset>
+              <wp:posOffset>-195185</wp:posOffset>
             </wp:positionH>
             <wp:positionV relativeFrom="paragraph">
-              <wp:posOffset>164431</wp:posOffset>
+              <wp:posOffset>177165</wp:posOffset>
             </wp:positionV>
             <wp:extent cx="5272405" cy="3954145"/>
             <wp:effectExtent l="0" t="0" r="4445" b="8255"/>
             <wp:wrapNone/>
-            <wp:docPr id="14" name="Picture 14"/>
+            <wp:docPr id="20" name="Picture 20"/>
             <wp:cNvGraphicFramePr>
               <a:graphicFrameLocks xmlns:a="http://schemas.openxmlformats.org/drawingml/2006/main" noChangeAspect="1"/>
             </wp:cNvGraphicFramePr>
@@ -20481,7 +20416,7 @@
               <a:graphicData uri="http://schemas.openxmlformats.org/drawingml/2006/picture">
                 <pic:pic xmlns:pic="http://schemas.openxmlformats.org/drawingml/2006/picture">
                   <pic:nvPicPr>
-                    <pic:cNvPr id="0" name="Picture 4"/>
+                    <pic:cNvPr id="0" name="Picture 5"/>
                     <pic:cNvPicPr>
                       <a:picLocks noChangeAspect="1" noChangeArrowheads="1"/>
                     </pic:cNvPicPr>
@@ -20700,19 +20635,20 @@
           <w:noProof/>
           <w:u w:val="single"/>
         </w:rPr>
+        <w:lastRenderedPageBreak/>
         <w:drawing>
-          <wp:anchor distT="0" distB="0" distL="114300" distR="114300" simplePos="0" relativeHeight="251669504" behindDoc="0" locked="0" layoutInCell="1" allowOverlap="1" wp14:anchorId="2599C6AB" wp14:editId="5EA9C22F">
+          <wp:anchor distT="0" distB="0" distL="114300" distR="114300" simplePos="0" relativeHeight="251675648" behindDoc="0" locked="0" layoutInCell="1" allowOverlap="1" wp14:anchorId="2452C1FC" wp14:editId="0726A13D">
             <wp:simplePos x="0" y="0"/>
-            <wp:positionH relativeFrom="margin">
-              <wp:align>left</wp:align>
+            <wp:positionH relativeFrom="column">
+              <wp:posOffset>-6178</wp:posOffset>
             </wp:positionH>
             <wp:positionV relativeFrom="paragraph">
-              <wp:posOffset>188577</wp:posOffset>
+              <wp:posOffset>0</wp:posOffset>
             </wp:positionV>
             <wp:extent cx="5272405" cy="3954145"/>
             <wp:effectExtent l="0" t="0" r="4445" b="8255"/>
             <wp:wrapNone/>
-            <wp:docPr id="15" name="Picture 15"/>
+            <wp:docPr id="13" name="Picture 13"/>
             <wp:cNvGraphicFramePr>
               <a:graphicFrameLocks xmlns:a="http://schemas.openxmlformats.org/drawingml/2006/main" noChangeAspect="1"/>
             </wp:cNvGraphicFramePr>
@@ -20720,7 +20656,7 @@
               <a:graphicData uri="http://schemas.openxmlformats.org/drawingml/2006/picture">
                 <pic:pic xmlns:pic="http://schemas.openxmlformats.org/drawingml/2006/picture">
                   <pic:nvPicPr>
-                    <pic:cNvPr id="0" name="Picture 5"/>
+                    <pic:cNvPr id="0" name="Picture 3"/>
                     <pic:cNvPicPr>
                       <a:picLocks noChangeAspect="1" noChangeArrowheads="1"/>
                     </pic:cNvPicPr>
@@ -20927,36 +20863,6 @@
           <w:rtl/>
         </w:rPr>
       </w:pPr>
-    </w:p>
-    <w:p>
-      <w:pPr>
-        <w:rPr>
-          <w:rFonts w:ascii="David" w:eastAsiaTheme="minorEastAsia" w:hAnsi="David" w:cs="David"/>
-          <w:i/>
-          <w:u w:val="single"/>
-          <w:rtl/>
-        </w:rPr>
-      </w:pPr>
-    </w:p>
-    <w:p>
-      <w:pPr>
-        <w:rPr>
-          <w:rFonts w:ascii="David" w:eastAsiaTheme="minorEastAsia" w:hAnsi="David" w:cs="David"/>
-          <w:i/>
-          <w:u w:val="single"/>
-          <w:rtl/>
-        </w:rPr>
-      </w:pPr>
-    </w:p>
-    <w:p>
-      <w:pPr>
-        <w:rPr>
-          <w:rFonts w:ascii="David" w:eastAsiaTheme="minorEastAsia" w:hAnsi="David" w:cs="David"/>
-          <w:i/>
-          <w:u w:val="single"/>
-          <w:rtl/>
-        </w:rPr>
-      </w:pPr>
       <w:r>
         <w:rPr>
           <w:rFonts w:ascii="David" w:eastAsiaTheme="minorEastAsia" w:hAnsi="David" w:cs="David"/>
@@ -20965,18 +20871,18 @@
           <w:u w:val="single"/>
         </w:rPr>
         <w:drawing>
-          <wp:anchor distT="0" distB="0" distL="114300" distR="114300" simplePos="0" relativeHeight="251670528" behindDoc="0" locked="0" layoutInCell="1" allowOverlap="1" wp14:anchorId="3168AEAE" wp14:editId="2EE4F9A3">
+          <wp:anchor distT="0" distB="0" distL="114300" distR="114300" simplePos="0" relativeHeight="251677696" behindDoc="0" locked="0" layoutInCell="1" allowOverlap="1" wp14:anchorId="4BFE83A9" wp14:editId="3FF2F6CE">
             <wp:simplePos x="0" y="0"/>
-            <wp:positionH relativeFrom="margin">
-              <wp:align>right</wp:align>
+            <wp:positionH relativeFrom="column">
+              <wp:posOffset>-6178</wp:posOffset>
             </wp:positionH>
             <wp:positionV relativeFrom="paragraph">
-              <wp:posOffset>-181250</wp:posOffset>
+              <wp:posOffset>1939</wp:posOffset>
             </wp:positionV>
             <wp:extent cx="5272405" cy="3954145"/>
             <wp:effectExtent l="0" t="0" r="4445" b="8255"/>
             <wp:wrapNone/>
-            <wp:docPr id="16" name="Picture 16"/>
+            <wp:docPr id="21" name="Picture 21"/>
             <wp:cNvGraphicFramePr>
               <a:graphicFrameLocks xmlns:a="http://schemas.openxmlformats.org/drawingml/2006/main" noChangeAspect="1"/>
             </wp:cNvGraphicFramePr>
@@ -21045,6 +20951,36 @@
     <w:p>
       <w:pPr>
         <w:rPr>
+          <w:rFonts w:ascii="David" w:eastAsiaTheme="minorEastAsia" w:hAnsi="David" w:cs="David" w:hint="cs"/>
+          <w:i/>
+          <w:u w:val="single"/>
+          <w:rtl/>
+        </w:rPr>
+      </w:pPr>
+    </w:p>
+    <w:p>
+      <w:pPr>
+        <w:rPr>
+          <w:rFonts w:ascii="David" w:eastAsiaTheme="minorEastAsia" w:hAnsi="David" w:cs="David"/>
+          <w:i/>
+          <w:u w:val="single"/>
+          <w:rtl/>
+        </w:rPr>
+      </w:pPr>
+    </w:p>
+    <w:p>
+      <w:pPr>
+        <w:rPr>
+          <w:rFonts w:ascii="David" w:eastAsiaTheme="minorEastAsia" w:hAnsi="David" w:cs="David"/>
+          <w:i/>
+          <w:u w:val="single"/>
+          <w:rtl/>
+        </w:rPr>
+      </w:pPr>
+    </w:p>
+    <w:p>
+      <w:pPr>
+        <w:rPr>
           <w:rFonts w:ascii="David" w:eastAsiaTheme="minorEastAsia" w:hAnsi="David" w:cs="David"/>
           <w:i/>
           <w:u w:val="single"/>
@@ -21189,18 +21125,18 @@
           <w:u w:val="single"/>
         </w:rPr>
         <w:drawing>
-          <wp:anchor distT="0" distB="0" distL="114300" distR="114300" simplePos="0" relativeHeight="251671552" behindDoc="0" locked="0" layoutInCell="1" allowOverlap="1" wp14:anchorId="646C871F" wp14:editId="736C90CA">
+          <wp:anchor distT="0" distB="0" distL="114300" distR="114300" simplePos="0" relativeHeight="251674624" behindDoc="0" locked="0" layoutInCell="1" allowOverlap="1" wp14:anchorId="70EA1A41" wp14:editId="00A6E31F">
             <wp:simplePos x="0" y="0"/>
             <wp:positionH relativeFrom="column">
-              <wp:posOffset>215179</wp:posOffset>
+              <wp:posOffset>-6178</wp:posOffset>
             </wp:positionH>
             <wp:positionV relativeFrom="paragraph">
-              <wp:posOffset>4342</wp:posOffset>
+              <wp:posOffset>-3055</wp:posOffset>
             </wp:positionV>
             <wp:extent cx="5272405" cy="3954145"/>
             <wp:effectExtent l="0" t="0" r="4445" b="8255"/>
             <wp:wrapNone/>
-            <wp:docPr id="17" name="Picture 17"/>
+            <wp:docPr id="12" name="Picture 12"/>
             <wp:cNvGraphicFramePr>
               <a:graphicFrameLocks xmlns:a="http://schemas.openxmlformats.org/drawingml/2006/main" noChangeAspect="1"/>
             </wp:cNvGraphicFramePr>
@@ -21208,7 +21144,7 @@
               <a:graphicData uri="http://schemas.openxmlformats.org/drawingml/2006/picture">
                 <pic:pic xmlns:pic="http://schemas.openxmlformats.org/drawingml/2006/picture">
                   <pic:nvPicPr>
-                    <pic:cNvPr id="0" name="Picture 7"/>
+                    <pic:cNvPr id="0" name="Picture 2"/>
                     <pic:cNvPicPr>
                       <a:picLocks noChangeAspect="1" noChangeArrowheads="1"/>
                     </pic:cNvPicPr>

</xml_diff>

<commit_message>
added comments to 16
</commit_message>
<xml_diff>
--- a/hw1.docx
+++ b/hw1.docx
@@ -4,14 +4,19 @@
   <w:body>
     <w:p>
       <w:pPr>
+        <w:jc w:val="center"/>
         <w:rPr>
           <w:rFonts w:ascii="David" w:hAnsi="David" w:cs="David"/>
+          <w:sz w:val="28"/>
+          <w:szCs w:val="28"/>
           <w:rtl/>
         </w:rPr>
       </w:pPr>
       <w:r>
         <w:rPr>
           <w:rFonts w:ascii="David" w:hAnsi="David" w:cs="David"/>
+          <w:sz w:val="28"/>
+          <w:szCs w:val="28"/>
           <w:rtl/>
         </w:rPr>
         <w:t>תרגיל בית 1</w:t>
@@ -19,17 +24,73 @@
     </w:p>
     <w:p>
       <w:pPr>
-        <w:rPr>
-          <w:rFonts w:ascii="David" w:hAnsi="David" w:cs="David"/>
-          <w:rtl/>
-        </w:rPr>
-      </w:pPr>
-      <w:r>
+        <w:jc w:val="center"/>
         <w:rPr>
           <w:rFonts w:ascii="David" w:hAnsi="David" w:cs="David" w:hint="cs"/>
           <w:rtl/>
         </w:rPr>
-        <w:t>אופיר מנור ספי עזמי</w:t>
+      </w:pPr>
+      <w:r>
+        <w:rPr>
+          <w:rFonts w:ascii="David" w:hAnsi="David" w:cs="David" w:hint="cs"/>
+          <w:rtl/>
+        </w:rPr>
+        <w:t>ספי עזמי</w:t>
+      </w:r>
+      <w:r>
+        <w:rPr>
+          <w:rFonts w:ascii="David" w:hAnsi="David" w:cs="David" w:hint="cs"/>
+          <w:rtl/>
+        </w:rPr>
+        <w:t xml:space="preserve"> </w:t>
+      </w:r>
+      <w:hyperlink r:id="rId5" w:history="1">
+        <w:r>
+          <w:rPr>
+            <w:rStyle w:val="Hyperlink"/>
+            <w:rFonts w:ascii="David" w:hAnsi="David" w:cs="David"/>
+          </w:rPr>
+          <w:t>saf.azmi@campus.technion.ac.il</w:t>
+        </w:r>
+      </w:hyperlink>
+      <w:r>
+        <w:rPr>
+          <w:rFonts w:ascii="David" w:hAnsi="David" w:cs="David" w:hint="cs"/>
+          <w:rtl/>
+        </w:rPr>
+        <w:t xml:space="preserve"> 204511414</w:t>
+      </w:r>
+    </w:p>
+    <w:p>
+      <w:pPr>
+        <w:jc w:val="center"/>
+        <w:rPr>
+          <w:rFonts w:ascii="David" w:hAnsi="David" w:cs="David" w:hint="cs"/>
+          <w:rtl/>
+        </w:rPr>
+      </w:pPr>
+      <w:r>
+        <w:rPr>
+          <w:rFonts w:ascii="David" w:hAnsi="David" w:cs="David" w:hint="cs"/>
+          <w:rtl/>
+        </w:rPr>
+        <w:t xml:space="preserve">אופיר מנור </w:t>
+      </w:r>
+      <w:hyperlink r:id="rId6" w:history="1">
+        <w:r>
+          <w:rPr>
+            <w:rStyle w:val="Hyperlink"/>
+            <w:rFonts w:ascii="David" w:hAnsi="David" w:cs="David"/>
+          </w:rPr>
+          <w:t>ofir.manor@campu.technion.ac.il</w:t>
+        </w:r>
+      </w:hyperlink>
+      <w:r>
+        <w:rPr>
+          <w:rFonts w:ascii="David" w:hAnsi="David" w:cs="David" w:hint="cs"/>
+          <w:rtl/>
+        </w:rPr>
+        <w:t xml:space="preserve"> 316084623</w:t>
       </w:r>
     </w:p>
     <w:p>
@@ -126,7 +187,7 @@
                     </pic:cNvPicPr>
                   </pic:nvPicPr>
                   <pic:blipFill>
-                    <a:blip r:embed="rId5" cstate="print">
+                    <a:blip r:embed="rId7" cstate="print">
                       <a:extLst>
                         <a:ext uri="{28A0092B-C50C-407E-A947-70E740481C1C}">
                           <a14:useLocalDpi xmlns:a14="http://schemas.microsoft.com/office/drawing/2010/main" val="0"/>
@@ -216,7 +277,7 @@
                     </pic:cNvPicPr>
                   </pic:nvPicPr>
                   <pic:blipFill>
-                    <a:blip r:embed="rId6" cstate="print">
+                    <a:blip r:embed="rId8" cstate="print">
                       <a:extLst>
                         <a:ext uri="{28A0092B-C50C-407E-A947-70E740481C1C}">
                           <a14:useLocalDpi xmlns:a14="http://schemas.microsoft.com/office/drawing/2010/main" val="0"/>
@@ -461,7 +522,7 @@
                     </pic:cNvPicPr>
                   </pic:nvPicPr>
                   <pic:blipFill>
-                    <a:blip r:embed="rId7" cstate="print">
+                    <a:blip r:embed="rId9" cstate="print">
                       <a:extLst>
                         <a:ext uri="{28A0092B-C50C-407E-A947-70E740481C1C}">
                           <a14:useLocalDpi xmlns:a14="http://schemas.microsoft.com/office/drawing/2010/main" val="0"/>
@@ -548,15 +609,6 @@
         </w:rPr>
         <w:t>נשים לב שעבור בעיית המבוך המוגדרת לפי המטריצה לעיל יש את מצב ההתחלה אשר ממנו בעזרת התקדמות אפשר להגיע למצב סופי. לכן אין אף בור במרחב בחיפוש הנ"ל.</w:t>
       </w:r>
-    </w:p>
-    <w:p>
-      <w:pPr>
-        <w:rPr>
-          <w:rFonts w:ascii="David" w:eastAsiaTheme="minorEastAsia" w:hAnsi="David" w:cs="David"/>
-          <w:i/>
-          <w:rtl/>
-        </w:rPr>
-      </w:pPr>
     </w:p>
     <w:p>
       <w:pPr>
@@ -888,7 +940,7 @@
                     </pic:cNvPicPr>
                   </pic:nvPicPr>
                   <pic:blipFill>
-                    <a:blip r:embed="rId8" cstate="print">
+                    <a:blip r:embed="rId10" cstate="print">
                       <a:extLst>
                         <a:ext uri="{28A0092B-C50C-407E-A947-70E740481C1C}">
                           <a14:useLocalDpi xmlns:a14="http://schemas.microsoft.com/office/drawing/2010/main" val="0"/>
@@ -3821,6 +3873,7 @@
         <w:pStyle w:val="ListParagraph"/>
         <w:rPr>
           <w:rFonts w:ascii="David" w:eastAsiaTheme="minorEastAsia" w:hAnsi="David" w:cs="David"/>
+          <w:i/>
           <w:rtl/>
         </w:rPr>
       </w:pPr>
@@ -3938,6 +3991,15 @@
         </w:rPr>
         <w:t xml:space="preserve">אזי נובע ש- </w:t>
       </w:r>
+    </w:p>
+    <w:p>
+      <w:pPr>
+        <w:pStyle w:val="ListParagraph"/>
+        <w:rPr>
+          <w:rFonts w:ascii="David" w:eastAsiaTheme="minorEastAsia" w:hAnsi="David" w:cs="David"/>
+          <w:rtl/>
+        </w:rPr>
+      </w:pPr>
       <m:oMath>
         <m:sSup>
           <m:sSupPr>
@@ -4170,6 +4232,14 @@
       </m:oMath>
       <w:r>
         <w:rPr>
+          <w:rFonts w:ascii="David" w:eastAsiaTheme="minorEastAsia" w:hAnsi="David" w:cs="David" w:hint="cs"/>
+          <w:i/>
+          <w:rtl/>
+        </w:rPr>
+        <w:t xml:space="preserve"> </w:t>
+      </w:r>
+      <w:r>
+        <w:rPr>
           <w:rFonts w:ascii="David" w:eastAsiaTheme="minorEastAsia" w:hAnsi="David" w:cs="David"/>
           <w:i/>
           <w:rtl/>
@@ -4302,10 +4372,720 @@
     </w:p>
     <w:p>
       <w:pPr>
+        <w:pStyle w:val="ListParagraph"/>
+        <w:rPr>
+          <w:rFonts w:ascii="David" w:eastAsiaTheme="minorEastAsia" w:hAnsi="David" w:cs="David"/>
+          <w:rtl/>
+        </w:rPr>
+      </w:pPr>
+    </w:p>
+    <w:p>
+      <w:pPr>
+        <w:pStyle w:val="ListParagraph"/>
+        <w:rPr>
+          <w:rFonts w:ascii="David" w:eastAsiaTheme="minorEastAsia" w:hAnsi="David" w:cs="David"/>
+          <w:rtl/>
+        </w:rPr>
+      </w:pPr>
+    </w:p>
+    <w:p>
+      <w:pPr>
+        <w:pStyle w:val="ListParagraph"/>
+        <w:rPr>
+          <w:rFonts w:ascii="David" w:eastAsiaTheme="minorEastAsia" w:hAnsi="David" w:cs="David"/>
+          <w:rtl/>
+        </w:rPr>
+      </w:pPr>
+    </w:p>
+    <w:p>
+      <w:pPr>
+        <w:pStyle w:val="ListParagraph"/>
+        <w:rPr>
+          <w:rFonts w:ascii="David" w:eastAsiaTheme="minorEastAsia" w:hAnsi="David" w:cs="David"/>
+          <w:rtl/>
+        </w:rPr>
+      </w:pPr>
+    </w:p>
+    <w:p>
+      <w:pPr>
+        <w:pStyle w:val="ListParagraph"/>
+        <w:rPr>
+          <w:rFonts w:ascii="David" w:eastAsiaTheme="minorEastAsia" w:hAnsi="David" w:cs="David"/>
+          <w:rtl/>
+        </w:rPr>
+      </w:pPr>
+    </w:p>
+    <w:p>
+      <w:pPr>
+        <w:pStyle w:val="ListParagraph"/>
+        <w:rPr>
+          <w:rFonts w:ascii="David" w:eastAsiaTheme="minorEastAsia" w:hAnsi="David" w:cs="David"/>
+          <w:rtl/>
+        </w:rPr>
+      </w:pPr>
+    </w:p>
+    <w:p>
+      <w:pPr>
+        <w:pStyle w:val="ListParagraph"/>
+        <w:rPr>
+          <w:rFonts w:ascii="David" w:eastAsiaTheme="minorEastAsia" w:hAnsi="David" w:cs="David"/>
+          <w:rtl/>
+        </w:rPr>
+      </w:pPr>
+    </w:p>
+    <w:p>
+      <w:pPr>
+        <w:pStyle w:val="ListParagraph"/>
+        <w:rPr>
+          <w:rFonts w:ascii="David" w:eastAsiaTheme="minorEastAsia" w:hAnsi="David" w:cs="David"/>
+          <w:rtl/>
+        </w:rPr>
+      </w:pPr>
+    </w:p>
+    <w:p>
+      <w:pPr>
+        <w:pStyle w:val="ListParagraph"/>
+        <w:rPr>
+          <w:rFonts w:ascii="David" w:eastAsiaTheme="minorEastAsia" w:hAnsi="David" w:cs="David"/>
+          <w:rtl/>
+        </w:rPr>
+      </w:pPr>
+    </w:p>
+    <w:p>
+      <w:pPr>
+        <w:pStyle w:val="ListParagraph"/>
+        <w:rPr>
+          <w:rFonts w:ascii="David" w:eastAsiaTheme="minorEastAsia" w:hAnsi="David" w:cs="David"/>
+          <w:rtl/>
+        </w:rPr>
+      </w:pPr>
+    </w:p>
+    <w:p>
+      <w:pPr>
+        <w:pStyle w:val="ListParagraph"/>
+        <w:rPr>
+          <w:rFonts w:ascii="David" w:eastAsiaTheme="minorEastAsia" w:hAnsi="David" w:cs="David"/>
+          <w:rtl/>
+        </w:rPr>
+      </w:pPr>
+    </w:p>
+    <w:p>
+      <w:pPr>
+        <w:pStyle w:val="ListParagraph"/>
+        <w:rPr>
+          <w:rFonts w:ascii="David" w:eastAsiaTheme="minorEastAsia" w:hAnsi="David" w:cs="David"/>
+          <w:rtl/>
+        </w:rPr>
+      </w:pPr>
+    </w:p>
+    <w:p>
+      <w:pPr>
+        <w:pStyle w:val="ListParagraph"/>
+        <w:rPr>
+          <w:rFonts w:ascii="David" w:eastAsiaTheme="minorEastAsia" w:hAnsi="David" w:cs="David"/>
+          <w:rtl/>
+        </w:rPr>
+      </w:pPr>
+    </w:p>
+    <w:p>
+      <w:pPr>
+        <w:pStyle w:val="ListParagraph"/>
+        <w:rPr>
+          <w:rFonts w:ascii="David" w:eastAsiaTheme="minorEastAsia" w:hAnsi="David" w:cs="David"/>
+          <w:rtl/>
+        </w:rPr>
+      </w:pPr>
+    </w:p>
+    <w:p>
+      <w:pPr>
+        <w:pStyle w:val="ListParagraph"/>
+        <w:rPr>
+          <w:rFonts w:ascii="David" w:eastAsiaTheme="minorEastAsia" w:hAnsi="David" w:cs="David"/>
+          <w:rtl/>
+        </w:rPr>
+      </w:pPr>
+    </w:p>
+    <w:p>
+      <w:pPr>
+        <w:pStyle w:val="ListParagraph"/>
+        <w:rPr>
+          <w:rFonts w:ascii="David" w:eastAsiaTheme="minorEastAsia" w:hAnsi="David" w:cs="David"/>
+          <w:rtl/>
+        </w:rPr>
+      </w:pPr>
+    </w:p>
+    <w:p>
+      <w:pPr>
+        <w:pStyle w:val="ListParagraph"/>
+        <w:rPr>
+          <w:rFonts w:ascii="David" w:eastAsiaTheme="minorEastAsia" w:hAnsi="David" w:cs="David"/>
+          <w:rtl/>
+        </w:rPr>
+      </w:pPr>
+    </w:p>
+    <w:p>
+      <w:pPr>
+        <w:pStyle w:val="ListParagraph"/>
+        <w:rPr>
+          <w:rFonts w:ascii="David" w:eastAsiaTheme="minorEastAsia" w:hAnsi="David" w:cs="David"/>
+          <w:rtl/>
+        </w:rPr>
+      </w:pPr>
+    </w:p>
+    <w:p>
+      <w:pPr>
+        <w:pStyle w:val="ListParagraph"/>
+        <w:rPr>
+          <w:rFonts w:ascii="David" w:eastAsiaTheme="minorEastAsia" w:hAnsi="David" w:cs="David"/>
+          <w:rtl/>
+        </w:rPr>
+      </w:pPr>
+    </w:p>
+    <w:p>
+      <w:pPr>
+        <w:pStyle w:val="ListParagraph"/>
+        <w:rPr>
+          <w:rFonts w:ascii="David" w:eastAsiaTheme="minorEastAsia" w:hAnsi="David" w:cs="David"/>
+          <w:rtl/>
+        </w:rPr>
+      </w:pPr>
+    </w:p>
+    <w:p>
+      <w:pPr>
+        <w:pStyle w:val="ListParagraph"/>
+        <w:rPr>
+          <w:rFonts w:ascii="David" w:eastAsiaTheme="minorEastAsia" w:hAnsi="David" w:cs="David"/>
+          <w:rtl/>
+        </w:rPr>
+      </w:pPr>
+    </w:p>
+    <w:p>
+      <w:pPr>
+        <w:pStyle w:val="ListParagraph"/>
+        <w:rPr>
+          <w:rFonts w:ascii="David" w:eastAsiaTheme="minorEastAsia" w:hAnsi="David" w:cs="David"/>
+          <w:rtl/>
+        </w:rPr>
+      </w:pPr>
+    </w:p>
+    <w:p>
+      <w:pPr>
+        <w:pStyle w:val="ListParagraph"/>
+        <w:rPr>
+          <w:rFonts w:ascii="David" w:eastAsiaTheme="minorEastAsia" w:hAnsi="David" w:cs="David"/>
+          <w:rtl/>
+        </w:rPr>
+      </w:pPr>
+    </w:p>
+    <w:p>
+      <w:pPr>
+        <w:pStyle w:val="ListParagraph"/>
+        <w:rPr>
+          <w:rFonts w:ascii="David" w:eastAsiaTheme="minorEastAsia" w:hAnsi="David" w:cs="David"/>
+          <w:rtl/>
+        </w:rPr>
+      </w:pPr>
+    </w:p>
+    <w:p>
+      <w:pPr>
+        <w:pStyle w:val="ListParagraph"/>
+        <w:rPr>
+          <w:rFonts w:ascii="David" w:eastAsiaTheme="minorEastAsia" w:hAnsi="David" w:cs="David"/>
+          <w:rtl/>
+        </w:rPr>
+      </w:pPr>
+    </w:p>
+    <w:p>
+      <w:pPr>
+        <w:pStyle w:val="ListParagraph"/>
+        <w:rPr>
+          <w:rFonts w:ascii="David" w:eastAsiaTheme="minorEastAsia" w:hAnsi="David" w:cs="David"/>
+          <w:rtl/>
+        </w:rPr>
+      </w:pPr>
+    </w:p>
+    <w:p>
+      <w:pPr>
+        <w:pStyle w:val="ListParagraph"/>
+        <w:rPr>
+          <w:rFonts w:ascii="David" w:eastAsiaTheme="minorEastAsia" w:hAnsi="David" w:cs="David"/>
+          <w:rtl/>
+        </w:rPr>
+      </w:pPr>
+    </w:p>
+    <w:p>
+      <w:pPr>
+        <w:rPr>
+          <w:rFonts w:ascii="David" w:eastAsiaTheme="minorEastAsia" w:hAnsi="David" w:cs="David"/>
+          <w:u w:val="single"/>
+          <w:rtl/>
+        </w:rPr>
+      </w:pPr>
+      <w:r>
+        <w:rPr>
+          <w:rFonts w:ascii="David" w:eastAsiaTheme="minorEastAsia" w:hAnsi="David" w:cs="David" w:hint="cs"/>
+          <w:u w:val="single"/>
+          <w:rtl/>
+        </w:rPr>
+        <w:lastRenderedPageBreak/>
+        <w:t>משימה 10:</w:t>
+      </w:r>
+    </w:p>
+    <w:p>
+      <w:pPr>
+        <w:pStyle w:val="ListParagraph"/>
+        <w:numPr>
+          <w:ilvl w:val="0"/>
+          <w:numId w:val="11"/>
+        </w:numPr>
+        <w:rPr>
+          <w:rFonts w:ascii="David" w:eastAsiaTheme="minorEastAsia" w:hAnsi="David"/>
+          <w:i/>
+          <w:rtl/>
+        </w:rPr>
+      </w:pPr>
+      <w:r>
+        <w:rPr>
+          <w:rFonts w:ascii="David" w:eastAsiaTheme="minorEastAsia" w:hAnsi="David" w:cs="David"/>
+          <w:i/>
+        </w:rPr>
+        <w:t xml:space="preserve"> </w:t>
+      </w:r>
+      <w:r>
+        <w:rPr>
+          <w:rFonts w:ascii="David" w:eastAsiaTheme="minorEastAsia" w:hAnsi="David" w:cs="David" w:hint="cs"/>
+          <w:i/>
+          <w:rtl/>
+        </w:rPr>
+        <w:t xml:space="preserve"> כפי שלמדנו בהרצאה ובתרגול ככל שאנחנו מגדילים את הערך של</w:t>
+      </w:r>
+      <w:r>
+        <w:rPr>
+          <w:rFonts w:ascii="David" w:eastAsiaTheme="minorEastAsia" w:hAnsi="David" w:cs="David" w:hint="cs"/>
+          <w:i/>
+          <w:rtl/>
+        </w:rPr>
+        <w:t xml:space="preserve">  </w:t>
+      </w:r>
+      <w:r>
+        <w:rPr>
+          <w:rFonts w:ascii="David" w:eastAsiaTheme="minorEastAsia" w:hAnsi="David"/>
+          <w:i/>
+          <w:lang w:bidi="ar-SY"/>
+        </w:rPr>
+        <w:t>w</w:t>
+      </w:r>
+      <w:r>
+        <w:rPr>
+          <w:rFonts w:ascii="David" w:eastAsiaTheme="minorEastAsia" w:hAnsi="David" w:hint="cs"/>
+          <w:i/>
+          <w:rtl/>
+        </w:rPr>
+        <w:t xml:space="preserve"> כך אנחנו מסתמכים יותר על היוריסטיקה וכך איכות הפתרון יורדת גם ואפשר לראות את זה בגרפים שאנחנו מקריבים את איכות הפתרון עבור מהירות החישוב , ככל ש-</w:t>
+      </w:r>
+      <w:r>
+        <w:rPr>
+          <w:rFonts w:ascii="David" w:eastAsiaTheme="minorEastAsia" w:hAnsi="David"/>
+          <w:i/>
+          <w:lang w:bidi="ar-SY"/>
+        </w:rPr>
+        <w:t>w</w:t>
+      </w:r>
+      <w:r>
+        <w:rPr>
+          <w:rFonts w:ascii="David" w:eastAsiaTheme="minorEastAsia" w:hAnsi="David" w:hint="cs"/>
+          <w:i/>
+          <w:rtl/>
+        </w:rPr>
+        <w:t xml:space="preserve"> עולה איכות הפתרון יורדת וה-</w:t>
+      </w:r>
+      <w:r>
+        <w:rPr>
+          <w:rFonts w:ascii="David" w:eastAsiaTheme="minorEastAsia" w:hAnsi="David"/>
+          <w:i/>
+          <w:lang w:bidi="ar-SY"/>
+        </w:rPr>
+        <w:t>cost</w:t>
+      </w:r>
+      <w:r>
+        <w:rPr>
+          <w:rFonts w:ascii="David" w:eastAsiaTheme="minorEastAsia" w:hAnsi="David" w:hint="cs"/>
+          <w:i/>
+          <w:rtl/>
+        </w:rPr>
+        <w:t xml:space="preserve"> עולה לעומת זאת הזמן יורד</w:t>
+      </w:r>
+      <w:r>
+        <w:rPr>
+          <w:rFonts w:ascii="David" w:eastAsiaTheme="minorEastAsia" w:hAnsi="David" w:hint="cs"/>
+          <w:i/>
+          <w:rtl/>
+        </w:rPr>
+        <w:t xml:space="preserve"> (בד"כ)</w:t>
+      </w:r>
+      <w:r>
+        <w:rPr>
+          <w:rFonts w:ascii="David" w:eastAsiaTheme="minorEastAsia" w:hAnsi="David" w:hint="cs"/>
+          <w:i/>
+          <w:rtl/>
+        </w:rPr>
+        <w:t>.</w:t>
+      </w:r>
+    </w:p>
+    <w:p>
+      <w:pPr>
         <w:ind w:left="720"/>
         <w:rPr>
           <w:rFonts w:ascii="David" w:eastAsiaTheme="minorEastAsia" w:hAnsi="David" w:cs="David"/>
-          <w:i/>
+          <w:iCs/>
+        </w:rPr>
+      </w:pPr>
+      <w:r>
+        <w:rPr>
+          <w:rFonts w:ascii="David" w:eastAsiaTheme="minorEastAsia" w:hAnsi="David" w:cs="David"/>
+          <w:iCs/>
+          <w:noProof/>
+          <w:rtl/>
+          <w:lang w:val="he-IL"/>
+        </w:rPr>
+        <w:drawing>
+          <wp:inline distT="0" distB="0" distL="0" distR="0" wp14:anchorId="335EA234" wp14:editId="6C3C26B3">
+            <wp:extent cx="2277190" cy="1708030"/>
+            <wp:effectExtent l="0" t="0" r="8890" b="6985"/>
+            <wp:docPr id="22" name="Picture 22" descr="Chart&#10;&#10;Description automatically generated"/>
+            <wp:cNvGraphicFramePr>
+              <a:graphicFrameLocks xmlns:a="http://schemas.openxmlformats.org/drawingml/2006/main" noChangeAspect="1"/>
+            </wp:cNvGraphicFramePr>
+            <a:graphic xmlns:a="http://schemas.openxmlformats.org/drawingml/2006/main">
+              <a:graphicData uri="http://schemas.openxmlformats.org/drawingml/2006/picture">
+                <pic:pic xmlns:pic="http://schemas.openxmlformats.org/drawingml/2006/picture">
+                  <pic:nvPicPr>
+                    <pic:cNvPr id="22" name="Picture 22" descr="Chart&#10;&#10;Description automatically generated"/>
+                    <pic:cNvPicPr/>
+                  </pic:nvPicPr>
+                  <pic:blipFill>
+                    <a:blip r:embed="rId11" cstate="print">
+                      <a:extLst>
+                        <a:ext uri="{28A0092B-C50C-407E-A947-70E740481C1C}">
+                          <a14:useLocalDpi xmlns:a14="http://schemas.microsoft.com/office/drawing/2010/main" val="0"/>
+                        </a:ext>
+                      </a:extLst>
+                    </a:blip>
+                    <a:stretch>
+                      <a:fillRect/>
+                    </a:stretch>
+                  </pic:blipFill>
+                  <pic:spPr>
+                    <a:xfrm>
+                      <a:off x="0" y="0"/>
+                      <a:ext cx="2295254" cy="1721579"/>
+                    </a:xfrm>
+                    <a:prstGeom prst="rect">
+                      <a:avLst/>
+                    </a:prstGeom>
+                  </pic:spPr>
+                </pic:pic>
+              </a:graphicData>
+            </a:graphic>
+          </wp:inline>
+        </w:drawing>
+      </w:r>
+      <w:r>
+        <w:rPr>
+          <w:rFonts w:ascii="David" w:eastAsiaTheme="minorEastAsia" w:hAnsi="David" w:cs="David"/>
+          <w:iCs/>
+          <w:noProof/>
+          <w:rtl/>
+          <w:lang w:val="he-IL"/>
+        </w:rPr>
+        <w:drawing>
+          <wp:inline distT="0" distB="0" distL="0" distR="0" wp14:anchorId="7956BD5D" wp14:editId="13760D57">
+            <wp:extent cx="2216324" cy="1662377"/>
+            <wp:effectExtent l="0" t="0" r="0" b="0"/>
+            <wp:docPr id="23" name="Picture 23" descr="Chart, histogram&#10;&#10;Description automatically generated"/>
+            <wp:cNvGraphicFramePr>
+              <a:graphicFrameLocks xmlns:a="http://schemas.openxmlformats.org/drawingml/2006/main" noChangeAspect="1"/>
+            </wp:cNvGraphicFramePr>
+            <a:graphic xmlns:a="http://schemas.openxmlformats.org/drawingml/2006/main">
+              <a:graphicData uri="http://schemas.openxmlformats.org/drawingml/2006/picture">
+                <pic:pic xmlns:pic="http://schemas.openxmlformats.org/drawingml/2006/picture">
+                  <pic:nvPicPr>
+                    <pic:cNvPr id="23" name="Picture 23" descr="Chart, histogram&#10;&#10;Description automatically generated"/>
+                    <pic:cNvPicPr/>
+                  </pic:nvPicPr>
+                  <pic:blipFill>
+                    <a:blip r:embed="rId12" cstate="print">
+                      <a:extLst>
+                        <a:ext uri="{28A0092B-C50C-407E-A947-70E740481C1C}">
+                          <a14:useLocalDpi xmlns:a14="http://schemas.microsoft.com/office/drawing/2010/main" val="0"/>
+                        </a:ext>
+                      </a:extLst>
+                    </a:blip>
+                    <a:stretch>
+                      <a:fillRect/>
+                    </a:stretch>
+                  </pic:blipFill>
+                  <pic:spPr>
+                    <a:xfrm>
+                      <a:off x="0" y="0"/>
+                      <a:ext cx="2230445" cy="1672969"/>
+                    </a:xfrm>
+                    <a:prstGeom prst="rect">
+                      <a:avLst/>
+                    </a:prstGeom>
+                  </pic:spPr>
+                </pic:pic>
+              </a:graphicData>
+            </a:graphic>
+          </wp:inline>
+        </w:drawing>
+      </w:r>
+    </w:p>
+    <w:p>
+      <w:pPr>
+        <w:ind w:left="720"/>
+        <w:rPr>
+          <w:rFonts w:ascii="David" w:eastAsiaTheme="minorEastAsia" w:hAnsi="David" w:cs="David"/>
+          <w:iCs/>
+        </w:rPr>
+      </w:pPr>
+      <w:r>
+        <w:rPr>
+          <w:rFonts w:ascii="David" w:eastAsiaTheme="minorEastAsia" w:hAnsi="David" w:cs="David"/>
+          <w:iCs/>
+          <w:noProof/>
+          <w:rtl/>
+          <w:lang w:val="he-IL"/>
+        </w:rPr>
+        <w:drawing>
+          <wp:inline distT="0" distB="0" distL="0" distR="0" wp14:anchorId="5A1BE459" wp14:editId="10DE41CE">
+            <wp:extent cx="2261862" cy="1696532"/>
+            <wp:effectExtent l="0" t="0" r="5715" b="0"/>
+            <wp:docPr id="24" name="Picture 24" descr="Chart&#10;&#10;Description automatically generated"/>
+            <wp:cNvGraphicFramePr>
+              <a:graphicFrameLocks xmlns:a="http://schemas.openxmlformats.org/drawingml/2006/main" noChangeAspect="1"/>
+            </wp:cNvGraphicFramePr>
+            <a:graphic xmlns:a="http://schemas.openxmlformats.org/drawingml/2006/main">
+              <a:graphicData uri="http://schemas.openxmlformats.org/drawingml/2006/picture">
+                <pic:pic xmlns:pic="http://schemas.openxmlformats.org/drawingml/2006/picture">
+                  <pic:nvPicPr>
+                    <pic:cNvPr id="24" name="Picture 24" descr="Chart&#10;&#10;Description automatically generated"/>
+                    <pic:cNvPicPr/>
+                  </pic:nvPicPr>
+                  <pic:blipFill>
+                    <a:blip r:embed="rId13" cstate="print">
+                      <a:extLst>
+                        <a:ext uri="{28A0092B-C50C-407E-A947-70E740481C1C}">
+                          <a14:useLocalDpi xmlns:a14="http://schemas.microsoft.com/office/drawing/2010/main" val="0"/>
+                        </a:ext>
+                      </a:extLst>
+                    </a:blip>
+                    <a:stretch>
+                      <a:fillRect/>
+                    </a:stretch>
+                  </pic:blipFill>
+                  <pic:spPr>
+                    <a:xfrm>
+                      <a:off x="0" y="0"/>
+                      <a:ext cx="2275367" cy="1706661"/>
+                    </a:xfrm>
+                    <a:prstGeom prst="rect">
+                      <a:avLst/>
+                    </a:prstGeom>
+                  </pic:spPr>
+                </pic:pic>
+              </a:graphicData>
+            </a:graphic>
+          </wp:inline>
+        </w:drawing>
+      </w:r>
+    </w:p>
+    <w:p>
+      <w:pPr>
+        <w:ind w:left="720"/>
+        <w:rPr>
+          <w:rFonts w:ascii="David" w:eastAsiaTheme="minorEastAsia" w:hAnsi="David" w:cs="David"/>
+          <w:iCs/>
+          <w:rtl/>
+        </w:rPr>
+      </w:pPr>
+      <w:r>
+        <w:rPr>
+          <w:rFonts w:ascii="David" w:eastAsiaTheme="minorEastAsia" w:hAnsi="David" w:cs="David"/>
+          <w:iCs/>
+          <w:noProof/>
+          <w:rtl/>
+          <w:lang w:val="he-IL"/>
+        </w:rPr>
+        <w:drawing>
+          <wp:inline distT="0" distB="0" distL="0" distR="0" wp14:anchorId="238C6604" wp14:editId="727E4832">
+            <wp:extent cx="2165231" cy="1624054"/>
+            <wp:effectExtent l="0" t="0" r="6985" b="0"/>
+            <wp:docPr id="25" name="Picture 25" descr="Chart, line chart&#10;&#10;Description automatically generated"/>
+            <wp:cNvGraphicFramePr>
+              <a:graphicFrameLocks xmlns:a="http://schemas.openxmlformats.org/drawingml/2006/main" noChangeAspect="1"/>
+            </wp:cNvGraphicFramePr>
+            <a:graphic xmlns:a="http://schemas.openxmlformats.org/drawingml/2006/main">
+              <a:graphicData uri="http://schemas.openxmlformats.org/drawingml/2006/picture">
+                <pic:pic xmlns:pic="http://schemas.openxmlformats.org/drawingml/2006/picture">
+                  <pic:nvPicPr>
+                    <pic:cNvPr id="25" name="Picture 25" descr="Chart, line chart&#10;&#10;Description automatically generated"/>
+                    <pic:cNvPicPr/>
+                  </pic:nvPicPr>
+                  <pic:blipFill>
+                    <a:blip r:embed="rId14" cstate="print">
+                      <a:extLst>
+                        <a:ext uri="{28A0092B-C50C-407E-A947-70E740481C1C}">
+                          <a14:useLocalDpi xmlns:a14="http://schemas.microsoft.com/office/drawing/2010/main" val="0"/>
+                        </a:ext>
+                      </a:extLst>
+                    </a:blip>
+                    <a:stretch>
+                      <a:fillRect/>
+                    </a:stretch>
+                  </pic:blipFill>
+                  <pic:spPr>
+                    <a:xfrm>
+                      <a:off x="0" y="0"/>
+                      <a:ext cx="2183198" cy="1637531"/>
+                    </a:xfrm>
+                    <a:prstGeom prst="rect">
+                      <a:avLst/>
+                    </a:prstGeom>
+                  </pic:spPr>
+                </pic:pic>
+              </a:graphicData>
+            </a:graphic>
+          </wp:inline>
+        </w:drawing>
+      </w:r>
+      <w:r>
+        <w:rPr>
+          <w:rFonts w:ascii="David" w:eastAsiaTheme="minorEastAsia" w:hAnsi="David" w:cs="David"/>
+          <w:iCs/>
+          <w:noProof/>
+          <w:rtl/>
+          <w:lang w:val="he-IL"/>
+        </w:rPr>
+        <w:drawing>
+          <wp:inline distT="0" distB="0" distL="0" distR="0" wp14:anchorId="5BF9A30E" wp14:editId="24D95005">
+            <wp:extent cx="2185183" cy="1639019"/>
+            <wp:effectExtent l="0" t="0" r="5715" b="0"/>
+            <wp:docPr id="26" name="Picture 26" descr="Chart, line chart&#10;&#10;Description automatically generated"/>
+            <wp:cNvGraphicFramePr>
+              <a:graphicFrameLocks xmlns:a="http://schemas.openxmlformats.org/drawingml/2006/main" noChangeAspect="1"/>
+            </wp:cNvGraphicFramePr>
+            <a:graphic xmlns:a="http://schemas.openxmlformats.org/drawingml/2006/main">
+              <a:graphicData uri="http://schemas.openxmlformats.org/drawingml/2006/picture">
+                <pic:pic xmlns:pic="http://schemas.openxmlformats.org/drawingml/2006/picture">
+                  <pic:nvPicPr>
+                    <pic:cNvPr id="26" name="Picture 26" descr="Chart, line chart&#10;&#10;Description automatically generated"/>
+                    <pic:cNvPicPr/>
+                  </pic:nvPicPr>
+                  <pic:blipFill>
+                    <a:blip r:embed="rId15" cstate="print">
+                      <a:extLst>
+                        <a:ext uri="{28A0092B-C50C-407E-A947-70E740481C1C}">
+                          <a14:useLocalDpi xmlns:a14="http://schemas.microsoft.com/office/drawing/2010/main" val="0"/>
+                        </a:ext>
+                      </a:extLst>
+                    </a:blip>
+                    <a:stretch>
+                      <a:fillRect/>
+                    </a:stretch>
+                  </pic:blipFill>
+                  <pic:spPr>
+                    <a:xfrm>
+                      <a:off x="0" y="0"/>
+                      <a:ext cx="2194736" cy="1646184"/>
+                    </a:xfrm>
+                    <a:prstGeom prst="rect">
+                      <a:avLst/>
+                    </a:prstGeom>
+                  </pic:spPr>
+                </pic:pic>
+              </a:graphicData>
+            </a:graphic>
+          </wp:inline>
+        </w:drawing>
+      </w:r>
+      <w:r>
+        <w:rPr>
+          <w:rFonts w:ascii="David" w:eastAsiaTheme="minorEastAsia" w:hAnsi="David" w:cs="David"/>
+          <w:iCs/>
+          <w:noProof/>
+          <w:rtl/>
+          <w:lang w:val="he-IL"/>
+        </w:rPr>
+        <w:drawing>
+          <wp:inline distT="0" distB="0" distL="0" distR="0" wp14:anchorId="3CDB3C7D" wp14:editId="299A0E0A">
+            <wp:extent cx="2160174" cy="1620261"/>
+            <wp:effectExtent l="0" t="0" r="0" b="0"/>
+            <wp:docPr id="27" name="Picture 27" descr="Chart, line chart&#10;&#10;Description automatically generated"/>
+            <wp:cNvGraphicFramePr>
+              <a:graphicFrameLocks xmlns:a="http://schemas.openxmlformats.org/drawingml/2006/main" noChangeAspect="1"/>
+            </wp:cNvGraphicFramePr>
+            <a:graphic xmlns:a="http://schemas.openxmlformats.org/drawingml/2006/main">
+              <a:graphicData uri="http://schemas.openxmlformats.org/drawingml/2006/picture">
+                <pic:pic xmlns:pic="http://schemas.openxmlformats.org/drawingml/2006/picture">
+                  <pic:nvPicPr>
+                    <pic:cNvPr id="27" name="Picture 27" descr="Chart, line chart&#10;&#10;Description automatically generated"/>
+                    <pic:cNvPicPr/>
+                  </pic:nvPicPr>
+                  <pic:blipFill>
+                    <a:blip r:embed="rId16" cstate="print">
+                      <a:extLst>
+                        <a:ext uri="{28A0092B-C50C-407E-A947-70E740481C1C}">
+                          <a14:useLocalDpi xmlns:a14="http://schemas.microsoft.com/office/drawing/2010/main" val="0"/>
+                        </a:ext>
+                      </a:extLst>
+                    </a:blip>
+                    <a:stretch>
+                      <a:fillRect/>
+                    </a:stretch>
+                  </pic:blipFill>
+                  <pic:spPr>
+                    <a:xfrm>
+                      <a:off x="0" y="0"/>
+                      <a:ext cx="2172888" cy="1629797"/>
+                    </a:xfrm>
+                    <a:prstGeom prst="rect">
+                      <a:avLst/>
+                    </a:prstGeom>
+                  </pic:spPr>
+                </pic:pic>
+              </a:graphicData>
+            </a:graphic>
+          </wp:inline>
+        </w:drawing>
+      </w:r>
+    </w:p>
+    <w:p>
+      <w:pPr>
+        <w:rPr>
+          <w:rFonts w:ascii="David" w:eastAsiaTheme="minorEastAsia" w:hAnsi="David" w:cs="David"/>
+          <w:i/>
+          <w:u w:val="single"/>
+          <w:rtl/>
+        </w:rPr>
+      </w:pPr>
+    </w:p>
+    <w:p>
+      <w:pPr>
+        <w:rPr>
+          <w:rFonts w:ascii="David" w:eastAsiaTheme="minorEastAsia" w:hAnsi="David" w:cs="David"/>
+          <w:i/>
+          <w:u w:val="single"/>
+          <w:rtl/>
+        </w:rPr>
+      </w:pPr>
+    </w:p>
+    <w:p>
+      <w:pPr>
+        <w:rPr>
+          <w:rFonts w:ascii="David" w:eastAsiaTheme="minorEastAsia" w:hAnsi="David" w:cs="David"/>
+          <w:i/>
+          <w:u w:val="single"/>
           <w:rtl/>
         </w:rPr>
       </w:pPr>
@@ -4322,17 +5102,10 @@
         <w:rPr>
           <w:rFonts w:ascii="David" w:eastAsiaTheme="minorEastAsia" w:hAnsi="David" w:cs="David" w:hint="cs"/>
           <w:i/>
-          <w:rtl/>
-        </w:rPr>
-        <w:t xml:space="preserve"> </w:t>
-      </w:r>
-      <w:r>
-        <w:rPr>
-          <w:rFonts w:ascii="David" w:eastAsiaTheme="minorEastAsia" w:hAnsi="David" w:cs="David" w:hint="cs"/>
-          <w:i/>
           <w:u w:val="single"/>
           <w:rtl/>
         </w:rPr>
+        <w:lastRenderedPageBreak/>
         <w:t>משימה 11:</w:t>
       </w:r>
     </w:p>
@@ -7097,7 +7870,6 @@
           <w:i/>
           <w:rtl/>
         </w:rPr>
-        <w:lastRenderedPageBreak/>
         <w:t xml:space="preserve">ההוכחה היא סימטרית ולכן מתקבל ש </w:t>
       </w:r>
       <m:oMath>
@@ -7239,6 +8011,7 @@
         <w:rPr>
           <w:rFonts w:ascii="David" w:eastAsiaTheme="minorEastAsia" w:hAnsi="David" w:cs="David"/>
           <w:i/>
+          <w:rtl/>
         </w:rPr>
       </w:pPr>
       <w:r>
@@ -7480,15 +8253,6 @@
           <w:rtl/>
         </w:rPr>
       </w:pPr>
-    </w:p>
-    <w:p>
-      <w:pPr>
-        <w:rPr>
-          <w:rFonts w:ascii="David" w:eastAsiaTheme="minorEastAsia" w:hAnsi="David" w:cs="David"/>
-          <w:i/>
-          <w:rtl/>
-        </w:rPr>
-      </w:pPr>
       <w:r>
         <w:rPr>
           <w:rFonts w:ascii="David" w:eastAsiaTheme="minorEastAsia" w:hAnsi="David" w:cs="David" w:hint="cs"/>
@@ -7906,7 +8670,7 @@
                     </pic:cNvPicPr>
                   </pic:nvPicPr>
                   <pic:blipFill>
-                    <a:blip r:embed="rId9" cstate="print">
+                    <a:blip r:embed="rId17" cstate="print">
                       <a:extLst>
                         <a:ext uri="{28A0092B-C50C-407E-A947-70E740481C1C}">
                           <a14:useLocalDpi xmlns:a14="http://schemas.microsoft.com/office/drawing/2010/main" val="0"/>
@@ -7991,64 +8755,10 @@
     </w:p>
     <w:p>
       <w:pPr>
-        <w:bidi w:val="0"/>
-        <w:rPr>
-          <w:rFonts w:ascii="David" w:eastAsiaTheme="minorEastAsia" w:hAnsi="David" w:cs="David"/>
-          <w:i/>
-        </w:rPr>
-      </w:pPr>
-    </w:p>
-    <w:p>
-      <w:pPr>
-        <w:bidi w:val="0"/>
-        <w:rPr>
-          <w:rFonts w:ascii="David" w:eastAsiaTheme="minorEastAsia" w:hAnsi="David" w:cs="David"/>
-          <w:i/>
-        </w:rPr>
-      </w:pPr>
-    </w:p>
-    <w:p>
-      <w:pPr>
-        <w:bidi w:val="0"/>
-        <w:rPr>
-          <w:rFonts w:ascii="David" w:eastAsiaTheme="minorEastAsia" w:hAnsi="David" w:cs="David"/>
-          <w:i/>
-        </w:rPr>
-      </w:pPr>
-    </w:p>
-    <w:p>
-      <w:pPr>
-        <w:bidi w:val="0"/>
-        <w:rPr>
-          <w:rFonts w:ascii="David" w:eastAsiaTheme="minorEastAsia" w:hAnsi="David" w:cs="David"/>
-          <w:i/>
-        </w:rPr>
-      </w:pPr>
-    </w:p>
-    <w:p>
-      <w:pPr>
-        <w:bidi w:val="0"/>
-        <w:rPr>
-          <w:rFonts w:ascii="David" w:eastAsiaTheme="minorEastAsia" w:hAnsi="David" w:cs="David"/>
-          <w:i/>
-        </w:rPr>
-      </w:pPr>
-    </w:p>
-    <w:p>
-      <w:pPr>
-        <w:bidi w:val="0"/>
-        <w:rPr>
-          <w:rFonts w:ascii="David" w:eastAsiaTheme="minorEastAsia" w:hAnsi="David" w:cs="David"/>
-          <w:i/>
-        </w:rPr>
-      </w:pPr>
-    </w:p>
-    <w:p>
-      <w:pPr>
-        <w:bidi w:val="0"/>
-        <w:rPr>
-          <w:rFonts w:ascii="David" w:eastAsiaTheme="minorEastAsia" w:hAnsi="David" w:cs="David"/>
-          <w:i/>
+        <w:rPr>
+          <w:rFonts w:ascii="David" w:eastAsiaTheme="minorEastAsia" w:hAnsi="David" w:cs="David"/>
+          <w:i/>
+          <w:rtl/>
         </w:rPr>
       </w:pPr>
     </w:p>
@@ -8077,6 +8787,7 @@
           <w:u w:val="single"/>
           <w:rtl/>
         </w:rPr>
+        <w:lastRenderedPageBreak/>
         <w:t>משימה 15:</w:t>
       </w:r>
     </w:p>
@@ -8597,7 +9308,6 @@
           <w:i/>
           <w:rtl/>
         </w:rPr>
-        <w:lastRenderedPageBreak/>
         <w:t xml:space="preserve"> </w:t>
       </w:r>
       <m:oMath>
@@ -11184,6 +11894,50 @@
     </w:p>
     <w:p>
       <w:pPr>
+        <w:ind w:firstLine="720"/>
+        <w:rPr>
+          <w:rFonts w:eastAsiaTheme="minorEastAsia"/>
+          <w:i/>
+          <w:rtl/>
+          <w:lang w:bidi="ar-SY"/>
+        </w:rPr>
+      </w:pPr>
+    </w:p>
+    <w:p>
+      <w:pPr>
+        <w:ind w:firstLine="720"/>
+        <w:rPr>
+          <w:rFonts w:eastAsiaTheme="minorEastAsia"/>
+          <w:i/>
+          <w:rtl/>
+          <w:lang w:bidi="ar-SY"/>
+        </w:rPr>
+      </w:pPr>
+    </w:p>
+    <w:p>
+      <w:pPr>
+        <w:ind w:firstLine="720"/>
+        <w:rPr>
+          <w:rFonts w:eastAsiaTheme="minorEastAsia"/>
+          <w:i/>
+          <w:rtl/>
+          <w:lang w:bidi="ar-SY"/>
+        </w:rPr>
+      </w:pPr>
+    </w:p>
+    <w:p>
+      <w:pPr>
+        <w:ind w:firstLine="720"/>
+        <w:rPr>
+          <w:rFonts w:eastAsiaTheme="minorEastAsia"/>
+          <w:i/>
+          <w:rtl/>
+          <w:lang w:bidi="ar-SY"/>
+        </w:rPr>
+      </w:pPr>
+    </w:p>
+    <w:p>
+      <w:pPr>
         <w:pStyle w:val="ListParagraph"/>
         <w:numPr>
           <w:ilvl w:val="0"/>
@@ -11199,6 +11953,7 @@
           <w:i/>
           <w:rtl/>
         </w:rPr>
+        <w:lastRenderedPageBreak/>
         <w:t>נפריך את הטענה על ידי דוגמה נגדית:</w:t>
       </w:r>
     </w:p>
@@ -12372,51 +13127,6 @@
         </w:tc>
       </w:tr>
     </w:tbl>
-    <w:p>
-      <w:pPr>
-        <w:rPr>
-          <w:rFonts w:ascii="David" w:eastAsiaTheme="minorEastAsia" w:hAnsi="David" w:cs="David"/>
-          <w:i/>
-          <w:rtl/>
-        </w:rPr>
-      </w:pPr>
-    </w:p>
-    <w:p>
-      <w:pPr>
-        <w:rPr>
-          <w:rFonts w:ascii="David" w:eastAsiaTheme="minorEastAsia" w:hAnsi="David" w:cs="David"/>
-          <w:i/>
-          <w:rtl/>
-        </w:rPr>
-      </w:pPr>
-    </w:p>
-    <w:p>
-      <w:pPr>
-        <w:rPr>
-          <w:rFonts w:ascii="David" w:eastAsiaTheme="minorEastAsia" w:hAnsi="David" w:cs="David"/>
-          <w:i/>
-          <w:rtl/>
-        </w:rPr>
-      </w:pPr>
-    </w:p>
-    <w:p>
-      <w:pPr>
-        <w:rPr>
-          <w:rFonts w:ascii="David" w:eastAsiaTheme="minorEastAsia" w:hAnsi="David" w:cs="David"/>
-          <w:i/>
-          <w:rtl/>
-        </w:rPr>
-      </w:pPr>
-    </w:p>
-    <w:p>
-      <w:pPr>
-        <w:rPr>
-          <w:rFonts w:ascii="David" w:eastAsiaTheme="minorEastAsia" w:hAnsi="David" w:cs="David"/>
-          <w:i/>
-          <w:rtl/>
-        </w:rPr>
-      </w:pPr>
-    </w:p>
     <w:p>
       <w:pPr>
         <w:rPr>
@@ -17641,18 +18351,6 @@
         </w:rPr>
         <w:t>ההתחלתי ולכן הראנו שהם לא שווים.</w:t>
       </w:r>
-    </w:p>
-    <w:p>
-      <w:pPr>
-        <w:tabs>
-          <w:tab w:val="left" w:pos="908"/>
-        </w:tabs>
-        <w:rPr>
-          <w:rFonts w:ascii="David" w:eastAsiaTheme="minorEastAsia" w:hAnsi="David" w:cs="David"/>
-          <w:i/>
-          <w:rtl/>
-        </w:rPr>
-      </w:pPr>
     </w:p>
     <w:p>
       <w:pPr>
@@ -18876,6 +19574,7 @@
           <w:i/>
           <w:rtl/>
         </w:rPr>
+        <w:lastRenderedPageBreak/>
         <w:t xml:space="preserve">**הבחנה : נסתכל עכשיו על מסלול בעץ המצבים לאחר סיום האלגוריתם מתקיים שערכה של </w:t>
       </w:r>
       <w:r>
@@ -19167,7 +19866,6 @@
           <w:i/>
           <w:rtl/>
         </w:rPr>
-        <w:lastRenderedPageBreak/>
         <w:t xml:space="preserve">ולכן בפרט זה גם יתקיים עבור המסלול האופטימלי , ולכן כאשר נריץ את האלגוריתם של </w:t>
       </w:r>
       <m:oMath>
@@ -19754,7 +20452,7 @@
                     </pic:cNvPicPr>
                   </pic:nvPicPr>
                   <pic:blipFill>
-                    <a:blip r:embed="rId10" cstate="print">
+                    <a:blip r:embed="rId18" cstate="print">
                       <a:extLst>
                         <a:ext uri="{28A0092B-C50C-407E-A947-70E740481C1C}">
                           <a14:useLocalDpi xmlns:a14="http://schemas.microsoft.com/office/drawing/2010/main" val="0"/>
@@ -19931,56 +20629,6 @@
         <w:rPr>
           <w:rFonts w:ascii="David" w:eastAsiaTheme="minorEastAsia" w:hAnsi="David" w:cs="David"/>
           <w:i/>
-          <w:u w:val="single"/>
-          <w:rtl/>
-        </w:rPr>
-      </w:pPr>
-    </w:p>
-    <w:p>
-      <w:pPr>
-        <w:rPr>
-          <w:rFonts w:ascii="David" w:eastAsiaTheme="minorEastAsia" w:hAnsi="David" w:cs="David"/>
-          <w:i/>
-          <w:u w:val="single"/>
-          <w:rtl/>
-        </w:rPr>
-      </w:pPr>
-    </w:p>
-    <w:p>
-      <w:pPr>
-        <w:rPr>
-          <w:rFonts w:ascii="David" w:eastAsiaTheme="minorEastAsia" w:hAnsi="David" w:cs="David"/>
-          <w:i/>
-          <w:u w:val="single"/>
-          <w:rtl/>
-        </w:rPr>
-      </w:pPr>
-    </w:p>
-    <w:p>
-      <w:pPr>
-        <w:rPr>
-          <w:rFonts w:ascii="David" w:eastAsiaTheme="minorEastAsia" w:hAnsi="David" w:cs="David"/>
-          <w:i/>
-          <w:u w:val="single"/>
-          <w:rtl/>
-        </w:rPr>
-      </w:pPr>
-    </w:p>
-    <w:p>
-      <w:pPr>
-        <w:rPr>
-          <w:rFonts w:ascii="David" w:eastAsiaTheme="minorEastAsia" w:hAnsi="David" w:cs="David"/>
-          <w:i/>
-          <w:u w:val="single"/>
-          <w:rtl/>
-        </w:rPr>
-      </w:pPr>
-    </w:p>
-    <w:p>
-      <w:pPr>
-        <w:rPr>
-          <w:rFonts w:ascii="David" w:eastAsiaTheme="minorEastAsia" w:hAnsi="David" w:cs="David"/>
-          <w:i/>
           <w:rtl/>
         </w:rPr>
       </w:pPr>
@@ -20051,21 +20699,23 @@
       </w:pPr>
       <w:r>
         <w:rPr>
+          <w:rFonts w:hint="cs"/>
+          <w:noProof/>
           <w:rtl/>
         </w:rPr>
         <w:drawing>
-          <wp:anchor distT="0" distB="0" distL="114300" distR="114300" simplePos="0" relativeHeight="251673600" behindDoc="0" locked="0" layoutInCell="1" allowOverlap="1" wp14:anchorId="587D736F" wp14:editId="6A6C6B2A">
+          <wp:anchor distT="0" distB="0" distL="114300" distR="114300" simplePos="0" relativeHeight="251662336" behindDoc="0" locked="0" layoutInCell="1" allowOverlap="1" wp14:anchorId="46628680" wp14:editId="2D0F9AF3">
             <wp:simplePos x="0" y="0"/>
             <wp:positionH relativeFrom="margin">
-              <wp:align>center</wp:align>
+              <wp:posOffset>-200025</wp:posOffset>
             </wp:positionH>
             <wp:positionV relativeFrom="paragraph">
-              <wp:posOffset>102956</wp:posOffset>
+              <wp:posOffset>-6985</wp:posOffset>
             </wp:positionV>
-            <wp:extent cx="5858407" cy="2133600"/>
-            <wp:effectExtent l="0" t="0" r="9525" b="0"/>
+            <wp:extent cx="5985218" cy="2181225"/>
+            <wp:effectExtent l="0" t="0" r="0" b="0"/>
             <wp:wrapNone/>
-            <wp:docPr id="8" name="Picture 8"/>
+            <wp:docPr id="6" name="Picture 6"/>
             <wp:cNvGraphicFramePr>
               <a:graphicFrameLocks xmlns:a="http://schemas.openxmlformats.org/drawingml/2006/main" noChangeAspect="1"/>
             </wp:cNvGraphicFramePr>
@@ -20079,7 +20729,7 @@
                     </pic:cNvPicPr>
                   </pic:nvPicPr>
                   <pic:blipFill>
-                    <a:blip r:embed="rId11">
+                    <a:blip r:embed="rId19">
                       <a:extLst>
                         <a:ext uri="{28A0092B-C50C-407E-A947-70E740481C1C}">
                           <a14:useLocalDpi xmlns:a14="http://schemas.microsoft.com/office/drawing/2010/main" val="0"/>
@@ -20094,7 +20744,7 @@
                   <pic:spPr bwMode="auto">
                     <a:xfrm>
                       <a:off x="0" y="0"/>
-                      <a:ext cx="5858407" cy="2133600"/>
+                      <a:ext cx="5985218" cy="2181225"/>
                     </a:xfrm>
                     <a:prstGeom prst="rect">
                       <a:avLst/>
@@ -20316,6 +20966,7 @@
         <w:rPr>
           <w:rFonts w:ascii="David" w:eastAsiaTheme="minorEastAsia" w:hAnsi="David" w:cs="David"/>
           <w:i/>
+          <w:rtl/>
         </w:rPr>
       </w:pPr>
       <w:r>
@@ -20370,16 +21021,6 @@
     <w:p>
       <w:pPr>
         <w:pStyle w:val="ListParagraph"/>
-        <w:rPr>
-          <w:rFonts w:ascii="David" w:eastAsiaTheme="minorEastAsia" w:hAnsi="David" w:cs="David" w:hint="cs"/>
-          <w:i/>
-          <w:rtl/>
-        </w:rPr>
-      </w:pPr>
-    </w:p>
-    <w:p>
-      <w:pPr>
-        <w:pStyle w:val="ListParagraph"/>
         <w:numPr>
           <w:ilvl w:val="0"/>
           <w:numId w:val="15"/>
@@ -20394,21 +21035,20 @@
           <w:rFonts w:ascii="David" w:eastAsiaTheme="minorEastAsia" w:hAnsi="David" w:cs="David"/>
           <w:i/>
           <w:noProof/>
-          <w:u w:val="single"/>
         </w:rPr>
         <w:drawing>
-          <wp:anchor distT="0" distB="0" distL="114300" distR="114300" simplePos="0" relativeHeight="251676672" behindDoc="0" locked="0" layoutInCell="1" allowOverlap="1" wp14:anchorId="1A1C49A6" wp14:editId="7CFEC8BA">
+          <wp:anchor distT="0" distB="0" distL="114300" distR="114300" simplePos="0" relativeHeight="251668480" behindDoc="0" locked="0" layoutInCell="1" allowOverlap="1" wp14:anchorId="380185E3" wp14:editId="603013C3">
             <wp:simplePos x="0" y="0"/>
             <wp:positionH relativeFrom="column">
-              <wp:posOffset>-195185</wp:posOffset>
+              <wp:posOffset>-171416</wp:posOffset>
             </wp:positionH>
             <wp:positionV relativeFrom="paragraph">
-              <wp:posOffset>177165</wp:posOffset>
+              <wp:posOffset>164431</wp:posOffset>
             </wp:positionV>
             <wp:extent cx="5272405" cy="3954145"/>
             <wp:effectExtent l="0" t="0" r="4445" b="8255"/>
             <wp:wrapNone/>
-            <wp:docPr id="20" name="Picture 20"/>
+            <wp:docPr id="14" name="Picture 14"/>
             <wp:cNvGraphicFramePr>
               <a:graphicFrameLocks xmlns:a="http://schemas.openxmlformats.org/drawingml/2006/main" noChangeAspect="1"/>
             </wp:cNvGraphicFramePr>
@@ -20416,13 +21056,13 @@
               <a:graphicData uri="http://schemas.openxmlformats.org/drawingml/2006/picture">
                 <pic:pic xmlns:pic="http://schemas.openxmlformats.org/drawingml/2006/picture">
                   <pic:nvPicPr>
-                    <pic:cNvPr id="0" name="Picture 5"/>
+                    <pic:cNvPr id="0" name="Picture 4"/>
                     <pic:cNvPicPr>
                       <a:picLocks noChangeAspect="1" noChangeArrowheads="1"/>
                     </pic:cNvPicPr>
                   </pic:nvPicPr>
                   <pic:blipFill>
-                    <a:blip r:embed="rId12">
+                    <a:blip r:embed="rId20">
                       <a:extLst>
                         <a:ext uri="{28A0092B-C50C-407E-A947-70E740481C1C}">
                           <a14:useLocalDpi xmlns:a14="http://schemas.microsoft.com/office/drawing/2010/main" val="0"/>
@@ -20624,7 +21264,41 @@
         <w:rPr>
           <w:rFonts w:ascii="David" w:eastAsiaTheme="minorEastAsia" w:hAnsi="David" w:cs="David"/>
           <w:i/>
-          <w:u w:val="single"/>
+        </w:rPr>
+      </w:pPr>
+      <w:r>
+        <w:rPr>
+          <w:rFonts w:ascii="David" w:eastAsiaTheme="minorEastAsia" w:hAnsi="David" w:cs="David" w:hint="cs"/>
+          <w:i/>
+          <w:rtl/>
+        </w:rPr>
+        <w:lastRenderedPageBreak/>
+        <w:t xml:space="preserve">הגרף הנ"ל אנו רואים תיאור דומה מעוד למה שרעינו בסעיף 2. ככל שהרובוט יותר קטן בתהליך בחינת ההיוריסטיקה כך גם התהליך </w:t>
+      </w:r>
+      <w:proofErr w:type="spellStart"/>
+      <w:r>
+        <w:rPr>
+          <w:rFonts w:ascii="David" w:eastAsiaTheme="minorEastAsia" w:hAnsi="David" w:cs="David" w:hint="cs"/>
+          <w:i/>
+          <w:rtl/>
+        </w:rPr>
+        <w:t>ההיוריסטי</w:t>
+      </w:r>
+      <w:proofErr w:type="spellEnd"/>
+      <w:r>
+        <w:rPr>
+          <w:rFonts w:ascii="David" w:eastAsiaTheme="minorEastAsia" w:hAnsi="David" w:cs="David" w:hint="cs"/>
+          <w:i/>
+          <w:rtl/>
+        </w:rPr>
+        <w:t xml:space="preserve"> ארוך יותר וגם התהליך אחר כך מחפש ביותר מצבים.</w:t>
+      </w:r>
+    </w:p>
+    <w:p>
+      <w:pPr>
+        <w:rPr>
+          <w:rFonts w:ascii="David" w:eastAsiaTheme="minorEastAsia" w:hAnsi="David" w:cs="David"/>
+          <w:i/>
           <w:rtl/>
         </w:rPr>
       </w:pPr>
@@ -20635,20 +21309,19 @@
           <w:noProof/>
           <w:u w:val="single"/>
         </w:rPr>
-        <w:lastRenderedPageBreak/>
         <w:drawing>
-          <wp:anchor distT="0" distB="0" distL="114300" distR="114300" simplePos="0" relativeHeight="251675648" behindDoc="0" locked="0" layoutInCell="1" allowOverlap="1" wp14:anchorId="2452C1FC" wp14:editId="0726A13D">
+          <wp:anchor distT="0" distB="0" distL="114300" distR="114300" simplePos="0" relativeHeight="251669504" behindDoc="0" locked="0" layoutInCell="1" allowOverlap="1" wp14:anchorId="2599C6AB" wp14:editId="5EA9C22F">
             <wp:simplePos x="0" y="0"/>
-            <wp:positionH relativeFrom="column">
-              <wp:posOffset>-6178</wp:posOffset>
+            <wp:positionH relativeFrom="margin">
+              <wp:align>left</wp:align>
             </wp:positionH>
             <wp:positionV relativeFrom="paragraph">
-              <wp:posOffset>0</wp:posOffset>
+              <wp:posOffset>188577</wp:posOffset>
             </wp:positionV>
             <wp:extent cx="5272405" cy="3954145"/>
             <wp:effectExtent l="0" t="0" r="4445" b="8255"/>
             <wp:wrapNone/>
-            <wp:docPr id="13" name="Picture 13"/>
+            <wp:docPr id="15" name="Picture 15"/>
             <wp:cNvGraphicFramePr>
               <a:graphicFrameLocks xmlns:a="http://schemas.openxmlformats.org/drawingml/2006/main" noChangeAspect="1"/>
             </wp:cNvGraphicFramePr>
@@ -20656,13 +21329,13 @@
               <a:graphicData uri="http://schemas.openxmlformats.org/drawingml/2006/picture">
                 <pic:pic xmlns:pic="http://schemas.openxmlformats.org/drawingml/2006/picture">
                   <pic:nvPicPr>
-                    <pic:cNvPr id="0" name="Picture 3"/>
+                    <pic:cNvPr id="0" name="Picture 5"/>
                     <pic:cNvPicPr>
                       <a:picLocks noChangeAspect="1" noChangeArrowheads="1"/>
                     </pic:cNvPicPr>
                   </pic:nvPicPr>
                   <pic:blipFill>
-                    <a:blip r:embed="rId13">
+                    <a:blip r:embed="rId21">
                       <a:extLst>
                         <a:ext uri="{28A0092B-C50C-407E-A947-70E740481C1C}">
                           <a14:useLocalDpi xmlns:a14="http://schemas.microsoft.com/office/drawing/2010/main" val="0"/>
@@ -20859,6 +21532,62 @@
         <w:rPr>
           <w:rFonts w:ascii="David" w:eastAsiaTheme="minorEastAsia" w:hAnsi="David" w:cs="David"/>
           <w:i/>
+          <w:rtl/>
+        </w:rPr>
+      </w:pPr>
+      <w:r>
+        <w:rPr>
+          <w:rFonts w:ascii="David" w:eastAsiaTheme="minorEastAsia" w:hAnsi="David" w:cs="David" w:hint="cs"/>
+          <w:i/>
+          <w:rtl/>
+        </w:rPr>
+        <w:t xml:space="preserve">בגרף הנ"ל עדיין מתקיימת שככול ש </w:t>
+      </w:r>
+      <w:r>
+        <w:rPr>
+          <w:rFonts w:ascii="David" w:eastAsiaTheme="minorEastAsia" w:hAnsi="David" w:cs="David"/>
+          <w:i/>
+        </w:rPr>
+        <w:t>k</w:t>
+      </w:r>
+      <w:r>
+        <w:rPr>
+          <w:rFonts w:ascii="David" w:eastAsiaTheme="minorEastAsia" w:hAnsi="David" w:cs="David" w:hint="cs"/>
+          <w:i/>
+          <w:rtl/>
+        </w:rPr>
+        <w:t xml:space="preserve"> יותר קטנה נקבל זמן קצר יותר אך נראה שיש רף מסוים (פה </w:t>
+      </w:r>
+      <w:r>
+        <w:rPr>
+          <w:rFonts w:ascii="David" w:eastAsiaTheme="minorEastAsia" w:hAnsi="David" w:cs="David"/>
+          <w:i/>
+        </w:rPr>
+        <w:t>k=6</w:t>
+      </w:r>
+      <w:r>
+        <w:rPr>
+          <w:rFonts w:ascii="David" w:eastAsiaTheme="minorEastAsia" w:hAnsi="David" w:cs="David" w:hint="cs"/>
+          <w:i/>
+          <w:rtl/>
+        </w:rPr>
+        <w:t>) כך שממנו זמן החיפוש אחרי ההיוריסטיקה נשאר זהה, ככל הנראה מכיוון שמאותו גודל מתגלים אותם מצבים.</w:t>
+      </w:r>
+    </w:p>
+    <w:p>
+      <w:pPr>
+        <w:rPr>
+          <w:rFonts w:ascii="David" w:eastAsiaTheme="minorEastAsia" w:hAnsi="David" w:cs="David"/>
+          <w:i/>
+          <w:rtl/>
+        </w:rPr>
+      </w:pPr>
+    </w:p>
+    <w:p>
+      <w:pPr>
+        <w:rPr>
+          <w:rFonts w:ascii="David" w:eastAsiaTheme="minorEastAsia" w:hAnsi="David" w:cs="David"/>
+          <w:i/>
           <w:u w:val="single"/>
           <w:rtl/>
         </w:rPr>
@@ -20871,18 +21600,18 @@
           <w:u w:val="single"/>
         </w:rPr>
         <w:drawing>
-          <wp:anchor distT="0" distB="0" distL="114300" distR="114300" simplePos="0" relativeHeight="251677696" behindDoc="0" locked="0" layoutInCell="1" allowOverlap="1" wp14:anchorId="4BFE83A9" wp14:editId="3FF2F6CE">
+          <wp:anchor distT="0" distB="0" distL="114300" distR="114300" simplePos="0" relativeHeight="251670528" behindDoc="0" locked="0" layoutInCell="1" allowOverlap="1" wp14:anchorId="3168AEAE" wp14:editId="2EE4F9A3">
             <wp:simplePos x="0" y="0"/>
-            <wp:positionH relativeFrom="column">
-              <wp:posOffset>-6178</wp:posOffset>
+            <wp:positionH relativeFrom="margin">
+              <wp:align>right</wp:align>
             </wp:positionH>
             <wp:positionV relativeFrom="paragraph">
-              <wp:posOffset>1939</wp:posOffset>
+              <wp:posOffset>-181250</wp:posOffset>
             </wp:positionV>
             <wp:extent cx="5272405" cy="3954145"/>
             <wp:effectExtent l="0" t="0" r="4445" b="8255"/>
             <wp:wrapNone/>
-            <wp:docPr id="21" name="Picture 21"/>
+            <wp:docPr id="16" name="Picture 16"/>
             <wp:cNvGraphicFramePr>
               <a:graphicFrameLocks xmlns:a="http://schemas.openxmlformats.org/drawingml/2006/main" noChangeAspect="1"/>
             </wp:cNvGraphicFramePr>
@@ -20896,7 +21625,7 @@
                     </pic:cNvPicPr>
                   </pic:nvPicPr>
                   <pic:blipFill>
-                    <a:blip r:embed="rId14">
+                    <a:blip r:embed="rId22">
                       <a:extLst>
                         <a:ext uri="{28A0092B-C50C-407E-A947-70E740481C1C}">
                           <a14:useLocalDpi xmlns:a14="http://schemas.microsoft.com/office/drawing/2010/main" val="0"/>
@@ -20951,162 +21680,153 @@
     <w:p>
       <w:pPr>
         <w:rPr>
+          <w:rFonts w:ascii="David" w:eastAsiaTheme="minorEastAsia" w:hAnsi="David" w:cs="David"/>
+          <w:i/>
+          <w:u w:val="single"/>
+          <w:rtl/>
+        </w:rPr>
+      </w:pPr>
+    </w:p>
+    <w:p>
+      <w:pPr>
+        <w:rPr>
+          <w:rFonts w:ascii="David" w:eastAsiaTheme="minorEastAsia" w:hAnsi="David" w:cs="David"/>
+          <w:i/>
+          <w:u w:val="single"/>
+          <w:rtl/>
+        </w:rPr>
+      </w:pPr>
+    </w:p>
+    <w:p>
+      <w:pPr>
+        <w:rPr>
+          <w:rFonts w:ascii="David" w:eastAsiaTheme="minorEastAsia" w:hAnsi="David" w:cs="David"/>
+          <w:i/>
+          <w:u w:val="single"/>
+          <w:rtl/>
+        </w:rPr>
+      </w:pPr>
+    </w:p>
+    <w:p>
+      <w:pPr>
+        <w:rPr>
+          <w:rFonts w:ascii="David" w:eastAsiaTheme="minorEastAsia" w:hAnsi="David" w:cs="David"/>
+          <w:i/>
+          <w:u w:val="single"/>
+          <w:rtl/>
+        </w:rPr>
+      </w:pPr>
+    </w:p>
+    <w:p>
+      <w:pPr>
+        <w:rPr>
+          <w:rFonts w:ascii="David" w:eastAsiaTheme="minorEastAsia" w:hAnsi="David" w:cs="David"/>
+          <w:i/>
+          <w:u w:val="single"/>
+          <w:rtl/>
+        </w:rPr>
+      </w:pPr>
+    </w:p>
+    <w:p>
+      <w:pPr>
+        <w:rPr>
+          <w:rFonts w:ascii="David" w:eastAsiaTheme="minorEastAsia" w:hAnsi="David" w:cs="David"/>
+          <w:i/>
+          <w:u w:val="single"/>
+          <w:rtl/>
+        </w:rPr>
+      </w:pPr>
+    </w:p>
+    <w:p>
+      <w:pPr>
+        <w:rPr>
+          <w:rFonts w:ascii="David" w:eastAsiaTheme="minorEastAsia" w:hAnsi="David" w:cs="David"/>
+          <w:i/>
+          <w:u w:val="single"/>
+          <w:rtl/>
+        </w:rPr>
+      </w:pPr>
+    </w:p>
+    <w:p>
+      <w:pPr>
+        <w:rPr>
+          <w:rFonts w:ascii="David" w:eastAsiaTheme="minorEastAsia" w:hAnsi="David" w:cs="David"/>
+          <w:i/>
+          <w:u w:val="single"/>
+          <w:rtl/>
+        </w:rPr>
+      </w:pPr>
+    </w:p>
+    <w:p>
+      <w:pPr>
+        <w:rPr>
+          <w:rFonts w:ascii="David" w:eastAsiaTheme="minorEastAsia" w:hAnsi="David" w:cs="David"/>
+          <w:i/>
+          <w:u w:val="single"/>
+          <w:rtl/>
+        </w:rPr>
+      </w:pPr>
+    </w:p>
+    <w:p>
+      <w:pPr>
+        <w:rPr>
+          <w:rFonts w:ascii="David" w:eastAsiaTheme="minorEastAsia" w:hAnsi="David" w:cs="David"/>
+          <w:i/>
+          <w:u w:val="single"/>
+          <w:rtl/>
+        </w:rPr>
+      </w:pPr>
+    </w:p>
+    <w:p>
+      <w:pPr>
+        <w:rPr>
+          <w:rFonts w:ascii="David" w:eastAsiaTheme="minorEastAsia" w:hAnsi="David" w:cs="David"/>
+          <w:i/>
+          <w:u w:val="single"/>
+          <w:rtl/>
+        </w:rPr>
+      </w:pPr>
+    </w:p>
+    <w:p>
+      <w:pPr>
+        <w:rPr>
+          <w:rFonts w:ascii="David" w:eastAsiaTheme="minorEastAsia" w:hAnsi="David" w:cs="David"/>
+          <w:i/>
+          <w:rtl/>
+        </w:rPr>
+      </w:pPr>
+      <w:r>
+        <w:rPr>
           <w:rFonts w:ascii="David" w:eastAsiaTheme="minorEastAsia" w:hAnsi="David" w:cs="David" w:hint="cs"/>
           <w:i/>
-          <w:u w:val="single"/>
-          <w:rtl/>
-        </w:rPr>
-      </w:pPr>
-    </w:p>
-    <w:p>
-      <w:pPr>
-        <w:rPr>
-          <w:rFonts w:ascii="David" w:eastAsiaTheme="minorEastAsia" w:hAnsi="David" w:cs="David"/>
-          <w:i/>
-          <w:u w:val="single"/>
-          <w:rtl/>
-        </w:rPr>
-      </w:pPr>
-    </w:p>
-    <w:p>
-      <w:pPr>
-        <w:rPr>
-          <w:rFonts w:ascii="David" w:eastAsiaTheme="minorEastAsia" w:hAnsi="David" w:cs="David"/>
-          <w:i/>
-          <w:u w:val="single"/>
-          <w:rtl/>
-        </w:rPr>
-      </w:pPr>
-    </w:p>
-    <w:p>
-      <w:pPr>
-        <w:rPr>
-          <w:rFonts w:ascii="David" w:eastAsiaTheme="minorEastAsia" w:hAnsi="David" w:cs="David"/>
-          <w:i/>
-          <w:u w:val="single"/>
-          <w:rtl/>
-        </w:rPr>
-      </w:pPr>
-    </w:p>
-    <w:p>
-      <w:pPr>
-        <w:rPr>
-          <w:rFonts w:ascii="David" w:eastAsiaTheme="minorEastAsia" w:hAnsi="David" w:cs="David"/>
-          <w:i/>
-          <w:u w:val="single"/>
-          <w:rtl/>
-        </w:rPr>
-      </w:pPr>
-    </w:p>
-    <w:p>
-      <w:pPr>
-        <w:rPr>
-          <w:rFonts w:ascii="David" w:eastAsiaTheme="minorEastAsia" w:hAnsi="David" w:cs="David"/>
-          <w:i/>
-          <w:u w:val="single"/>
-          <w:rtl/>
-        </w:rPr>
-      </w:pPr>
-    </w:p>
-    <w:p>
-      <w:pPr>
-        <w:rPr>
-          <w:rFonts w:ascii="David" w:eastAsiaTheme="minorEastAsia" w:hAnsi="David" w:cs="David"/>
-          <w:i/>
-          <w:u w:val="single"/>
-          <w:rtl/>
-        </w:rPr>
-      </w:pPr>
-    </w:p>
-    <w:p>
-      <w:pPr>
-        <w:rPr>
-          <w:rFonts w:ascii="David" w:eastAsiaTheme="minorEastAsia" w:hAnsi="David" w:cs="David"/>
-          <w:i/>
-          <w:u w:val="single"/>
-          <w:rtl/>
-        </w:rPr>
-      </w:pPr>
-    </w:p>
-    <w:p>
-      <w:pPr>
-        <w:rPr>
-          <w:rFonts w:ascii="David" w:eastAsiaTheme="minorEastAsia" w:hAnsi="David" w:cs="David"/>
-          <w:i/>
-          <w:u w:val="single"/>
-          <w:rtl/>
-        </w:rPr>
-      </w:pPr>
-    </w:p>
-    <w:p>
-      <w:pPr>
-        <w:rPr>
-          <w:rFonts w:ascii="David" w:eastAsiaTheme="minorEastAsia" w:hAnsi="David" w:cs="David"/>
-          <w:i/>
-          <w:u w:val="single"/>
-          <w:rtl/>
-        </w:rPr>
-      </w:pPr>
-    </w:p>
-    <w:p>
-      <w:pPr>
-        <w:rPr>
-          <w:rFonts w:ascii="David" w:eastAsiaTheme="minorEastAsia" w:hAnsi="David" w:cs="David"/>
-          <w:i/>
-          <w:u w:val="single"/>
-          <w:rtl/>
-        </w:rPr>
-      </w:pPr>
-    </w:p>
-    <w:p>
-      <w:pPr>
-        <w:rPr>
-          <w:rFonts w:ascii="David" w:eastAsiaTheme="minorEastAsia" w:hAnsi="David" w:cs="David"/>
-          <w:i/>
-          <w:u w:val="single"/>
-          <w:rtl/>
-        </w:rPr>
-      </w:pPr>
-    </w:p>
-    <w:p>
-      <w:pPr>
-        <w:rPr>
-          <w:rFonts w:ascii="David" w:eastAsiaTheme="minorEastAsia" w:hAnsi="David" w:cs="David"/>
-          <w:i/>
-          <w:u w:val="single"/>
-          <w:rtl/>
-        </w:rPr>
-      </w:pPr>
-    </w:p>
-    <w:p>
-      <w:pPr>
-        <w:rPr>
-          <w:rFonts w:ascii="David" w:eastAsiaTheme="minorEastAsia" w:hAnsi="David" w:cs="David"/>
-          <w:i/>
-          <w:u w:val="single"/>
-          <w:rtl/>
-        </w:rPr>
-      </w:pPr>
-    </w:p>
-    <w:p>
-      <w:pPr>
-        <w:rPr>
-          <w:rFonts w:ascii="David" w:eastAsiaTheme="minorEastAsia" w:hAnsi="David" w:cs="David"/>
-          <w:i/>
-          <w:u w:val="single"/>
-          <w:rtl/>
-        </w:rPr>
-      </w:pPr>
-    </w:p>
-    <w:p>
-      <w:pPr>
-        <w:rPr>
-          <w:rFonts w:ascii="David" w:eastAsiaTheme="minorEastAsia" w:hAnsi="David" w:cs="David"/>
-          <w:i/>
-          <w:u w:val="single"/>
-          <w:rtl/>
-        </w:rPr>
-      </w:pPr>
+          <w:rtl/>
+        </w:rPr>
+        <w:lastRenderedPageBreak/>
+        <w:t xml:space="preserve">בגרף הנ"ל אנו רואים דוגמה מעוד מובהקת שהחל הערך </w:t>
+      </w:r>
+      <w:r>
+        <w:rPr>
+          <w:rFonts w:ascii="David" w:eastAsiaTheme="minorEastAsia" w:hAnsi="David" w:cs="David"/>
+          <w:i/>
+        </w:rPr>
+        <w:t>k=6</w:t>
+      </w:r>
+      <w:r>
+        <w:rPr>
+          <w:rFonts w:ascii="David" w:eastAsiaTheme="minorEastAsia" w:hAnsi="David" w:cs="David" w:hint="cs"/>
+          <w:i/>
+          <w:rtl/>
+        </w:rPr>
+        <w:t xml:space="preserve"> ה</w:t>
+      </w:r>
+      <w:r>
+        <w:rPr>
+          <w:rFonts w:ascii="David" w:eastAsiaTheme="minorEastAsia" w:hAnsi="David" w:cs="David" w:hint="cs"/>
+          <w:i/>
+          <w:rtl/>
+        </w:rPr>
+        <w:t>רובוט נהיה כל כך קטן שהוא יכול להגיע למספר מצבים רב יותר במבוך. התוצאה של כך היא תהליך ראשוני מעוד ארוך אשר אינו נותן עוד מידע להיוריסטיקה מכיוון שהרובוט המקורי אינו יכול לעבור שם.</w:t>
+      </w:r>
     </w:p>
     <w:p>
       <w:pPr>
@@ -21125,18 +21845,18 @@
           <w:u w:val="single"/>
         </w:rPr>
         <w:drawing>
-          <wp:anchor distT="0" distB="0" distL="114300" distR="114300" simplePos="0" relativeHeight="251674624" behindDoc="0" locked="0" layoutInCell="1" allowOverlap="1" wp14:anchorId="70EA1A41" wp14:editId="00A6E31F">
+          <wp:anchor distT="0" distB="0" distL="114300" distR="114300" simplePos="0" relativeHeight="251671552" behindDoc="0" locked="0" layoutInCell="1" allowOverlap="1" wp14:anchorId="646C871F" wp14:editId="736C90CA">
             <wp:simplePos x="0" y="0"/>
             <wp:positionH relativeFrom="column">
-              <wp:posOffset>-6178</wp:posOffset>
+              <wp:posOffset>215179</wp:posOffset>
             </wp:positionH>
             <wp:positionV relativeFrom="paragraph">
-              <wp:posOffset>-3055</wp:posOffset>
+              <wp:posOffset>4342</wp:posOffset>
             </wp:positionV>
             <wp:extent cx="5272405" cy="3954145"/>
             <wp:effectExtent l="0" t="0" r="4445" b="8255"/>
             <wp:wrapNone/>
-            <wp:docPr id="12" name="Picture 12"/>
+            <wp:docPr id="17" name="Picture 17"/>
             <wp:cNvGraphicFramePr>
               <a:graphicFrameLocks xmlns:a="http://schemas.openxmlformats.org/drawingml/2006/main" noChangeAspect="1"/>
             </wp:cNvGraphicFramePr>
@@ -21144,13 +21864,13 @@
               <a:graphicData uri="http://schemas.openxmlformats.org/drawingml/2006/picture">
                 <pic:pic xmlns:pic="http://schemas.openxmlformats.org/drawingml/2006/picture">
                   <pic:nvPicPr>
-                    <pic:cNvPr id="0" name="Picture 2"/>
+                    <pic:cNvPr id="0" name="Picture 7"/>
                     <pic:cNvPicPr>
                       <a:picLocks noChangeAspect="1" noChangeArrowheads="1"/>
                     </pic:cNvPicPr>
                   </pic:nvPicPr>
                   <pic:blipFill>
-                    <a:blip r:embed="rId15">
+                    <a:blip r:embed="rId23">
                       <a:extLst>
                         <a:ext uri="{28A0092B-C50C-407E-A947-70E740481C1C}">
                           <a14:useLocalDpi xmlns:a14="http://schemas.microsoft.com/office/drawing/2010/main" val="0"/>
@@ -21185,7 +21905,7 @@
     <w:p>
       <w:pPr>
         <w:rPr>
-          <w:rFonts w:ascii="David" w:eastAsiaTheme="minorEastAsia" w:hAnsi="David" w:cs="David"/>
+          <w:rFonts w:ascii="David" w:eastAsiaTheme="minorEastAsia" w:hAnsi="David" w:cs="David" w:hint="cs"/>
           <w:i/>
           <w:u w:val="single"/>
           <w:rtl/>
@@ -21335,6 +22055,68 @@
     <w:p>
       <w:pPr>
         <w:rPr>
+          <w:rFonts w:ascii="David" w:eastAsiaTheme="minorEastAsia" w:hAnsi="David" w:cs="David" w:hint="cs"/>
+          <w:i/>
+          <w:rtl/>
+        </w:rPr>
+      </w:pPr>
+      <w:r>
+        <w:rPr>
+          <w:rFonts w:ascii="David" w:eastAsiaTheme="minorEastAsia" w:hAnsi="David" w:cs="David" w:hint="cs"/>
+          <w:i/>
+          <w:rtl/>
+        </w:rPr>
+        <w:t xml:space="preserve">כאן אנו רועים שבמקרים מסוימים רובוט קטן מספיק כן מגלה עוד מידע רלוונטי, כך שבקפיצה מ </w:t>
+      </w:r>
+      <w:r>
+        <w:rPr>
+          <w:rFonts w:ascii="David" w:eastAsiaTheme="minorEastAsia" w:hAnsi="David" w:cs="David"/>
+          <w:i/>
+        </w:rPr>
+        <w:t>k=4</w:t>
+      </w:r>
+      <w:r>
+        <w:rPr>
+          <w:rFonts w:ascii="David" w:eastAsiaTheme="minorEastAsia" w:hAnsi="David" w:cs="David" w:hint="cs"/>
+          <w:i/>
+          <w:rtl/>
+        </w:rPr>
+        <w:t xml:space="preserve"> ל</w:t>
+      </w:r>
+      <w:r>
+        <w:rPr>
+          <w:rFonts w:ascii="David" w:eastAsiaTheme="minorEastAsia" w:hAnsi="David" w:cs="David"/>
+          <w:i/>
+        </w:rPr>
+        <w:t xml:space="preserve"> k=6</w:t>
+      </w:r>
+      <w:r>
+        <w:rPr>
+          <w:rFonts w:ascii="David" w:eastAsiaTheme="minorEastAsia" w:hAnsi="David" w:cs="David" w:hint="cs"/>
+          <w:i/>
+          <w:rtl/>
+        </w:rPr>
+        <w:t xml:space="preserve"> כן מתגלה דרך יותר יעלילה לרובוט המקורי להגיע אל היעד (הזמן הכולל התקצר) אך עדיין נשמר העיקרון שככל שהערך הקטן היותר של </w:t>
+      </w:r>
+      <w:r>
+        <w:rPr>
+          <w:rFonts w:ascii="David" w:eastAsiaTheme="minorEastAsia" w:hAnsi="David" w:cs="David"/>
+          <w:i/>
+        </w:rPr>
+        <w:t>k</w:t>
+      </w:r>
+      <w:r>
+        <w:rPr>
+          <w:rFonts w:ascii="David" w:eastAsiaTheme="minorEastAsia" w:hAnsi="David" w:cs="David" w:hint="cs"/>
+          <w:i/>
+          <w:rtl/>
+        </w:rPr>
+        <w:t xml:space="preserve"> מחזיר את ההיוריסטיקה בזמן קצר יותר וגם נותן זמן כולל קצר יותר.</w:t>
+      </w:r>
+    </w:p>
+    <w:p>
+      <w:pPr>
+        <w:rPr>
           <w:rFonts w:ascii="David" w:eastAsiaTheme="minorEastAsia" w:hAnsi="David" w:cs="David"/>
           <w:i/>
           <w:u w:val="single"/>
@@ -21367,6 +22149,116 @@
         <w:rPr>
           <w:rFonts w:ascii="David" w:eastAsiaTheme="minorEastAsia" w:hAnsi="David" w:cs="David"/>
           <w:i/>
+          <w:u w:val="single"/>
+          <w:rtl/>
+        </w:rPr>
+      </w:pPr>
+    </w:p>
+    <w:p>
+      <w:pPr>
+        <w:rPr>
+          <w:rFonts w:ascii="David" w:eastAsiaTheme="minorEastAsia" w:hAnsi="David" w:cs="David"/>
+          <w:i/>
+          <w:u w:val="single"/>
+          <w:rtl/>
+        </w:rPr>
+      </w:pPr>
+    </w:p>
+    <w:p>
+      <w:pPr>
+        <w:rPr>
+          <w:rFonts w:ascii="David" w:eastAsiaTheme="minorEastAsia" w:hAnsi="David" w:cs="David"/>
+          <w:i/>
+          <w:u w:val="single"/>
+          <w:rtl/>
+        </w:rPr>
+      </w:pPr>
+    </w:p>
+    <w:p>
+      <w:pPr>
+        <w:rPr>
+          <w:rFonts w:ascii="David" w:eastAsiaTheme="minorEastAsia" w:hAnsi="David" w:cs="David"/>
+          <w:i/>
+          <w:u w:val="single"/>
+          <w:rtl/>
+        </w:rPr>
+      </w:pPr>
+    </w:p>
+    <w:p>
+      <w:pPr>
+        <w:rPr>
+          <w:rFonts w:ascii="David" w:eastAsiaTheme="minorEastAsia" w:hAnsi="David" w:cs="David"/>
+          <w:i/>
+          <w:u w:val="single"/>
+          <w:rtl/>
+        </w:rPr>
+      </w:pPr>
+    </w:p>
+    <w:p>
+      <w:pPr>
+        <w:rPr>
+          <w:rFonts w:ascii="David" w:eastAsiaTheme="minorEastAsia" w:hAnsi="David" w:cs="David"/>
+          <w:i/>
+          <w:u w:val="single"/>
+          <w:rtl/>
+        </w:rPr>
+      </w:pPr>
+    </w:p>
+    <w:p>
+      <w:pPr>
+        <w:rPr>
+          <w:rFonts w:ascii="David" w:eastAsiaTheme="minorEastAsia" w:hAnsi="David" w:cs="David"/>
+          <w:i/>
+          <w:u w:val="single"/>
+          <w:rtl/>
+        </w:rPr>
+      </w:pPr>
+    </w:p>
+    <w:p>
+      <w:pPr>
+        <w:rPr>
+          <w:rFonts w:ascii="David" w:eastAsiaTheme="minorEastAsia" w:hAnsi="David" w:cs="David"/>
+          <w:i/>
+          <w:u w:val="single"/>
+          <w:rtl/>
+        </w:rPr>
+      </w:pPr>
+    </w:p>
+    <w:p>
+      <w:pPr>
+        <w:rPr>
+          <w:rFonts w:ascii="David" w:eastAsiaTheme="minorEastAsia" w:hAnsi="David" w:cs="David"/>
+          <w:i/>
+          <w:u w:val="single"/>
+          <w:rtl/>
+        </w:rPr>
+      </w:pPr>
+    </w:p>
+    <w:p>
+      <w:pPr>
+        <w:rPr>
+          <w:rFonts w:ascii="David" w:eastAsiaTheme="minorEastAsia" w:hAnsi="David" w:cs="David"/>
+          <w:i/>
+          <w:u w:val="single"/>
+          <w:rtl/>
+        </w:rPr>
+      </w:pPr>
+    </w:p>
+    <w:p>
+      <w:pPr>
+        <w:rPr>
+          <w:rFonts w:ascii="David" w:eastAsiaTheme="minorEastAsia" w:hAnsi="David" w:cs="David"/>
+          <w:i/>
+          <w:u w:val="single"/>
+          <w:rtl/>
+        </w:rPr>
+      </w:pPr>
+    </w:p>
+    <w:p>
+      <w:pPr>
+        <w:rPr>
+          <w:rFonts w:ascii="David" w:eastAsiaTheme="minorEastAsia" w:hAnsi="David" w:cs="David"/>
+          <w:i/>
           <w:rtl/>
         </w:rPr>
       </w:pPr>
@@ -21377,6 +22269,7 @@
           <w:u w:val="single"/>
           <w:rtl/>
         </w:rPr>
+        <w:lastRenderedPageBreak/>
         <w:t>משימה 17:</w:t>
       </w:r>
     </w:p>
@@ -21780,8 +22673,8 @@
   <w:abstractNum w:abstractNumId="1" w15:restartNumberingAfterBreak="0">
     <w:nsid w:val="1A112DE4"/>
     <w:multiLevelType w:val="hybridMultilevel"/>
-    <w:tmpl w:val="214A5A4C"/>
-    <w:lvl w:ilvl="0" w:tplc="0409000F">
+    <w:tmpl w:val="4A4E0A88"/>
+    <w:lvl w:ilvl="0" w:tplc="21B44192">
       <w:start w:val="1"/>
       <w:numFmt w:val="decimal"/>
       <w:lvlText w:val="%1."/>
@@ -21793,9 +22686,9 @@
         <w:rFonts w:hint="default"/>
       </w:rPr>
     </w:lvl>
-    <w:lvl w:ilvl="1" w:tplc="04090019" w:tentative="1">
+    <w:lvl w:ilvl="1" w:tplc="0409000F">
       <w:start w:val="1"/>
-      <w:numFmt w:val="lowerLetter"/>
+      <w:numFmt w:val="decimal"/>
       <w:lvlText w:val="%2."/>
       <w:lvlJc w:val="left"/>
       <w:pPr>
@@ -21956,6 +22849,184 @@
     </w:lvl>
   </w:abstractNum>
   <w:abstractNum w:abstractNumId="3" w15:restartNumberingAfterBreak="0">
+    <w:nsid w:val="217421A2"/>
+    <w:multiLevelType w:val="hybridMultilevel"/>
+    <w:tmpl w:val="41CA68F4"/>
+    <w:lvl w:ilvl="0" w:tplc="F9C6BB98">
+      <w:start w:val="2"/>
+      <w:numFmt w:val="decimal"/>
+      <w:lvlText w:val="%1."/>
+      <w:lvlJc w:val="left"/>
+      <w:pPr>
+        <w:ind w:left="720" w:hanging="360"/>
+      </w:pPr>
+      <w:rPr>
+        <w:rFonts w:hint="default"/>
+      </w:rPr>
+    </w:lvl>
+    <w:lvl w:ilvl="1" w:tplc="0409000F">
+      <w:start w:val="1"/>
+      <w:numFmt w:val="decimal"/>
+      <w:lvlText w:val="%2."/>
+      <w:lvlJc w:val="left"/>
+      <w:pPr>
+        <w:ind w:left="1440" w:hanging="360"/>
+      </w:pPr>
+    </w:lvl>
+    <w:lvl w:ilvl="2" w:tplc="0409001B" w:tentative="1">
+      <w:start w:val="1"/>
+      <w:numFmt w:val="lowerRoman"/>
+      <w:lvlText w:val="%3."/>
+      <w:lvlJc w:val="right"/>
+      <w:pPr>
+        <w:ind w:left="2160" w:hanging="180"/>
+      </w:pPr>
+    </w:lvl>
+    <w:lvl w:ilvl="3" w:tplc="0409000F" w:tentative="1">
+      <w:start w:val="1"/>
+      <w:numFmt w:val="decimal"/>
+      <w:lvlText w:val="%4."/>
+      <w:lvlJc w:val="left"/>
+      <w:pPr>
+        <w:ind w:left="2880" w:hanging="360"/>
+      </w:pPr>
+    </w:lvl>
+    <w:lvl w:ilvl="4" w:tplc="04090019" w:tentative="1">
+      <w:start w:val="1"/>
+      <w:numFmt w:val="lowerLetter"/>
+      <w:lvlText w:val="%5."/>
+      <w:lvlJc w:val="left"/>
+      <w:pPr>
+        <w:ind w:left="3600" w:hanging="360"/>
+      </w:pPr>
+    </w:lvl>
+    <w:lvl w:ilvl="5" w:tplc="0409001B" w:tentative="1">
+      <w:start w:val="1"/>
+      <w:numFmt w:val="lowerRoman"/>
+      <w:lvlText w:val="%6."/>
+      <w:lvlJc w:val="right"/>
+      <w:pPr>
+        <w:ind w:left="4320" w:hanging="180"/>
+      </w:pPr>
+    </w:lvl>
+    <w:lvl w:ilvl="6" w:tplc="0409000F" w:tentative="1">
+      <w:start w:val="1"/>
+      <w:numFmt w:val="decimal"/>
+      <w:lvlText w:val="%7."/>
+      <w:lvlJc w:val="left"/>
+      <w:pPr>
+        <w:ind w:left="5040" w:hanging="360"/>
+      </w:pPr>
+    </w:lvl>
+    <w:lvl w:ilvl="7" w:tplc="04090019" w:tentative="1">
+      <w:start w:val="1"/>
+      <w:numFmt w:val="lowerLetter"/>
+      <w:lvlText w:val="%8."/>
+      <w:lvlJc w:val="left"/>
+      <w:pPr>
+        <w:ind w:left="5760" w:hanging="360"/>
+      </w:pPr>
+    </w:lvl>
+    <w:lvl w:ilvl="8" w:tplc="0409001B" w:tentative="1">
+      <w:start w:val="1"/>
+      <w:numFmt w:val="lowerRoman"/>
+      <w:lvlText w:val="%9."/>
+      <w:lvlJc w:val="right"/>
+      <w:pPr>
+        <w:ind w:left="6480" w:hanging="180"/>
+      </w:pPr>
+    </w:lvl>
+  </w:abstractNum>
+  <w:abstractNum w:abstractNumId="4" w15:restartNumberingAfterBreak="0">
+    <w:nsid w:val="21C366B6"/>
+    <w:multiLevelType w:val="hybridMultilevel"/>
+    <w:tmpl w:val="DEEA64EA"/>
+    <w:lvl w:ilvl="0" w:tplc="5168691E">
+      <w:start w:val="2"/>
+      <w:numFmt w:val="decimal"/>
+      <w:lvlText w:val="%1."/>
+      <w:lvlJc w:val="left"/>
+      <w:pPr>
+        <w:ind w:left="720" w:hanging="360"/>
+      </w:pPr>
+      <w:rPr>
+        <w:rFonts w:hint="default"/>
+      </w:rPr>
+    </w:lvl>
+    <w:lvl w:ilvl="1" w:tplc="0409000F">
+      <w:start w:val="1"/>
+      <w:numFmt w:val="decimal"/>
+      <w:lvlText w:val="%2."/>
+      <w:lvlJc w:val="left"/>
+      <w:pPr>
+        <w:ind w:left="1440" w:hanging="360"/>
+      </w:pPr>
+    </w:lvl>
+    <w:lvl w:ilvl="2" w:tplc="0409001B" w:tentative="1">
+      <w:start w:val="1"/>
+      <w:numFmt w:val="lowerRoman"/>
+      <w:lvlText w:val="%3."/>
+      <w:lvlJc w:val="right"/>
+      <w:pPr>
+        <w:ind w:left="2160" w:hanging="180"/>
+      </w:pPr>
+    </w:lvl>
+    <w:lvl w:ilvl="3" w:tplc="0409000F" w:tentative="1">
+      <w:start w:val="1"/>
+      <w:numFmt w:val="decimal"/>
+      <w:lvlText w:val="%4."/>
+      <w:lvlJc w:val="left"/>
+      <w:pPr>
+        <w:ind w:left="2880" w:hanging="360"/>
+      </w:pPr>
+    </w:lvl>
+    <w:lvl w:ilvl="4" w:tplc="04090019" w:tentative="1">
+      <w:start w:val="1"/>
+      <w:numFmt w:val="lowerLetter"/>
+      <w:lvlText w:val="%5."/>
+      <w:lvlJc w:val="left"/>
+      <w:pPr>
+        <w:ind w:left="3600" w:hanging="360"/>
+      </w:pPr>
+    </w:lvl>
+    <w:lvl w:ilvl="5" w:tplc="0409001B" w:tentative="1">
+      <w:start w:val="1"/>
+      <w:numFmt w:val="lowerRoman"/>
+      <w:lvlText w:val="%6."/>
+      <w:lvlJc w:val="right"/>
+      <w:pPr>
+        <w:ind w:left="4320" w:hanging="180"/>
+      </w:pPr>
+    </w:lvl>
+    <w:lvl w:ilvl="6" w:tplc="0409000F" w:tentative="1">
+      <w:start w:val="1"/>
+      <w:numFmt w:val="decimal"/>
+      <w:lvlText w:val="%7."/>
+      <w:lvlJc w:val="left"/>
+      <w:pPr>
+        <w:ind w:left="5040" w:hanging="360"/>
+      </w:pPr>
+    </w:lvl>
+    <w:lvl w:ilvl="7" w:tplc="04090019" w:tentative="1">
+      <w:start w:val="1"/>
+      <w:numFmt w:val="lowerLetter"/>
+      <w:lvlText w:val="%8."/>
+      <w:lvlJc w:val="left"/>
+      <w:pPr>
+        <w:ind w:left="5760" w:hanging="360"/>
+      </w:pPr>
+    </w:lvl>
+    <w:lvl w:ilvl="8" w:tplc="0409001B" w:tentative="1">
+      <w:start w:val="1"/>
+      <w:numFmt w:val="lowerRoman"/>
+      <w:lvlText w:val="%9."/>
+      <w:lvlJc w:val="right"/>
+      <w:pPr>
+        <w:ind w:left="6480" w:hanging="180"/>
+      </w:pPr>
+    </w:lvl>
+  </w:abstractNum>
+  <w:abstractNum w:abstractNumId="5" w15:restartNumberingAfterBreak="0">
     <w:nsid w:val="21CF4550"/>
     <w:multiLevelType w:val="hybridMultilevel"/>
     <w:tmpl w:val="6E44A622"/>
@@ -22044,7 +23115,7 @@
       </w:pPr>
     </w:lvl>
   </w:abstractNum>
-  <w:abstractNum w:abstractNumId="4" w15:restartNumberingAfterBreak="0">
+  <w:abstractNum w:abstractNumId="6" w15:restartNumberingAfterBreak="0">
     <w:nsid w:val="2D69567A"/>
     <w:multiLevelType w:val="hybridMultilevel"/>
     <w:tmpl w:val="A8900798"/>
@@ -22135,7 +23206,7 @@
       </w:pPr>
     </w:lvl>
   </w:abstractNum>
-  <w:abstractNum w:abstractNumId="5" w15:restartNumberingAfterBreak="0">
+  <w:abstractNum w:abstractNumId="7" w15:restartNumberingAfterBreak="0">
     <w:nsid w:val="31751061"/>
     <w:multiLevelType w:val="hybridMultilevel"/>
     <w:tmpl w:val="AE580C26"/>
@@ -22225,7 +23296,7 @@
       </w:pPr>
     </w:lvl>
   </w:abstractNum>
-  <w:abstractNum w:abstractNumId="6" w15:restartNumberingAfterBreak="0">
+  <w:abstractNum w:abstractNumId="8" w15:restartNumberingAfterBreak="0">
     <w:nsid w:val="355F4C2D"/>
     <w:multiLevelType w:val="hybridMultilevel"/>
     <w:tmpl w:val="8E58636E"/>
@@ -22316,7 +23387,7 @@
       </w:pPr>
     </w:lvl>
   </w:abstractNum>
-  <w:abstractNum w:abstractNumId="7" w15:restartNumberingAfterBreak="0">
+  <w:abstractNum w:abstractNumId="9" w15:restartNumberingAfterBreak="0">
     <w:nsid w:val="363121A7"/>
     <w:multiLevelType w:val="hybridMultilevel"/>
     <w:tmpl w:val="0B3EA992"/>
@@ -22405,11 +23476,11 @@
       </w:pPr>
     </w:lvl>
   </w:abstractNum>
-  <w:abstractNum w:abstractNumId="8" w15:restartNumberingAfterBreak="0">
+  <w:abstractNum w:abstractNumId="10" w15:restartNumberingAfterBreak="0">
     <w:nsid w:val="3EA45A5D"/>
     <w:multiLevelType w:val="hybridMultilevel"/>
-    <w:tmpl w:val="588C56F4"/>
-    <w:lvl w:ilvl="0" w:tplc="24AE93C6">
+    <w:tmpl w:val="28709738"/>
+    <w:lvl w:ilvl="0" w:tplc="E7568D18">
       <w:start w:val="1"/>
       <w:numFmt w:val="decimal"/>
       <w:lvlText w:val="%1."/>
@@ -22418,18 +23489,24 @@
         <w:ind w:left="720" w:hanging="360"/>
       </w:pPr>
       <w:rPr>
-        <w:rFonts w:hint="default"/>
+        <w:rFonts w:ascii="David" w:hAnsi="David" w:cs="David" w:hint="default"/>
+        <w:i w:val="0"/>
+        <w:iCs/>
         <w:lang w:val="en-US"/>
       </w:rPr>
     </w:lvl>
-    <w:lvl w:ilvl="1" w:tplc="04090019" w:tentative="1">
+    <w:lvl w:ilvl="1" w:tplc="0409000F">
       <w:start w:val="1"/>
-      <w:numFmt w:val="lowerLetter"/>
+      <w:numFmt w:val="decimal"/>
       <w:lvlText w:val="%2."/>
       <w:lvlJc w:val="left"/>
       <w:pPr>
         <w:ind w:left="1440" w:hanging="360"/>
       </w:pPr>
+      <w:rPr>
+        <w:i w:val="0"/>
+        <w:iCs/>
+      </w:rPr>
     </w:lvl>
     <w:lvl w:ilvl="2" w:tplc="0409001B" w:tentative="1">
       <w:start w:val="1"/>
@@ -22495,7 +23572,7 @@
       </w:pPr>
     </w:lvl>
   </w:abstractNum>
-  <w:abstractNum w:abstractNumId="9" w15:restartNumberingAfterBreak="0">
+  <w:abstractNum w:abstractNumId="11" w15:restartNumberingAfterBreak="0">
     <w:nsid w:val="40425FE4"/>
     <w:multiLevelType w:val="hybridMultilevel"/>
     <w:tmpl w:val="FB5A65E6"/>
@@ -22588,7 +23665,7 @@
       </w:pPr>
     </w:lvl>
   </w:abstractNum>
-  <w:abstractNum w:abstractNumId="10" w15:restartNumberingAfterBreak="0">
+  <w:abstractNum w:abstractNumId="12" w15:restartNumberingAfterBreak="0">
     <w:nsid w:val="4402509C"/>
     <w:multiLevelType w:val="hybridMultilevel"/>
     <w:tmpl w:val="90B60272"/>
@@ -22677,7 +23754,7 @@
       </w:pPr>
     </w:lvl>
   </w:abstractNum>
-  <w:abstractNum w:abstractNumId="11" w15:restartNumberingAfterBreak="0">
+  <w:abstractNum w:abstractNumId="13" w15:restartNumberingAfterBreak="0">
     <w:nsid w:val="456B5CB3"/>
     <w:multiLevelType w:val="hybridMultilevel"/>
     <w:tmpl w:val="A0DC7FAE"/>
@@ -22766,7 +23843,7 @@
       </w:pPr>
     </w:lvl>
   </w:abstractNum>
-  <w:abstractNum w:abstractNumId="12" w15:restartNumberingAfterBreak="0">
+  <w:abstractNum w:abstractNumId="14" w15:restartNumberingAfterBreak="0">
     <w:nsid w:val="5D00095A"/>
     <w:multiLevelType w:val="hybridMultilevel"/>
     <w:tmpl w:val="DA88335A"/>
@@ -22855,7 +23932,7 @@
       </w:pPr>
     </w:lvl>
   </w:abstractNum>
-  <w:abstractNum w:abstractNumId="13" w15:restartNumberingAfterBreak="0">
+  <w:abstractNum w:abstractNumId="15" w15:restartNumberingAfterBreak="0">
     <w:nsid w:val="5D3746B0"/>
     <w:multiLevelType w:val="hybridMultilevel"/>
     <w:tmpl w:val="ED520FC2"/>
@@ -22944,7 +24021,7 @@
       </w:pPr>
     </w:lvl>
   </w:abstractNum>
-  <w:abstractNum w:abstractNumId="14" w15:restartNumberingAfterBreak="0">
+  <w:abstractNum w:abstractNumId="16" w15:restartNumberingAfterBreak="0">
     <w:nsid w:val="7579723B"/>
     <w:multiLevelType w:val="hybridMultilevel"/>
     <w:tmpl w:val="66100E00"/>
@@ -23034,10 +24111,10 @@
     </w:lvl>
   </w:abstractNum>
   <w:num w:numId="1">
-    <w:abstractNumId w:val="12"/>
+    <w:abstractNumId w:val="14"/>
   </w:num>
   <w:num w:numId="2">
-    <w:abstractNumId w:val="13"/>
+    <w:abstractNumId w:val="15"/>
   </w:num>
   <w:num w:numId="3">
     <w:abstractNumId w:val="1"/>
@@ -23046,36 +24123,42 @@
     <w:abstractNumId w:val="2"/>
   </w:num>
   <w:num w:numId="5">
-    <w:abstractNumId w:val="10"/>
+    <w:abstractNumId w:val="12"/>
   </w:num>
   <w:num w:numId="6">
-    <w:abstractNumId w:val="7"/>
+    <w:abstractNumId w:val="9"/>
   </w:num>
   <w:num w:numId="7">
-    <w:abstractNumId w:val="14"/>
+    <w:abstractNumId w:val="16"/>
   </w:num>
   <w:num w:numId="8">
-    <w:abstractNumId w:val="3"/>
+    <w:abstractNumId w:val="5"/>
   </w:num>
   <w:num w:numId="9">
-    <w:abstractNumId w:val="6"/>
+    <w:abstractNumId w:val="8"/>
   </w:num>
   <w:num w:numId="10">
     <w:abstractNumId w:val="0"/>
   </w:num>
   <w:num w:numId="11">
-    <w:abstractNumId w:val="8"/>
+    <w:abstractNumId w:val="10"/>
   </w:num>
   <w:num w:numId="12">
-    <w:abstractNumId w:val="9"/>
+    <w:abstractNumId w:val="11"/>
   </w:num>
   <w:num w:numId="13">
-    <w:abstractNumId w:val="5"/>
+    <w:abstractNumId w:val="7"/>
   </w:num>
   <w:num w:numId="14">
-    <w:abstractNumId w:val="11"/>
+    <w:abstractNumId w:val="13"/>
   </w:num>
   <w:num w:numId="15">
+    <w:abstractNumId w:val="6"/>
+  </w:num>
+  <w:num w:numId="16">
+    <w:abstractNumId w:val="3"/>
+  </w:num>
+  <w:num w:numId="17">
     <w:abstractNumId w:val="4"/>
   </w:num>
 </w:numbering>
@@ -23563,6 +24646,29 @@
       </w:tblBorders>
     </w:tblPr>
   </w:style>
+  <w:style w:type="character" w:styleId="Hyperlink">
+    <w:name w:val="Hyperlink"/>
+    <w:basedOn w:val="DefaultParagraphFont"/>
+    <w:uiPriority w:val="99"/>
+    <w:unhideWhenUsed/>
+    <w:rsid w:val="00131F27"/>
+    <w:rPr>
+      <w:color w:val="0563C1" w:themeColor="hyperlink"/>
+      <w:u w:val="single"/>
+    </w:rPr>
+  </w:style>
+  <w:style w:type="character" w:styleId="UnresolvedMention">
+    <w:name w:val="Unresolved Mention"/>
+    <w:basedOn w:val="DefaultParagraphFont"/>
+    <w:uiPriority w:val="99"/>
+    <w:semiHidden/>
+    <w:unhideWhenUsed/>
+    <w:rsid w:val="00131F27"/>
+    <w:rPr>
+      <w:color w:val="605E5C"/>
+      <w:shd w:val="clear" w:color="auto" w:fill="E1DFDD"/>
+    </w:rPr>
+  </w:style>
 </w:styles>
 </file>
 

</xml_diff>